<commit_message>
Nu ook met spellingscheck en layout gelijk gemaakt.
</commit_message>
<xml_diff>
--- a/Map tijdelijke documenten/Solution architecture/Solution architecture v0.2.docx
+++ b/Map tijdelijke documenten/Solution architecture/Solution architecture v0.2.docx
@@ -1,30 +1,33 @@
 
 <file path=word/document.xml><?xml version="1.0" encoding="utf-8"?>
-<w:document xmlns:ve="http://schemas.openxmlformats.org/markup-compatibility/2006" xmlns:o="urn:schemas-microsoft-com:office:office" xmlns:r="http://schemas.openxmlformats.org/officeDocument/2006/relationships" xmlns:m="http://schemas.openxmlformats.org/officeDocument/2006/math" xmlns:v="urn:schemas-microsoft-com:vml" xmlns:wp="http://schemas.openxmlformats.org/drawingml/2006/wordprocessingDrawing" xmlns:w10="urn:schemas-microsoft-com:office:word" xmlns:w="http://schemas.openxmlformats.org/wordprocessingml/2006/main" xmlns:wne="http://schemas.microsoft.com/office/word/2006/wordml">
+<w:document xmlns:wpc="http://schemas.microsoft.com/office/word/2010/wordprocessingCanvas" xmlns:mc="http://schemas.openxmlformats.org/markup-compatibility/2006" xmlns:o="urn:schemas-microsoft-com:office:office" xmlns:r="http://schemas.openxmlformats.org/officeDocument/2006/relationships" xmlns:m="http://schemas.openxmlformats.org/officeDocument/2006/math" xmlns:v="urn:schemas-microsoft-com:vml" xmlns:wp14="http://schemas.microsoft.com/office/word/2010/wordprocessingDrawing" xmlns:wp="http://schemas.openxmlformats.org/drawingml/2006/wordprocessingDrawing" xmlns:w10="urn:schemas-microsoft-com:office:word" xmlns:w="http://schemas.openxmlformats.org/wordprocessingml/2006/main" xmlns:w14="http://schemas.microsoft.com/office/word/2010/wordml" xmlns:w15="http://schemas.microsoft.com/office/word/2012/wordml" xmlns:wpg="http://schemas.microsoft.com/office/word/2010/wordprocessingGroup" xmlns:wpi="http://schemas.microsoft.com/office/word/2010/wordprocessingInk" xmlns:wne="http://schemas.microsoft.com/office/word/2006/wordml" xmlns:wps="http://schemas.microsoft.com/office/word/2010/wordprocessingShape" mc:Ignorable="w14 w15 wp14">
   <w:body>
     <w:sdt>
       <w:sdtPr>
+        <w:rPr>
+          <w:lang w:val="nl-NL"/>
+        </w:rPr>
         <w:id w:val="-678268918"/>
         <w:docPartObj>
           <w:docPartGallery w:val="Cover Pages"/>
           <w:docPartUnique/>
         </w:docPartObj>
       </w:sdtPr>
-      <w:sdtEndPr>
-        <w:rPr>
-          <w:lang w:val="nl-NL"/>
-        </w:rPr>
-      </w:sdtEndPr>
+      <w:sdtEndPr/>
       <w:sdtContent>
         <w:p>
           <w:pPr>
             <w:jc w:val="both"/>
+            <w:rPr>
+              <w:lang w:val="nl-NL"/>
+            </w:rPr>
           </w:pPr>
           <w:r>
             <w:rPr>
               <w:noProof/>
+              <w:lang w:val="nl-NL"/>
             </w:rPr>
-            <w:pict>
+            <w:pict w14:anchorId="7BD00174">
               <v:rect id="Rechthoek 466" o:spid="_x0000_s1026" style="position:absolute;left:0;text-align:left;margin-left:30.9pt;margin-top:19.8pt;width:581.4pt;height:752.4pt;z-index:-251653120;visibility:visible;mso-width-percent:950;mso-height-percent:950;mso-position-horizontal-relative:page;mso-position-vertical-relative:page;mso-width-percent:950;mso-height-percent:950;v-text-anchor:middle" o:gfxdata="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" fillcolor="#deeaf6 [660]" stroked="f" strokeweight="1pt">
                 <v:fill color2="#9cc2e5 [1940]" rotate="t" focus="100%" type="gradient">
                   <o:fill v:ext="view" type="gradientUnscaled"/>
@@ -48,8 +51,9 @@
           <w:r>
             <w:rPr>
               <w:noProof/>
+              <w:lang w:val="nl-NL"/>
             </w:rPr>
-            <w:pict>
+            <w:pict w14:anchorId="75D4BB4B">
               <v:rect id="Rechthoek 467" o:spid="_x0000_s1027" style="position:absolute;left:0;text-align:left;margin-left:0;margin-top:0;width:226.45pt;height:237.6pt;z-index:251660288;visibility:visible;mso-width-percent:370;mso-height-percent:300;mso-left-percent:455;mso-top-percent:25;mso-position-horizontal-relative:page;mso-position-vertical-relative:page;mso-width-percent:370;mso-height-percent:300;mso-left-percent:455;mso-top-percent:25;v-text-anchor:bottom" o:gfxdata="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" fillcolor="#44546a [3215]" stroked="f" strokeweight="1pt">
                 <v:textbox inset="14.4pt,14.4pt,14.4pt,28.8pt">
                   <w:txbxContent>
@@ -73,6 +77,7 @@
                           <w:dataBinding w:prefixMappings="xmlns:ns0='http://schemas.microsoft.com/office/2006/coverPageProps'" w:xpath="/ns0:CoverPageProperties[1]/ns0:Abstract[1]" w:storeItemID="{55AF091B-3C7A-41E3-B477-F2FDAA23CFDA}"/>
                           <w:text/>
                         </w:sdtPr>
+                        <w:sdtEndPr/>
                         <w:sdtContent>
                           <w:r>
                             <w:rPr>
@@ -81,7 +86,6 @@
                             </w:rPr>
                             <w:t xml:space="preserve">Dit document beschrijft het </w:t>
                           </w:r>
-                          <w:proofErr w:type="spellStart"/>
                           <w:r>
                             <w:rPr>
                               <w:color w:val="FFFFFF" w:themeColor="background1"/>
@@ -89,45 +93,12 @@
                             </w:rPr>
                             <w:t>solution</w:t>
                           </w:r>
-                          <w:proofErr w:type="spellEnd"/>
                           <w:r>
                             <w:rPr>
                               <w:color w:val="FFFFFF" w:themeColor="background1"/>
                               <w:lang w:val="nl-NL"/>
                             </w:rPr>
-                            <w:t xml:space="preserve"> </w:t>
-                          </w:r>
-                          <w:proofErr w:type="spellStart"/>
-                          <w:r>
-                            <w:rPr>
-                              <w:color w:val="FFFFFF" w:themeColor="background1"/>
-                              <w:lang w:val="nl-NL"/>
-                            </w:rPr>
-                            <w:t>architecture</w:t>
-                          </w:r>
-                          <w:proofErr w:type="spellEnd"/>
-                          <w:r>
-                            <w:rPr>
-                              <w:color w:val="FFFFFF" w:themeColor="background1"/>
-                              <w:lang w:val="nl-NL"/>
-                            </w:rPr>
-                            <w:t xml:space="preserve"> van de interface en de software van de nieuwste generatie wasmachines van </w:t>
-                          </w:r>
-                          <w:proofErr w:type="spellStart"/>
-                          <w:r>
-                            <w:rPr>
-                              <w:color w:val="FFFFFF" w:themeColor="background1"/>
-                              <w:lang w:val="nl-NL"/>
-                            </w:rPr>
-                            <w:t>Swirl</w:t>
-                          </w:r>
-                          <w:proofErr w:type="spellEnd"/>
-                          <w:r>
-                            <w:rPr>
-                              <w:color w:val="FFFFFF" w:themeColor="background1"/>
-                              <w:lang w:val="nl-NL"/>
-                            </w:rPr>
-                            <w:t xml:space="preserve"> Industries </w:t>
+                            <w:t xml:space="preserve"> architecture van de interface en de software van de nieuwste generatie wasmachines van Swirl Industries </w:t>
                           </w:r>
                           <w:r>
                             <w:rPr>
@@ -148,8 +119,9 @@
           <w:r>
             <w:rPr>
               <w:noProof/>
+              <w:lang w:val="nl-NL"/>
             </w:rPr>
-            <w:pict>
+            <w:pict w14:anchorId="7D222BB2">
               <v:rect id="Rechthoek 468" o:spid="_x0000_s1032" style="position:absolute;left:0;text-align:left;margin-left:0;margin-top:0;width:244.8pt;height:554.4pt;z-index:251659264;visibility:visible;mso-width-percent:400;mso-height-percent:700;mso-left-percent:440;mso-top-percent:25;mso-position-horizontal-relative:page;mso-position-vertical-relative:page;mso-width-percent:400;mso-height-percent:700;mso-left-percent:440;mso-top-percent:25;v-text-anchor:middle" o:gfxdata="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" fillcolor="white [3212]" strokecolor="#747070 [1614]" strokeweight="1.25pt">
                 <w10:wrap anchorx="page" anchory="page"/>
               </v:rect>
@@ -158,8 +130,9 @@
           <w:r>
             <w:rPr>
               <w:noProof/>
+              <w:lang w:val="nl-NL"/>
             </w:rPr>
-            <w:pict>
+            <w:pict w14:anchorId="22F34AD2">
               <v:rect id="Rechthoek 469" o:spid="_x0000_s1031" style="position:absolute;left:0;text-align:left;margin-left:0;margin-top:0;width:226.45pt;height:9.35pt;z-index:251662336;visibility:visible;mso-width-percent:370;mso-left-percent:455;mso-top-percent:690;mso-position-horizontal-relative:page;mso-position-vertical-relative:page;mso-width-percent:370;mso-left-percent:455;mso-top-percent:690;mso-height-relative:margin;v-text-anchor:middle" o:gfxdata="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" fillcolor="#5b9bd5 [3204]" stroked="f" strokeweight="1pt">
                 <w10:wrap anchorx="page" anchory="page"/>
               </v:rect>
@@ -168,8 +141,9 @@
           <w:r>
             <w:rPr>
               <w:noProof/>
+              <w:lang w:val="nl-NL"/>
             </w:rPr>
-            <w:pict>
+            <w:pict w14:anchorId="6A8A1734">
               <v:shapetype id="_x0000_t202" coordsize="21600,21600" o:spt="202" path="m,l,21600r21600,l21600,xe">
                 <v:stroke joinstyle="miter"/>
                 <v:path gradientshapeok="t" o:connecttype="rect"/>
@@ -190,6 +164,7 @@
                         <w:dataBinding w:prefixMappings="xmlns:ns0='http://schemas.openxmlformats.org/package/2006/metadata/core-properties' xmlns:ns1='http://purl.org/dc/elements/1.1/'" w:xpath="/ns0:coreProperties[1]/ns1:title[1]" w:storeItemID="{6C3C8BC8-F283-45AE-878A-BAB7291924A1}"/>
                         <w:text/>
                       </w:sdtPr>
+                      <w:sdtEndPr/>
                       <w:sdtContent>
                         <w:p>
                           <w:pPr>
@@ -237,6 +212,7 @@
                         <w:dataBinding w:prefixMappings="xmlns:ns0='http://schemas.openxmlformats.org/package/2006/metadata/core-properties' xmlns:ns1='http://purl.org/dc/elements/1.1/'" w:xpath="/ns0:coreProperties[1]/ns1:subject[1]" w:storeItemID="{6C3C8BC8-F283-45AE-878A-BAB7291924A1}"/>
                         <w:text/>
                       </w:sdtPr>
+                      <w:sdtEndPr/>
                       <w:sdtContent>
                         <w:p>
                           <w:pPr>
@@ -278,8 +254,9 @@
           <w:r>
             <w:rPr>
               <w:noProof/>
+              <w:lang w:val="nl-NL"/>
             </w:rPr>
-            <w:pict>
+            <w:pict w14:anchorId="4EA91994">
               <v:shape id="Tekstvak 465" o:spid="_x0000_s1029" type="#_x0000_t202" style="position:absolute;left:0;text-align:left;margin-left:273.2pt;margin-top:485.3pt;width:220.3pt;height:21.15pt;z-index:251664384;visibility:visible;mso-width-percent:360;mso-position-horizontal-relative:page;mso-position-vertical-relative:page;mso-width-percent:360;mso-height-relative:margin;v-text-anchor:bottom" o:gfxdata="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" filled="f" stroked="f" strokeweight=".5pt">
                 <v:textbox style="mso-fit-shape-to-text:t">
                   <w:txbxContent>
@@ -301,23 +278,15 @@
                           <w:dataBinding w:prefixMappings="xmlns:ns0='http://schemas.openxmlformats.org/package/2006/metadata/core-properties' xmlns:ns1='http://purl.org/dc/elements/1.1/'" w:xpath="/ns0:coreProperties[1]/ns1:creator[1]" w:storeItemID="{6C3C8BC8-F283-45AE-878A-BAB7291924A1}"/>
                           <w:text/>
                         </w:sdtPr>
+                        <w:sdtEndPr/>
                         <w:sdtContent>
                           <w:r>
                             <w:rPr>
                               <w:rFonts w:eastAsiaTheme="minorHAnsi"/>
                               <w:lang w:eastAsia="en-US"/>
                             </w:rPr>
-                            <w:t xml:space="preserve">Joost </w:t>
+                            <w:t>Joost Wagensveld</w:t>
                           </w:r>
-                          <w:proofErr w:type="spellStart"/>
-                          <w:r>
-                            <w:rPr>
-                              <w:rFonts w:eastAsiaTheme="minorHAnsi"/>
-                              <w:lang w:eastAsia="en-US"/>
-                            </w:rPr>
-                            <w:t>Wagensveld</w:t>
-                          </w:r>
-                          <w:proofErr w:type="spellEnd"/>
                           <w:r>
                             <w:rPr>
                               <w:rFonts w:eastAsiaTheme="minorHAnsi"/>
@@ -340,21 +309,12 @@
                             </w:rPr>
                             <w:t xml:space="preserve"> </w:t>
                           </w:r>
-                          <w:proofErr w:type="spellStart"/>
                           <w:r>
                             <w:rPr>
                               <w:rFonts w:eastAsiaTheme="minorHAnsi"/>
                               <w:lang w:eastAsia="en-US"/>
                             </w:rPr>
-                            <w:t>Zehna</w:t>
-                          </w:r>
-                          <w:proofErr w:type="spellEnd"/>
-                          <w:r>
-                            <w:rPr>
-                              <w:rFonts w:eastAsiaTheme="minorHAnsi"/>
-                              <w:lang w:eastAsia="en-US"/>
-                            </w:rPr>
-                            <w:t xml:space="preserve"> van den Berg</w:t>
+                            <w:t>Zehna van den Berg</w:t>
                           </w:r>
                           <w:r>
                             <w:rPr>
@@ -378,31 +338,13 @@
                             </w:rPr>
                             <w:t xml:space="preserve"> </w:t>
                           </w:r>
-                          <w:proofErr w:type="spellStart"/>
                           <w:r>
                             <w:rPr>
                               <w:rFonts w:eastAsiaTheme="minorHAnsi"/>
                               <w:lang w:eastAsia="en-US"/>
                             </w:rPr>
-                            <w:t>Jessy</w:t>
+                            <w:t>Jessy Visch</w:t>
                           </w:r>
-                          <w:proofErr w:type="spellEnd"/>
-                          <w:r>
-                            <w:rPr>
-                              <w:rFonts w:eastAsiaTheme="minorHAnsi"/>
-                              <w:lang w:eastAsia="en-US"/>
-                            </w:rPr>
-                            <w:t xml:space="preserve"> </w:t>
-                          </w:r>
-                          <w:proofErr w:type="spellStart"/>
-                          <w:r>
-                            <w:rPr>
-                              <w:rFonts w:eastAsiaTheme="minorHAnsi"/>
-                              <w:lang w:eastAsia="en-US"/>
-                            </w:rPr>
-                            <w:t>Visch</w:t>
-                          </w:r>
-                          <w:proofErr w:type="spellEnd"/>
                           <w:r>
                             <w:rPr>
                               <w:rFonts w:eastAsiaTheme="minorHAnsi"/>
@@ -473,8 +415,9 @@
           <w:r>
             <w:rPr>
               <w:noProof/>
+              <w:lang w:val="nl-NL"/>
             </w:rPr>
-            <w:pict>
+            <w:pict w14:anchorId="48472DFD">
               <v:shape id="Tekstvak 2" o:spid="_x0000_s1030" type="#_x0000_t202" style="position:absolute;left:0;text-align:left;margin-left:0;margin-top:563.25pt;width:180pt;height:60pt;z-index:251665408;visibility:visible;mso-position-horizontal:left;mso-position-horizontal-relative:margin" o:gfxdata="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" fillcolor="white [3201]" strokeweight=".5pt">
                 <v:textbox>
                   <w:txbxContent>
@@ -539,7 +482,7 @@
           <w:color w:val="auto"/>
           <w:sz w:val="22"/>
           <w:szCs w:val="22"/>
-          <w:lang w:val="en-US" w:eastAsia="en-US"/>
+          <w:lang w:eastAsia="en-US"/>
         </w:rPr>
         <w:id w:val="-2025384518"/>
         <w:docPartObj>
@@ -577,6 +520,9 @@
             </w:rPr>
           </w:pPr>
           <w:r>
+            <w:rPr>
+              <w:lang w:val="nl-NL"/>
+            </w:rPr>
             <w:fldChar w:fldCharType="begin"/>
           </w:r>
           <w:r>
@@ -586,6 +532,9 @@
             <w:instrText xml:space="preserve"> TOC \o "1-3" \h \z \u </w:instrText>
           </w:r>
           <w:r>
+            <w:rPr>
+              <w:lang w:val="nl-NL"/>
+            </w:rPr>
             <w:fldChar w:fldCharType="separate"/>
           </w:r>
           <w:hyperlink w:anchor="_Toc437959327" w:history="1">
@@ -617,6 +566,7 @@
               <w:rPr>
                 <w:noProof/>
                 <w:webHidden/>
+                <w:lang w:val="nl-NL"/>
               </w:rPr>
               <w:tab/>
             </w:r>
@@ -624,6 +574,7 @@
               <w:rPr>
                 <w:noProof/>
                 <w:webHidden/>
+                <w:lang w:val="nl-NL"/>
               </w:rPr>
               <w:fldChar w:fldCharType="begin"/>
             </w:r>
@@ -631,6 +582,7 @@
               <w:rPr>
                 <w:noProof/>
                 <w:webHidden/>
+                <w:lang w:val="nl-NL"/>
               </w:rPr>
               <w:instrText xml:space="preserve"> PAGEREF _Toc437959327 \h </w:instrText>
             </w:r>
@@ -638,12 +590,14 @@
               <w:rPr>
                 <w:noProof/>
                 <w:webHidden/>
-              </w:rPr>
-            </w:r>
-            <w:r>
-              <w:rPr>
-                <w:noProof/>
-                <w:webHidden/>
+                <w:lang w:val="nl-NL"/>
+              </w:rPr>
+            </w:r>
+            <w:r>
+              <w:rPr>
+                <w:noProof/>
+                <w:webHidden/>
+                <w:lang w:val="nl-NL"/>
               </w:rPr>
               <w:fldChar w:fldCharType="separate"/>
             </w:r>
@@ -651,6 +605,7 @@
               <w:rPr>
                 <w:noProof/>
                 <w:webHidden/>
+                <w:lang w:val="nl-NL"/>
               </w:rPr>
               <w:t>2</w:t>
             </w:r>
@@ -658,6 +613,7 @@
               <w:rPr>
                 <w:noProof/>
                 <w:webHidden/>
+                <w:lang w:val="nl-NL"/>
               </w:rPr>
               <w:fldChar w:fldCharType="end"/>
             </w:r>
@@ -705,6 +661,7 @@
               <w:rPr>
                 <w:noProof/>
                 <w:webHidden/>
+                <w:lang w:val="nl-NL"/>
               </w:rPr>
               <w:tab/>
             </w:r>
@@ -712,6 +669,7 @@
               <w:rPr>
                 <w:noProof/>
                 <w:webHidden/>
+                <w:lang w:val="nl-NL"/>
               </w:rPr>
               <w:fldChar w:fldCharType="begin"/>
             </w:r>
@@ -719,6 +677,7 @@
               <w:rPr>
                 <w:noProof/>
                 <w:webHidden/>
+                <w:lang w:val="nl-NL"/>
               </w:rPr>
               <w:instrText xml:space="preserve"> PAGEREF _Toc437959328 \h </w:instrText>
             </w:r>
@@ -726,12 +685,14 @@
               <w:rPr>
                 <w:noProof/>
                 <w:webHidden/>
-              </w:rPr>
-            </w:r>
-            <w:r>
-              <w:rPr>
-                <w:noProof/>
-                <w:webHidden/>
+                <w:lang w:val="nl-NL"/>
+              </w:rPr>
+            </w:r>
+            <w:r>
+              <w:rPr>
+                <w:noProof/>
+                <w:webHidden/>
+                <w:lang w:val="nl-NL"/>
               </w:rPr>
               <w:fldChar w:fldCharType="separate"/>
             </w:r>
@@ -739,6 +700,7 @@
               <w:rPr>
                 <w:noProof/>
                 <w:webHidden/>
+                <w:lang w:val="nl-NL"/>
               </w:rPr>
               <w:t>3</w:t>
             </w:r>
@@ -746,6 +708,7 @@
               <w:rPr>
                 <w:noProof/>
                 <w:webHidden/>
+                <w:lang w:val="nl-NL"/>
               </w:rPr>
               <w:fldChar w:fldCharType="end"/>
             </w:r>
@@ -793,6 +756,7 @@
               <w:rPr>
                 <w:noProof/>
                 <w:webHidden/>
+                <w:lang w:val="nl-NL"/>
               </w:rPr>
               <w:tab/>
             </w:r>
@@ -800,6 +764,7 @@
               <w:rPr>
                 <w:noProof/>
                 <w:webHidden/>
+                <w:lang w:val="nl-NL"/>
               </w:rPr>
               <w:fldChar w:fldCharType="begin"/>
             </w:r>
@@ -807,6 +772,7 @@
               <w:rPr>
                 <w:noProof/>
                 <w:webHidden/>
+                <w:lang w:val="nl-NL"/>
               </w:rPr>
               <w:instrText xml:space="preserve"> PAGEREF _Toc437959329 \h </w:instrText>
             </w:r>
@@ -814,12 +780,14 @@
               <w:rPr>
                 <w:noProof/>
                 <w:webHidden/>
-              </w:rPr>
-            </w:r>
-            <w:r>
-              <w:rPr>
-                <w:noProof/>
-                <w:webHidden/>
+                <w:lang w:val="nl-NL"/>
+              </w:rPr>
+            </w:r>
+            <w:r>
+              <w:rPr>
+                <w:noProof/>
+                <w:webHidden/>
+                <w:lang w:val="nl-NL"/>
               </w:rPr>
               <w:fldChar w:fldCharType="separate"/>
             </w:r>
@@ -827,6 +795,7 @@
               <w:rPr>
                 <w:noProof/>
                 <w:webHidden/>
+                <w:lang w:val="nl-NL"/>
               </w:rPr>
               <w:t>3</w:t>
             </w:r>
@@ -834,6 +803,7 @@
               <w:rPr>
                 <w:noProof/>
                 <w:webHidden/>
+                <w:lang w:val="nl-NL"/>
               </w:rPr>
               <w:fldChar w:fldCharType="end"/>
             </w:r>
@@ -881,6 +851,7 @@
               <w:rPr>
                 <w:noProof/>
                 <w:webHidden/>
+                <w:lang w:val="nl-NL"/>
               </w:rPr>
               <w:tab/>
             </w:r>
@@ -888,6 +859,7 @@
               <w:rPr>
                 <w:noProof/>
                 <w:webHidden/>
+                <w:lang w:val="nl-NL"/>
               </w:rPr>
               <w:fldChar w:fldCharType="begin"/>
             </w:r>
@@ -895,6 +867,7 @@
               <w:rPr>
                 <w:noProof/>
                 <w:webHidden/>
+                <w:lang w:val="nl-NL"/>
               </w:rPr>
               <w:instrText xml:space="preserve"> PAGEREF _Toc437959330 \h </w:instrText>
             </w:r>
@@ -902,12 +875,14 @@
               <w:rPr>
                 <w:noProof/>
                 <w:webHidden/>
-              </w:rPr>
-            </w:r>
-            <w:r>
-              <w:rPr>
-                <w:noProof/>
-                <w:webHidden/>
+                <w:lang w:val="nl-NL"/>
+              </w:rPr>
+            </w:r>
+            <w:r>
+              <w:rPr>
+                <w:noProof/>
+                <w:webHidden/>
+                <w:lang w:val="nl-NL"/>
               </w:rPr>
               <w:fldChar w:fldCharType="separate"/>
             </w:r>
@@ -915,6 +890,7 @@
               <w:rPr>
                 <w:noProof/>
                 <w:webHidden/>
+                <w:lang w:val="nl-NL"/>
               </w:rPr>
               <w:t>3</w:t>
             </w:r>
@@ -922,6 +898,7 @@
               <w:rPr>
                 <w:noProof/>
                 <w:webHidden/>
+                <w:lang w:val="nl-NL"/>
               </w:rPr>
               <w:fldChar w:fldCharType="end"/>
             </w:r>
@@ -969,6 +946,7 @@
               <w:rPr>
                 <w:noProof/>
                 <w:webHidden/>
+                <w:lang w:val="nl-NL"/>
               </w:rPr>
               <w:tab/>
             </w:r>
@@ -976,6 +954,7 @@
               <w:rPr>
                 <w:noProof/>
                 <w:webHidden/>
+                <w:lang w:val="nl-NL"/>
               </w:rPr>
               <w:fldChar w:fldCharType="begin"/>
             </w:r>
@@ -983,6 +962,7 @@
               <w:rPr>
                 <w:noProof/>
                 <w:webHidden/>
+                <w:lang w:val="nl-NL"/>
               </w:rPr>
               <w:instrText xml:space="preserve"> PAGEREF _Toc437959331 \h </w:instrText>
             </w:r>
@@ -990,12 +970,14 @@
               <w:rPr>
                 <w:noProof/>
                 <w:webHidden/>
-              </w:rPr>
-            </w:r>
-            <w:r>
-              <w:rPr>
-                <w:noProof/>
-                <w:webHidden/>
+                <w:lang w:val="nl-NL"/>
+              </w:rPr>
+            </w:r>
+            <w:r>
+              <w:rPr>
+                <w:noProof/>
+                <w:webHidden/>
+                <w:lang w:val="nl-NL"/>
               </w:rPr>
               <w:fldChar w:fldCharType="separate"/>
             </w:r>
@@ -1003,6 +985,7 @@
               <w:rPr>
                 <w:noProof/>
                 <w:webHidden/>
+                <w:lang w:val="nl-NL"/>
               </w:rPr>
               <w:t>3</w:t>
             </w:r>
@@ -1010,6 +993,7 @@
               <w:rPr>
                 <w:noProof/>
                 <w:webHidden/>
+                <w:lang w:val="nl-NL"/>
               </w:rPr>
               <w:fldChar w:fldCharType="end"/>
             </w:r>
@@ -1057,6 +1041,7 @@
               <w:rPr>
                 <w:noProof/>
                 <w:webHidden/>
+                <w:lang w:val="nl-NL"/>
               </w:rPr>
               <w:tab/>
             </w:r>
@@ -1064,6 +1049,7 @@
               <w:rPr>
                 <w:noProof/>
                 <w:webHidden/>
+                <w:lang w:val="nl-NL"/>
               </w:rPr>
               <w:fldChar w:fldCharType="begin"/>
             </w:r>
@@ -1071,6 +1057,7 @@
               <w:rPr>
                 <w:noProof/>
                 <w:webHidden/>
+                <w:lang w:val="nl-NL"/>
               </w:rPr>
               <w:instrText xml:space="preserve"> PAGEREF _Toc437959332 \h </w:instrText>
             </w:r>
@@ -1078,12 +1065,14 @@
               <w:rPr>
                 <w:noProof/>
                 <w:webHidden/>
-              </w:rPr>
-            </w:r>
-            <w:r>
-              <w:rPr>
-                <w:noProof/>
-                <w:webHidden/>
+                <w:lang w:val="nl-NL"/>
+              </w:rPr>
+            </w:r>
+            <w:r>
+              <w:rPr>
+                <w:noProof/>
+                <w:webHidden/>
+                <w:lang w:val="nl-NL"/>
               </w:rPr>
               <w:fldChar w:fldCharType="separate"/>
             </w:r>
@@ -1091,6 +1080,7 @@
               <w:rPr>
                 <w:noProof/>
                 <w:webHidden/>
+                <w:lang w:val="nl-NL"/>
               </w:rPr>
               <w:t>3</w:t>
             </w:r>
@@ -1098,6 +1088,7 @@
               <w:rPr>
                 <w:noProof/>
                 <w:webHidden/>
+                <w:lang w:val="nl-NL"/>
               </w:rPr>
               <w:fldChar w:fldCharType="end"/>
             </w:r>
@@ -1145,6 +1136,7 @@
               <w:rPr>
                 <w:noProof/>
                 <w:webHidden/>
+                <w:lang w:val="nl-NL"/>
               </w:rPr>
               <w:tab/>
             </w:r>
@@ -1152,6 +1144,7 @@
               <w:rPr>
                 <w:noProof/>
                 <w:webHidden/>
+                <w:lang w:val="nl-NL"/>
               </w:rPr>
               <w:fldChar w:fldCharType="begin"/>
             </w:r>
@@ -1159,6 +1152,7 @@
               <w:rPr>
                 <w:noProof/>
                 <w:webHidden/>
+                <w:lang w:val="nl-NL"/>
               </w:rPr>
               <w:instrText xml:space="preserve"> PAGEREF _Toc437959333 \h </w:instrText>
             </w:r>
@@ -1166,12 +1160,14 @@
               <w:rPr>
                 <w:noProof/>
                 <w:webHidden/>
-              </w:rPr>
-            </w:r>
-            <w:r>
-              <w:rPr>
-                <w:noProof/>
-                <w:webHidden/>
+                <w:lang w:val="nl-NL"/>
+              </w:rPr>
+            </w:r>
+            <w:r>
+              <w:rPr>
+                <w:noProof/>
+                <w:webHidden/>
+                <w:lang w:val="nl-NL"/>
               </w:rPr>
               <w:fldChar w:fldCharType="separate"/>
             </w:r>
@@ -1179,6 +1175,7 @@
               <w:rPr>
                 <w:noProof/>
                 <w:webHidden/>
+                <w:lang w:val="nl-NL"/>
               </w:rPr>
               <w:t>3</w:t>
             </w:r>
@@ -1186,6 +1183,7 @@
               <w:rPr>
                 <w:noProof/>
                 <w:webHidden/>
+                <w:lang w:val="nl-NL"/>
               </w:rPr>
               <w:fldChar w:fldCharType="end"/>
             </w:r>
@@ -1233,6 +1231,7 @@
               <w:rPr>
                 <w:noProof/>
                 <w:webHidden/>
+                <w:lang w:val="nl-NL"/>
               </w:rPr>
               <w:tab/>
             </w:r>
@@ -1240,6 +1239,7 @@
               <w:rPr>
                 <w:noProof/>
                 <w:webHidden/>
+                <w:lang w:val="nl-NL"/>
               </w:rPr>
               <w:fldChar w:fldCharType="begin"/>
             </w:r>
@@ -1247,6 +1247,7 @@
               <w:rPr>
                 <w:noProof/>
                 <w:webHidden/>
+                <w:lang w:val="nl-NL"/>
               </w:rPr>
               <w:instrText xml:space="preserve"> PAGEREF _Toc437959334 \h </w:instrText>
             </w:r>
@@ -1254,12 +1255,14 @@
               <w:rPr>
                 <w:noProof/>
                 <w:webHidden/>
-              </w:rPr>
-            </w:r>
-            <w:r>
-              <w:rPr>
-                <w:noProof/>
-                <w:webHidden/>
+                <w:lang w:val="nl-NL"/>
+              </w:rPr>
+            </w:r>
+            <w:r>
+              <w:rPr>
+                <w:noProof/>
+                <w:webHidden/>
+                <w:lang w:val="nl-NL"/>
               </w:rPr>
               <w:fldChar w:fldCharType="separate"/>
             </w:r>
@@ -1267,6 +1270,7 @@
               <w:rPr>
                 <w:noProof/>
                 <w:webHidden/>
+                <w:lang w:val="nl-NL"/>
               </w:rPr>
               <w:t>3</w:t>
             </w:r>
@@ -1274,6 +1278,7 @@
               <w:rPr>
                 <w:noProof/>
                 <w:webHidden/>
+                <w:lang w:val="nl-NL"/>
               </w:rPr>
               <w:fldChar w:fldCharType="end"/>
             </w:r>
@@ -1321,6 +1326,7 @@
               <w:rPr>
                 <w:noProof/>
                 <w:webHidden/>
+                <w:lang w:val="nl-NL"/>
               </w:rPr>
               <w:tab/>
             </w:r>
@@ -1328,6 +1334,7 @@
               <w:rPr>
                 <w:noProof/>
                 <w:webHidden/>
+                <w:lang w:val="nl-NL"/>
               </w:rPr>
               <w:fldChar w:fldCharType="begin"/>
             </w:r>
@@ -1335,6 +1342,7 @@
               <w:rPr>
                 <w:noProof/>
                 <w:webHidden/>
+                <w:lang w:val="nl-NL"/>
               </w:rPr>
               <w:instrText xml:space="preserve"> PAGEREF _Toc437959335 \h </w:instrText>
             </w:r>
@@ -1342,12 +1350,14 @@
               <w:rPr>
                 <w:noProof/>
                 <w:webHidden/>
-              </w:rPr>
-            </w:r>
-            <w:r>
-              <w:rPr>
-                <w:noProof/>
-                <w:webHidden/>
+                <w:lang w:val="nl-NL"/>
+              </w:rPr>
+            </w:r>
+            <w:r>
+              <w:rPr>
+                <w:noProof/>
+                <w:webHidden/>
+                <w:lang w:val="nl-NL"/>
               </w:rPr>
               <w:fldChar w:fldCharType="separate"/>
             </w:r>
@@ -1355,6 +1365,7 @@
               <w:rPr>
                 <w:noProof/>
                 <w:webHidden/>
+                <w:lang w:val="nl-NL"/>
               </w:rPr>
               <w:t>3</w:t>
             </w:r>
@@ -1362,6 +1373,7 @@
               <w:rPr>
                 <w:noProof/>
                 <w:webHidden/>
+                <w:lang w:val="nl-NL"/>
               </w:rPr>
               <w:fldChar w:fldCharType="end"/>
             </w:r>
@@ -1409,6 +1421,7 @@
               <w:rPr>
                 <w:noProof/>
                 <w:webHidden/>
+                <w:lang w:val="nl-NL"/>
               </w:rPr>
               <w:tab/>
             </w:r>
@@ -1416,6 +1429,7 @@
               <w:rPr>
                 <w:noProof/>
                 <w:webHidden/>
+                <w:lang w:val="nl-NL"/>
               </w:rPr>
               <w:fldChar w:fldCharType="begin"/>
             </w:r>
@@ -1423,6 +1437,7 @@
               <w:rPr>
                 <w:noProof/>
                 <w:webHidden/>
+                <w:lang w:val="nl-NL"/>
               </w:rPr>
               <w:instrText xml:space="preserve"> PAGEREF _Toc437959336 \h </w:instrText>
             </w:r>
@@ -1430,12 +1445,14 @@
               <w:rPr>
                 <w:noProof/>
                 <w:webHidden/>
-              </w:rPr>
-            </w:r>
-            <w:r>
-              <w:rPr>
-                <w:noProof/>
-                <w:webHidden/>
+                <w:lang w:val="nl-NL"/>
+              </w:rPr>
+            </w:r>
+            <w:r>
+              <w:rPr>
+                <w:noProof/>
+                <w:webHidden/>
+                <w:lang w:val="nl-NL"/>
               </w:rPr>
               <w:fldChar w:fldCharType="separate"/>
             </w:r>
@@ -1443,6 +1460,7 @@
               <w:rPr>
                 <w:noProof/>
                 <w:webHidden/>
+                <w:lang w:val="nl-NL"/>
               </w:rPr>
               <w:t>4</w:t>
             </w:r>
@@ -1450,6 +1468,7 @@
               <w:rPr>
                 <w:noProof/>
                 <w:webHidden/>
+                <w:lang w:val="nl-NL"/>
               </w:rPr>
               <w:fldChar w:fldCharType="end"/>
             </w:r>
@@ -1480,6 +1499,7 @@
               <w:rPr>
                 <w:noProof/>
                 <w:webHidden/>
+                <w:lang w:val="nl-NL"/>
               </w:rPr>
               <w:tab/>
             </w:r>
@@ -1487,6 +1507,7 @@
               <w:rPr>
                 <w:noProof/>
                 <w:webHidden/>
+                <w:lang w:val="nl-NL"/>
               </w:rPr>
               <w:fldChar w:fldCharType="begin"/>
             </w:r>
@@ -1494,6 +1515,7 @@
               <w:rPr>
                 <w:noProof/>
                 <w:webHidden/>
+                <w:lang w:val="nl-NL"/>
               </w:rPr>
               <w:instrText xml:space="preserve"> PAGEREF _Toc437959337 \h </w:instrText>
             </w:r>
@@ -1501,12 +1523,14 @@
               <w:rPr>
                 <w:noProof/>
                 <w:webHidden/>
-              </w:rPr>
-            </w:r>
-            <w:r>
-              <w:rPr>
-                <w:noProof/>
-                <w:webHidden/>
+                <w:lang w:val="nl-NL"/>
+              </w:rPr>
+            </w:r>
+            <w:r>
+              <w:rPr>
+                <w:noProof/>
+                <w:webHidden/>
+                <w:lang w:val="nl-NL"/>
               </w:rPr>
               <w:fldChar w:fldCharType="separate"/>
             </w:r>
@@ -1514,6 +1538,7 @@
               <w:rPr>
                 <w:noProof/>
                 <w:webHidden/>
+                <w:lang w:val="nl-NL"/>
               </w:rPr>
               <w:t>5</w:t>
             </w:r>
@@ -1521,6 +1546,7 @@
               <w:rPr>
                 <w:noProof/>
                 <w:webHidden/>
+                <w:lang w:val="nl-NL"/>
               </w:rPr>
               <w:fldChar w:fldCharType="end"/>
             </w:r>
@@ -1537,6 +1563,7 @@
             <w:rPr>
               <w:b/>
               <w:bCs/>
+              <w:lang w:val="nl-NL"/>
             </w:rPr>
             <w:fldChar w:fldCharType="end"/>
           </w:r>
@@ -1595,222 +1622,78 @@
           <w:highlight w:val="yellow"/>
           <w:lang w:val="nl-NL"/>
         </w:rPr>
-        <w:t xml:space="preserve">In dit document kunt u alle diagrammen terug vinden die behoren tot het </w:t>
-      </w:r>
-      <w:proofErr w:type="spellStart"/>
+        <w:t>In dit document kunt u alle diagrammen terug vinden die behoren tot het requirements architecture. Een requirements architecture helpt bij het vinden van de antwoorden op de vraag: “Wat moet de software van het systeem doen?”</w:t>
+      </w:r>
       <w:r>
         <w:rPr>
           <w:highlight w:val="yellow"/>
           <w:lang w:val="nl-NL"/>
         </w:rPr>
-        <w:t>requirements</w:t>
-      </w:r>
-      <w:proofErr w:type="spellEnd"/>
+        <w:t xml:space="preserve"> </w:t>
+      </w:r>
       <w:r>
         <w:rPr>
           <w:highlight w:val="yellow"/>
           <w:lang w:val="nl-NL"/>
         </w:rPr>
-        <w:t xml:space="preserve"> </w:t>
-      </w:r>
-      <w:proofErr w:type="spellStart"/>
+        <w:t>Ook wordt vastgelegd hoe goed het systeem moet functioneren.</w:t>
+      </w:r>
       <w:r>
         <w:rPr>
           <w:highlight w:val="yellow"/>
           <w:lang w:val="nl-NL"/>
         </w:rPr>
-        <w:t>architecture</w:t>
-      </w:r>
-      <w:proofErr w:type="spellEnd"/>
+        <w:t xml:space="preserve"> Daarvoor hebben we het constraints model opgenomen in hoofdstuk 4.</w:t>
+      </w:r>
+    </w:p>
+    <w:p>
+      <w:pPr>
+        <w:jc w:val="both"/>
+        <w:rPr>
+          <w:lang w:val="nl-NL"/>
+        </w:rPr>
+      </w:pPr>
       <w:r>
         <w:rPr>
           <w:highlight w:val="yellow"/>
           <w:lang w:val="nl-NL"/>
         </w:rPr>
-        <w:t xml:space="preserve">. Een </w:t>
-      </w:r>
-      <w:proofErr w:type="spellStart"/>
+        <w:t>Verder zal d</w:t>
+      </w:r>
       <w:r>
         <w:rPr>
           <w:highlight w:val="yellow"/>
           <w:lang w:val="nl-NL"/>
         </w:rPr>
-        <w:t>requirements</w:t>
-      </w:r>
-      <w:proofErr w:type="spellEnd"/>
+        <w:t xml:space="preserve">e requirements architecture </w:t>
+      </w:r>
       <w:r>
         <w:rPr>
           <w:highlight w:val="yellow"/>
           <w:lang w:val="nl-NL"/>
         </w:rPr>
-        <w:t xml:space="preserve"> </w:t>
-      </w:r>
-      <w:proofErr w:type="spellStart"/>
+        <w:t xml:space="preserve">als </w:t>
+      </w:r>
       <w:r>
         <w:rPr>
           <w:highlight w:val="yellow"/>
           <w:lang w:val="nl-NL"/>
         </w:rPr>
-        <w:t>architecture</w:t>
-      </w:r>
-      <w:proofErr w:type="spellEnd"/>
+        <w:t xml:space="preserve">input </w:t>
+      </w:r>
       <w:r>
         <w:rPr>
           <w:highlight w:val="yellow"/>
           <w:lang w:val="nl-NL"/>
         </w:rPr>
-        <w:t xml:space="preserve"> helpt bij het vinden van de antwoorden op de vraag: “Wat moet de software van het systeem doen?”</w:t>
+        <w:t xml:space="preserve">dienen </w:t>
       </w:r>
       <w:r>
         <w:rPr>
           <w:highlight w:val="yellow"/>
           <w:lang w:val="nl-NL"/>
         </w:rPr>
-        <w:t xml:space="preserve"> </w:t>
-      </w:r>
-      <w:r>
-        <w:rPr>
-          <w:highlight w:val="yellow"/>
-          <w:lang w:val="nl-NL"/>
-        </w:rPr>
-        <w:t>Ook wordt vastgelegd hoe goed het systeem moet functioneren.</w:t>
-      </w:r>
-      <w:r>
-        <w:rPr>
-          <w:highlight w:val="yellow"/>
-          <w:lang w:val="nl-NL"/>
-        </w:rPr>
-        <w:t xml:space="preserve"> Daarvoor hebben we het </w:t>
-      </w:r>
-      <w:proofErr w:type="spellStart"/>
-      <w:r>
-        <w:rPr>
-          <w:highlight w:val="yellow"/>
-          <w:lang w:val="nl-NL"/>
-        </w:rPr>
-        <w:t>constraints</w:t>
-      </w:r>
-      <w:proofErr w:type="spellEnd"/>
-      <w:r>
-        <w:rPr>
-          <w:highlight w:val="yellow"/>
-          <w:lang w:val="nl-NL"/>
-        </w:rPr>
-        <w:t xml:space="preserve"> model opgenomen in hoofdstuk 4.</w:t>
-      </w:r>
-    </w:p>
-    <w:p>
-      <w:pPr>
-        <w:jc w:val="both"/>
-        <w:rPr>
-          <w:lang w:val="nl-NL"/>
-        </w:rPr>
-      </w:pPr>
-      <w:r>
-        <w:rPr>
-          <w:highlight w:val="yellow"/>
-          <w:lang w:val="nl-NL"/>
-        </w:rPr>
-        <w:t>Verder zal d</w:t>
-      </w:r>
-      <w:r>
-        <w:rPr>
-          <w:highlight w:val="yellow"/>
-          <w:lang w:val="nl-NL"/>
-        </w:rPr>
-        <w:t xml:space="preserve">e </w:t>
-      </w:r>
-      <w:proofErr w:type="spellStart"/>
-      <w:r>
-        <w:rPr>
-          <w:highlight w:val="yellow"/>
-          <w:lang w:val="nl-NL"/>
-        </w:rPr>
-        <w:t>requirements</w:t>
-      </w:r>
-      <w:proofErr w:type="spellEnd"/>
-      <w:r>
-        <w:rPr>
-          <w:highlight w:val="yellow"/>
-          <w:lang w:val="nl-NL"/>
-        </w:rPr>
-        <w:t xml:space="preserve"> </w:t>
-      </w:r>
-      <w:proofErr w:type="spellStart"/>
-      <w:r>
-        <w:rPr>
-          <w:highlight w:val="yellow"/>
-          <w:lang w:val="nl-NL"/>
-        </w:rPr>
-        <w:t>architecture</w:t>
-      </w:r>
-      <w:proofErr w:type="spellEnd"/>
-      <w:r>
-        <w:rPr>
-          <w:highlight w:val="yellow"/>
-          <w:lang w:val="nl-NL"/>
-        </w:rPr>
-        <w:t xml:space="preserve"> </w:t>
-      </w:r>
-      <w:r>
-        <w:rPr>
-          <w:highlight w:val="yellow"/>
-          <w:lang w:val="nl-NL"/>
-        </w:rPr>
-        <w:t xml:space="preserve">als </w:t>
-      </w:r>
-      <w:r>
-        <w:rPr>
-          <w:highlight w:val="yellow"/>
-          <w:lang w:val="nl-NL"/>
-        </w:rPr>
-        <w:t xml:space="preserve">input </w:t>
-      </w:r>
-      <w:r>
-        <w:rPr>
-          <w:highlight w:val="yellow"/>
-          <w:lang w:val="nl-NL"/>
-        </w:rPr>
-        <w:t xml:space="preserve">dienen </w:t>
-      </w:r>
-      <w:r>
-        <w:rPr>
-          <w:highlight w:val="yellow"/>
-          <w:lang w:val="nl-NL"/>
-        </w:rPr>
-        <w:t xml:space="preserve">voor het maken van de </w:t>
-      </w:r>
-      <w:proofErr w:type="spellStart"/>
-      <w:r>
-        <w:rPr>
-          <w:highlight w:val="yellow"/>
-          <w:lang w:val="nl-NL"/>
-        </w:rPr>
-        <w:t>solution</w:t>
-      </w:r>
-      <w:proofErr w:type="spellEnd"/>
-      <w:r>
-        <w:rPr>
-          <w:highlight w:val="yellow"/>
-          <w:lang w:val="nl-NL"/>
-        </w:rPr>
-        <w:t xml:space="preserve"> </w:t>
-      </w:r>
-      <w:proofErr w:type="spellStart"/>
-      <w:r>
-        <w:rPr>
-          <w:highlight w:val="yellow"/>
-          <w:lang w:val="nl-NL"/>
-        </w:rPr>
-        <w:t>architecture</w:t>
-      </w:r>
-      <w:proofErr w:type="spellEnd"/>
-      <w:r>
-        <w:rPr>
-          <w:highlight w:val="yellow"/>
-          <w:lang w:val="nl-NL"/>
-        </w:rPr>
-        <w:t>.</w:t>
+        <w:t>voor het maken van de solution architecture.</w:t>
       </w:r>
     </w:p>
     <w:commentRangeEnd w:id="1"/>
@@ -1832,6 +1715,7 @@
       <w:r>
         <w:rPr>
           <w:rStyle w:val="Verwijzingopmerking"/>
+          <w:lang w:val="nl-NL"/>
         </w:rPr>
         <w:commentReference w:id="1"/>
       </w:r>
@@ -1945,9 +1829,10 @@
       <w:r>
         <w:rPr>
           <w:noProof/>
+          <w:lang w:val="nl-NL" w:eastAsia="nl-NL"/>
         </w:rPr>
         <w:drawing>
-          <wp:inline distT="0" distB="0" distL="0" distR="0">
+          <wp:inline distT="0" distB="0" distL="0" distR="0" wp14:anchorId="41FC1CE4" wp14:editId="7FED2E6A">
             <wp:extent cx="7889868" cy="4924425"/>
             <wp:effectExtent l="0" t="0" r="0" b="0"/>
             <wp:docPr id="1" name="Afbeelding 1"/>
@@ -1962,10 +1847,10 @@
                     <pic:cNvPicPr/>
                   </pic:nvPicPr>
                   <pic:blipFill>
-                    <a:blip r:embed="rId10" cstate="print">
+                    <a:blip r:embed="rId11" cstate="print">
                       <a:extLst>
                         <a:ext uri="{28A0092B-C50C-407E-A947-70E740481C1C}">
-                          <a14:useLocalDpi xmlns:a14="http://schemas.microsoft.com/office/drawing/2010/main" xmlns:wps="http://schemas.microsoft.com/office/word/2010/wordprocessingShape" xmlns:wpi="http://schemas.microsoft.com/office/word/2010/wordprocessingInk" xmlns:wpg="http://schemas.microsoft.com/office/word/2010/wordprocessingGroup" xmlns:w15="http://schemas.microsoft.com/office/word/2012/wordml" xmlns:w14="http://schemas.microsoft.com/office/word/2010/wordml" xmlns:w="http://schemas.openxmlformats.org/wordprocessingml/2006/main" xmlns:w10="urn:schemas-microsoft-com:office:word" xmlns:wp14="http://schemas.microsoft.com/office/word/2010/wordprocessingDrawing" xmlns:v="urn:schemas-microsoft-com:vml" xmlns:o="urn:schemas-microsoft-com:office:office" xmlns:mc="http://schemas.openxmlformats.org/markup-compatibility/2006" xmlns:wpc="http://schemas.microsoft.com/office/word/2010/wordprocessingCanvas" xmlns="" val="0"/>
+                          <a14:useLocalDpi xmlns:a14="http://schemas.microsoft.com/office/drawing/2010/main" val="0"/>
                         </a:ext>
                       </a:extLst>
                     </a:blip>
@@ -2106,21 +1991,7 @@
         <w:rPr>
           <w:lang w:val="nl-NL"/>
         </w:rPr>
-        <w:t xml:space="preserve">De klasse wasprogrammacontroller is verantwoordelijk voor het uitvoeren van het wasprogramma. Tevens is deze controller verantwoordelijk voor de communicatie met de </w:t>
-      </w:r>
-      <w:proofErr w:type="spellStart"/>
-      <w:r>
-        <w:rPr>
-          <w:lang w:val="nl-NL"/>
-        </w:rPr>
-        <w:t>websocket</w:t>
-      </w:r>
-      <w:proofErr w:type="spellEnd"/>
-      <w:r>
-        <w:rPr>
-          <w:lang w:val="nl-NL"/>
-        </w:rPr>
-        <w:t>.</w:t>
+        <w:t>De klasse wasprogrammacontroller is verantwoordelijk voor het uitvoeren van het wasprogramma. Tevens is deze controller verantwoordelijk voor de communicatie met de websocket.</w:t>
       </w:r>
     </w:p>
     <w:p>
@@ -2135,14 +2006,12 @@
           <w:lang w:val="nl-NL"/>
         </w:rPr>
       </w:pPr>
-      <w:proofErr w:type="spellStart"/>
       <w:r>
         <w:rPr>
           <w:lang w:val="nl-NL"/>
         </w:rPr>
         <w:t>SensorHandler</w:t>
       </w:r>
-      <w:proofErr w:type="spellEnd"/>
     </w:p>
     <w:p>
       <w:pPr>
@@ -2155,61 +2024,19 @@
         <w:rPr>
           <w:lang w:val="nl-NL"/>
         </w:rPr>
-        <w:t xml:space="preserve">Deze klasse is verantwoordelijk voor het periodiek aan roepen van de update functie van alle </w:t>
-      </w:r>
-      <w:proofErr w:type="spellStart"/>
-      <w:r>
-        <w:rPr>
-          <w:lang w:val="nl-NL"/>
-        </w:rPr>
-        <w:t>child</w:t>
-      </w:r>
-      <w:proofErr w:type="spellEnd"/>
-      <w:r>
-        <w:rPr>
-          <w:lang w:val="nl-NL"/>
-        </w:rPr>
-        <w:t xml:space="preserve"> klassen </w:t>
-      </w:r>
-      <w:r>
-        <w:rPr>
-          <w:lang w:val="nl-NL"/>
-        </w:rPr>
-        <w:t xml:space="preserve">van de interface </w:t>
-      </w:r>
-      <w:proofErr w:type="spellStart"/>
-      <w:r>
-        <w:rPr>
-          <w:lang w:val="nl-NL"/>
-        </w:rPr>
-        <w:t>UpdatingSensor</w:t>
-      </w:r>
-      <w:proofErr w:type="spellEnd"/>
-      <w:r>
-        <w:rPr>
-          <w:lang w:val="nl-NL"/>
-        </w:rPr>
-        <w:t xml:space="preserve">. </w:t>
-      </w:r>
-      <w:r>
-        <w:rPr>
-          <w:lang w:val="nl-NL"/>
-        </w:rPr>
-        <w:t xml:space="preserve">Ook is deze klasse verantwoordelijk voor het bijhouden van alle </w:t>
-      </w:r>
-      <w:proofErr w:type="spellStart"/>
-      <w:r>
-        <w:rPr>
-          <w:lang w:val="nl-NL"/>
-        </w:rPr>
-        <w:t>boundary</w:t>
-      </w:r>
-      <w:proofErr w:type="spellEnd"/>
-      <w:r>
-        <w:rPr>
-          <w:lang w:val="nl-NL"/>
-        </w:rPr>
-        <w:t xml:space="preserve"> objecten die hij moet aanroepen.</w:t>
+        <w:t xml:space="preserve">Deze klasse is verantwoordelijk voor het periodiek aan roepen van de update functie van alle child klassen </w:t>
+      </w:r>
+      <w:r>
+        <w:rPr>
+          <w:lang w:val="nl-NL"/>
+        </w:rPr>
+        <w:t xml:space="preserve">van de interface UpdatingSensor. </w:t>
+      </w:r>
+      <w:r>
+        <w:rPr>
+          <w:lang w:val="nl-NL"/>
+        </w:rPr>
+        <w:t>Ook is deze klasse verantwoordelijk voor het bijhouden van alle boundary objecten die hij moet aanroepen.</w:t>
       </w:r>
     </w:p>
     <w:p>
@@ -2224,14 +2051,12 @@
           <w:lang w:val="nl-NL"/>
         </w:rPr>
       </w:pPr>
-      <w:proofErr w:type="spellStart"/>
       <w:r>
         <w:rPr>
           <w:lang w:val="nl-NL"/>
         </w:rPr>
         <w:t>UpdatingSensor</w:t>
       </w:r>
-      <w:proofErr w:type="spellEnd"/>
     </w:p>
     <w:p>
       <w:pPr>
@@ -2240,39 +2065,17 @@
           <w:lang w:val="nl-NL"/>
         </w:rPr>
       </w:pPr>
-      <w:proofErr w:type="spellStart"/>
-      <w:r>
-        <w:rPr>
-          <w:lang w:val="nl-NL"/>
-        </w:rPr>
-        <w:t>UpdatingSensor</w:t>
-      </w:r>
-      <w:proofErr w:type="spellEnd"/>
-      <w:r>
-        <w:rPr>
-          <w:lang w:val="nl-NL"/>
-        </w:rPr>
-        <w:t xml:space="preserve"> is de superklasse v</w:t>
-      </w:r>
-      <w:r>
-        <w:rPr>
-          <w:lang w:val="nl-NL"/>
-        </w:rPr>
-        <w:t xml:space="preserve">an alle sensor </w:t>
-      </w:r>
-      <w:proofErr w:type="spellStart"/>
-      <w:r>
-        <w:rPr>
-          <w:lang w:val="nl-NL"/>
-        </w:rPr>
-        <w:t>boundary</w:t>
-      </w:r>
-      <w:proofErr w:type="spellEnd"/>
-      <w:r>
-        <w:rPr>
-          <w:lang w:val="nl-NL"/>
-        </w:rPr>
-        <w:t xml:space="preserve"> klassen.</w:t>
+      <w:r>
+        <w:rPr>
+          <w:lang w:val="nl-NL"/>
+        </w:rPr>
+        <w:t>UpdatingSensor is de superklasse v</w:t>
+      </w:r>
+      <w:r>
+        <w:rPr>
+          <w:lang w:val="nl-NL"/>
+        </w:rPr>
+        <w:t>an alle sensor boundary klassen.</w:t>
       </w:r>
     </w:p>
     <w:p>
@@ -2287,19 +2090,11 @@
           <w:lang w:val="nl-NL"/>
         </w:rPr>
       </w:pPr>
-      <w:proofErr w:type="spellStart"/>
-      <w:r>
-        <w:rPr>
-          <w:lang w:val="nl-NL"/>
-        </w:rPr>
-        <w:t>WaterniveauSensor</w:t>
-      </w:r>
-      <w:proofErr w:type="spellEnd"/>
-      <w:r>
-        <w:rPr>
-          <w:lang w:val="nl-NL"/>
-        </w:rPr>
-        <w:t xml:space="preserve"> </w:t>
+      <w:r>
+        <w:rPr>
+          <w:lang w:val="nl-NL"/>
+        </w:rPr>
+        <w:t xml:space="preserve">WaterniveauSensor </w:t>
       </w:r>
     </w:p>
     <w:p>
@@ -2313,21 +2108,7 @@
         <w:rPr>
           <w:lang w:val="nl-NL"/>
         </w:rPr>
-        <w:t xml:space="preserve">Deze klasse is verantwoordelijk voor het pollen van de waterniveau sensor op aangeven van de </w:t>
-      </w:r>
-      <w:proofErr w:type="spellStart"/>
-      <w:r>
-        <w:rPr>
-          <w:lang w:val="nl-NL"/>
-        </w:rPr>
-        <w:t>SensorHandler</w:t>
-      </w:r>
-      <w:proofErr w:type="spellEnd"/>
-      <w:r>
-        <w:rPr>
-          <w:lang w:val="nl-NL"/>
-        </w:rPr>
-        <w:t>.</w:t>
+        <w:t>Deze klasse is verantwoordelijk voor het pollen van de waterniveau sensor op aangeven van de SensorHandler.</w:t>
       </w:r>
     </w:p>
     <w:p>
@@ -2342,14 +2123,12 @@
           <w:lang w:val="nl-NL"/>
         </w:rPr>
       </w:pPr>
-      <w:proofErr w:type="spellStart"/>
       <w:r>
         <w:rPr>
           <w:lang w:val="nl-NL"/>
         </w:rPr>
         <w:t>TemperatuurSensor</w:t>
       </w:r>
-      <w:proofErr w:type="spellEnd"/>
     </w:p>
     <w:p>
       <w:pPr>
@@ -2362,46 +2141,12 @@
         <w:rPr>
           <w:lang w:val="nl-NL"/>
         </w:rPr>
-        <w:t xml:space="preserve">Deze klasse is verantwoordelijk voor het pollen van de </w:t>
-      </w:r>
-      <w:r>
-        <w:rPr>
-          <w:lang w:val="nl-NL"/>
-        </w:rPr>
-        <w:t>temperatuur</w:t>
-      </w:r>
-      <w:r>
-        <w:rPr>
-          <w:lang w:val="nl-NL"/>
-        </w:rPr>
-        <w:t xml:space="preserve"> sensor op aangeven van de </w:t>
-      </w:r>
-      <w:proofErr w:type="spellStart"/>
-      <w:r>
-        <w:rPr>
-          <w:lang w:val="nl-NL"/>
-        </w:rPr>
-        <w:t>SensorHandler</w:t>
-      </w:r>
-      <w:proofErr w:type="spellEnd"/>
-      <w:r>
-        <w:rPr>
-          <w:lang w:val="nl-NL"/>
-        </w:rPr>
-        <w:t>.</w:t>
-      </w:r>
-    </w:p>
-    <w:p>
-      <w:pPr>
-        <w:pStyle w:val="Lijstalinea"/>
-        <w:rPr>
-          <w:lang w:val="nl-NL"/>
-        </w:rPr>
-      </w:pPr>
-    </w:p>
-    <w:p>
-      <w:pPr>
-        <w:pStyle w:val="Lijstalinea"/>
+        <w:t>Deze klasse is verantwoordelijk voor het pollen van de temperatuur sensor op aangeven van de SensorHandler.</w:t>
+      </w:r>
+    </w:p>
+    <w:p>
+      <w:pPr>
+        <w:pStyle w:val="Kop3"/>
         <w:numPr>
           <w:ilvl w:val="2"/>
           <w:numId w:val="9"/>
@@ -2414,16 +2159,8 @@
         <w:rPr>
           <w:lang w:val="nl-NL"/>
         </w:rPr>
-        <w:t xml:space="preserve"> </w:t>
-      </w:r>
-      <w:proofErr w:type="spellStart"/>
-      <w:r>
-        <w:rPr>
-          <w:lang w:val="nl-NL"/>
-        </w:rPr>
         <w:t>DeurvergrendelSensor</w:t>
       </w:r>
-      <w:proofErr w:type="spellEnd"/>
     </w:p>
     <w:p>
       <w:pPr>
@@ -2441,15 +2178,7 @@
     </w:p>
     <w:p>
       <w:pPr>
-        <w:pStyle w:val="Lijstalinea"/>
-        <w:rPr>
-          <w:lang w:val="nl-NL"/>
-        </w:rPr>
-      </w:pPr>
-    </w:p>
-    <w:p>
-      <w:pPr>
-        <w:pStyle w:val="Lijstalinea"/>
+        <w:pStyle w:val="Kop3"/>
         <w:numPr>
           <w:ilvl w:val="2"/>
           <w:numId w:val="9"/>
@@ -2462,16 +2191,8 @@
         <w:rPr>
           <w:lang w:val="nl-NL"/>
         </w:rPr>
-        <w:t xml:space="preserve"> </w:t>
-      </w:r>
-      <w:proofErr w:type="spellStart"/>
-      <w:r>
-        <w:rPr>
-          <w:lang w:val="nl-NL"/>
-        </w:rPr>
         <w:t>WMStatusSensor</w:t>
       </w:r>
-      <w:proofErr w:type="spellEnd"/>
     </w:p>
     <w:p>
       <w:pPr>
@@ -2490,20 +2211,12 @@
         <w:rPr>
           <w:lang w:val="nl-NL"/>
         </w:rPr>
-        <w:t xml:space="preserve"> op aangeven van de </w:t>
-      </w:r>
-      <w:proofErr w:type="spellStart"/>
-      <w:r>
-        <w:rPr>
-          <w:lang w:val="nl-NL"/>
-        </w:rPr>
-        <w:t>SensorHandler</w:t>
-      </w:r>
-      <w:proofErr w:type="spellEnd"/>
-    </w:p>
-    <w:p>
-      <w:pPr>
-        <w:pStyle w:val="Lijstalinea"/>
+        <w:t xml:space="preserve"> op aangeven van de SensorHandler</w:t>
+      </w:r>
+    </w:p>
+    <w:p>
+      <w:pPr>
+        <w:pStyle w:val="Kop3"/>
         <w:numPr>
           <w:ilvl w:val="2"/>
           <w:numId w:val="9"/>
@@ -2516,7 +2229,7 @@
         <w:rPr>
           <w:lang w:val="nl-NL"/>
         </w:rPr>
-        <w:t xml:space="preserve"> Sensor</w:t>
+        <w:t>Sensor</w:t>
       </w:r>
     </w:p>
     <w:p>
@@ -2541,7 +2254,7 @@
     </w:p>
     <w:p>
       <w:pPr>
-        <w:pStyle w:val="Lijstalinea"/>
+        <w:pStyle w:val="Kop3"/>
         <w:numPr>
           <w:ilvl w:val="2"/>
           <w:numId w:val="9"/>
@@ -2554,16 +2267,8 @@
         <w:rPr>
           <w:lang w:val="nl-NL"/>
         </w:rPr>
-        <w:t xml:space="preserve">  </w:t>
-      </w:r>
-      <w:proofErr w:type="spellStart"/>
-      <w:r>
-        <w:rPr>
-          <w:lang w:val="nl-NL"/>
-        </w:rPr>
         <w:t>SensorListener</w:t>
       </w:r>
-      <w:proofErr w:type="spellEnd"/>
     </w:p>
     <w:p>
       <w:pPr>
@@ -2587,7 +2292,7 @@
     </w:p>
     <w:p>
       <w:pPr>
-        <w:pStyle w:val="Lijstalinea"/>
+        <w:pStyle w:val="Kop3"/>
         <w:numPr>
           <w:ilvl w:val="2"/>
           <w:numId w:val="9"/>
@@ -2596,14 +2301,12 @@
           <w:lang w:val="nl-NL"/>
         </w:rPr>
       </w:pPr>
-      <w:proofErr w:type="spellStart"/>
       <w:r>
         <w:rPr>
           <w:lang w:val="nl-NL"/>
         </w:rPr>
         <w:t>StatusWeergaveController</w:t>
       </w:r>
-      <w:proofErr w:type="spellEnd"/>
     </w:p>
     <w:p>
       <w:pPr>
@@ -2617,48 +2320,50 @@
         <w:rPr>
           <w:lang w:val="nl-NL"/>
         </w:rPr>
-        <w:t xml:space="preserve">Deze klasse zorgt er voor dat de juiste informatie door gegeven word aan de web interface zodat de informatie die hier word weergegeven up to date blijft. </w:t>
-      </w:r>
-    </w:p>
-    <w:p>
-      <w:pPr>
-        <w:pStyle w:val="Lijstalinea"/>
-        <w:ind w:left="792"/>
-        <w:rPr>
-          <w:lang w:val="nl-NL"/>
-        </w:rPr>
-      </w:pPr>
-    </w:p>
-    <w:p>
-      <w:pPr>
-        <w:pStyle w:val="Lijstalinea"/>
-        <w:ind w:left="792"/>
-        <w:rPr>
-          <w:lang w:val="nl-NL"/>
-        </w:rPr>
-      </w:pPr>
-    </w:p>
-    <w:p>
-      <w:pPr>
-        <w:pStyle w:val="Lijstalinea"/>
-        <w:ind w:left="792"/>
-        <w:rPr>
-          <w:lang w:val="nl-NL"/>
-        </w:rPr>
-      </w:pPr>
-    </w:p>
-    <w:p>
-      <w:pPr>
-        <w:pStyle w:val="Lijstalinea"/>
-        <w:ind w:left="792"/>
-        <w:rPr>
-          <w:lang w:val="nl-NL"/>
-        </w:rPr>
-      </w:pPr>
-    </w:p>
-    <w:p>
-      <w:pPr>
-        <w:pStyle w:val="Lijstalinea"/>
+        <w:t xml:space="preserve">Deze klasse zorgt er voor dat de juiste informatie door gegeven </w:t>
+      </w:r>
+      <w:r>
+        <w:rPr>
+          <w:lang w:val="nl-NL"/>
+        </w:rPr>
+        <w:t>wordt</w:t>
+      </w:r>
+      <w:r>
+        <w:rPr>
+          <w:lang w:val="nl-NL"/>
+        </w:rPr>
+        <w:t xml:space="preserve"> aan de web interface zodat de informatie die hier word weergegeven up</w:t>
+      </w:r>
+      <w:r>
+        <w:rPr>
+          <w:lang w:val="nl-NL"/>
+        </w:rPr>
+        <w:t>-</w:t>
+      </w:r>
+      <w:r>
+        <w:rPr>
+          <w:lang w:val="nl-NL"/>
+        </w:rPr>
+        <w:t>to</w:t>
+      </w:r>
+      <w:r>
+        <w:rPr>
+          <w:lang w:val="nl-NL"/>
+        </w:rPr>
+        <w:t>-</w:t>
+      </w:r>
+      <w:r>
+        <w:rPr>
+          <w:lang w:val="nl-NL"/>
+        </w:rPr>
+        <w:t xml:space="preserve">date blijft. </w:t>
+      </w:r>
+      <w:bookmarkStart w:id="5" w:name="_GoBack"/>
+      <w:bookmarkEnd w:id="5"/>
+    </w:p>
+    <w:p>
+      <w:pPr>
+        <w:pStyle w:val="Kop3"/>
         <w:numPr>
           <w:ilvl w:val="2"/>
           <w:numId w:val="9"/>
@@ -2667,15 +2372,12 @@
           <w:lang w:val="nl-NL"/>
         </w:rPr>
       </w:pPr>
-      <w:proofErr w:type="spellStart"/>
-      <w:r>
-        <w:rPr>
-          <w:lang w:val="nl-NL"/>
-        </w:rPr>
-        <w:lastRenderedPageBreak/>
+      <w:r>
+        <w:rPr>
+          <w:lang w:val="nl-NL"/>
+        </w:rPr>
         <w:t>NoodstopController</w:t>
       </w:r>
-      <w:proofErr w:type="spellEnd"/>
     </w:p>
     <w:p>
       <w:pPr>
@@ -2694,20 +2396,36 @@
         <w:rPr>
           <w:lang w:val="nl-NL"/>
         </w:rPr>
-        <w:t xml:space="preserve"> Dit houd in dat het wasprogramma onderbroken word, het water uit de trommel word gepompt en de deur word ontgrendelt. </w:t>
-      </w:r>
-    </w:p>
-    <w:p>
-      <w:pPr>
-        <w:pStyle w:val="Lijstalinea"/>
-        <w:rPr>
-          <w:lang w:val="nl-NL"/>
-        </w:rPr>
-      </w:pPr>
-    </w:p>
-    <w:p>
-      <w:pPr>
-        <w:pStyle w:val="Lijstalinea"/>
+        <w:t xml:space="preserve"> Dit </w:t>
+      </w:r>
+      <w:r>
+        <w:rPr>
+          <w:lang w:val="nl-NL"/>
+        </w:rPr>
+        <w:t>houdt</w:t>
+      </w:r>
+      <w:r>
+        <w:rPr>
+          <w:lang w:val="nl-NL"/>
+        </w:rPr>
+        <w:t xml:space="preserve"> in dat het wasprogramma onderbroken word, het water uit de trommel </w:t>
+      </w:r>
+      <w:r>
+        <w:rPr>
+          <w:lang w:val="nl-NL"/>
+        </w:rPr>
+        <w:t>wordt</w:t>
+      </w:r>
+      <w:r>
+        <w:rPr>
+          <w:lang w:val="nl-NL"/>
+        </w:rPr>
+        <w:t xml:space="preserve"> gepompt en de deur word ontgrendelt. </w:t>
+      </w:r>
+    </w:p>
+    <w:p>
+      <w:pPr>
+        <w:pStyle w:val="Kop3"/>
         <w:numPr>
           <w:ilvl w:val="2"/>
           <w:numId w:val="9"/>
@@ -2716,14 +2434,13 @@
           <w:lang w:val="nl-NL"/>
         </w:rPr>
       </w:pPr>
-      <w:proofErr w:type="spellStart"/>
-      <w:r>
-        <w:rPr>
-          <w:lang w:val="nl-NL"/>
-        </w:rPr>
-        <w:t>Uart</w:t>
-      </w:r>
-      <w:proofErr w:type="spellEnd"/>
+      <w:r>
+        <w:rPr>
+          <w:lang w:val="nl-NL"/>
+        </w:rPr>
+        <w:lastRenderedPageBreak/>
+        <w:t>UART</w:t>
+      </w:r>
     </w:p>
     <w:p>
       <w:pPr>
@@ -2741,7 +2458,7 @@
     </w:p>
     <w:p>
       <w:pPr>
-        <w:pStyle w:val="Lijstalinea"/>
+        <w:pStyle w:val="Kop3"/>
         <w:numPr>
           <w:ilvl w:val="2"/>
           <w:numId w:val="9"/>
@@ -2770,8 +2487,6 @@
           <w:lang w:val="nl-NL"/>
         </w:rPr>
       </w:pPr>
-      <w:bookmarkStart w:id="5" w:name="_GoBack"/>
-      <w:bookmarkEnd w:id="5"/>
       <w:r>
         <w:rPr>
           <w:lang w:val="nl-NL"/>
@@ -2781,7 +2496,7 @@
     </w:p>
     <w:p>
       <w:pPr>
-        <w:pStyle w:val="Lijstalinea"/>
+        <w:pStyle w:val="Kop3"/>
         <w:numPr>
           <w:ilvl w:val="2"/>
           <w:numId w:val="9"/>
@@ -2837,7 +2552,7 @@
     </w:p>
     <w:p>
       <w:pPr>
-        <w:pStyle w:val="Lijstalinea"/>
+        <w:pStyle w:val="Kop3"/>
         <w:numPr>
           <w:ilvl w:val="2"/>
           <w:numId w:val="9"/>
@@ -2846,14 +2561,12 @@
           <w:lang w:val="nl-NL"/>
         </w:rPr>
       </w:pPr>
-      <w:proofErr w:type="spellStart"/>
       <w:r>
         <w:rPr>
           <w:lang w:val="nl-NL"/>
         </w:rPr>
         <w:t>LogController</w:t>
       </w:r>
-      <w:proofErr w:type="spellEnd"/>
     </w:p>
     <w:p>
       <w:pPr>
@@ -2871,7 +2584,7 @@
     </w:p>
     <w:p>
       <w:pPr>
-        <w:pStyle w:val="Lijstalinea"/>
+        <w:pStyle w:val="Kop3"/>
         <w:numPr>
           <w:ilvl w:val="2"/>
           <w:numId w:val="9"/>
@@ -2880,14 +2593,12 @@
           <w:lang w:val="nl-NL"/>
         </w:rPr>
       </w:pPr>
-      <w:proofErr w:type="spellStart"/>
       <w:r>
         <w:rPr>
           <w:lang w:val="nl-NL"/>
         </w:rPr>
         <w:t>ActivityLogItem</w:t>
       </w:r>
-      <w:proofErr w:type="spellEnd"/>
     </w:p>
     <w:p>
       <w:pPr>
@@ -2905,7 +2616,7 @@
     </w:p>
     <w:p>
       <w:pPr>
-        <w:pStyle w:val="Lijstalinea"/>
+        <w:pStyle w:val="Kop3"/>
         <w:numPr>
           <w:ilvl w:val="2"/>
           <w:numId w:val="9"/>
@@ -2914,14 +2625,12 @@
           <w:lang w:val="nl-NL"/>
         </w:rPr>
       </w:pPr>
-      <w:proofErr w:type="spellStart"/>
       <w:r>
         <w:rPr>
           <w:lang w:val="nl-NL"/>
         </w:rPr>
         <w:t>SystemLogItem</w:t>
       </w:r>
-      <w:proofErr w:type="spellEnd"/>
     </w:p>
     <w:p>
       <w:pPr>
@@ -2939,7 +2648,7 @@
     </w:p>
     <w:p>
       <w:pPr>
-        <w:pStyle w:val="Lijstalinea"/>
+        <w:pStyle w:val="Kop3"/>
         <w:numPr>
           <w:ilvl w:val="2"/>
           <w:numId w:val="9"/>
@@ -2948,14 +2657,12 @@
           <w:lang w:val="nl-NL"/>
         </w:rPr>
       </w:pPr>
-      <w:proofErr w:type="spellStart"/>
       <w:r>
         <w:rPr>
           <w:lang w:val="nl-NL"/>
         </w:rPr>
         <w:t>MessageBuffer</w:t>
       </w:r>
-      <w:proofErr w:type="spellEnd"/>
     </w:p>
     <w:p>
       <w:pPr>
@@ -2980,26 +2687,12 @@
         <w:rPr>
           <w:lang w:val="nl-NL"/>
         </w:rPr>
-        <w:t xml:space="preserve">rij met alle berichten die van af het RTOS bij de </w:t>
-      </w:r>
-      <w:proofErr w:type="spellStart"/>
-      <w:r>
-        <w:rPr>
-          <w:lang w:val="nl-NL"/>
-        </w:rPr>
-        <w:t>massageBroadcaster</w:t>
-      </w:r>
-      <w:proofErr w:type="spellEnd"/>
-      <w:r>
-        <w:rPr>
-          <w:lang w:val="nl-NL"/>
-        </w:rPr>
-        <w:t xml:space="preserve"> binnen komen.</w:t>
-      </w:r>
-    </w:p>
-    <w:p>
-      <w:pPr>
-        <w:pStyle w:val="Lijstalinea"/>
+        <w:t>rij met alle berichten die van af het RTOS bij de massageBroadcaster binnen komen.</w:t>
+      </w:r>
+    </w:p>
+    <w:p>
+      <w:pPr>
+        <w:pStyle w:val="Kop3"/>
         <w:numPr>
           <w:ilvl w:val="2"/>
           <w:numId w:val="9"/>
@@ -3008,14 +2701,12 @@
           <w:lang w:val="nl-NL"/>
         </w:rPr>
       </w:pPr>
-      <w:proofErr w:type="spellStart"/>
       <w:r>
         <w:rPr>
           <w:lang w:val="nl-NL"/>
         </w:rPr>
         <w:t>MessageBroadcaster</w:t>
       </w:r>
-      <w:proofErr w:type="spellEnd"/>
     </w:p>
     <w:p>
       <w:pPr>
@@ -3028,12 +2719,18 @@
         <w:rPr>
           <w:lang w:val="nl-NL"/>
         </w:rPr>
-        <w:t>Roept tegen de klassen die hier naar luisteren dat er en wat voor bericht binnen is gekomen .</w:t>
-      </w:r>
-    </w:p>
-    <w:p>
-      <w:pPr>
-        <w:pStyle w:val="Lijstalinea"/>
+        <w:t xml:space="preserve">Roept tegen de klassen die hier naar luisteren dat er en wat voor bericht binnen is </w:t>
+      </w:r>
+      <w:r>
+        <w:rPr>
+          <w:lang w:val="nl-NL"/>
+        </w:rPr>
+        <w:t>gekomen.</w:t>
+      </w:r>
+    </w:p>
+    <w:p>
+      <w:pPr>
+        <w:pStyle w:val="Kop3"/>
         <w:numPr>
           <w:ilvl w:val="2"/>
           <w:numId w:val="9"/>
@@ -3042,14 +2739,12 @@
           <w:lang w:val="nl-NL"/>
         </w:rPr>
       </w:pPr>
-      <w:proofErr w:type="spellStart"/>
       <w:r>
         <w:rPr>
           <w:lang w:val="nl-NL"/>
         </w:rPr>
         <w:t>Websocket</w:t>
       </w:r>
-      <w:proofErr w:type="spellEnd"/>
     </w:p>
     <w:p>
       <w:pPr>
@@ -3067,7 +2762,7 @@
     </w:p>
     <w:p>
       <w:pPr>
-        <w:pStyle w:val="Lijstalinea"/>
+        <w:pStyle w:val="Kop3"/>
         <w:numPr>
           <w:ilvl w:val="2"/>
           <w:numId w:val="9"/>
@@ -3076,14 +2771,12 @@
           <w:lang w:val="nl-NL"/>
         </w:rPr>
       </w:pPr>
-      <w:proofErr w:type="spellStart"/>
       <w:r>
         <w:rPr>
           <w:lang w:val="nl-NL"/>
         </w:rPr>
         <w:t>WebsocketListener</w:t>
       </w:r>
-      <w:proofErr w:type="spellEnd"/>
     </w:p>
     <w:p>
       <w:pPr>
@@ -3096,30 +2789,14 @@
         <w:rPr>
           <w:lang w:val="nl-NL"/>
         </w:rPr>
-        <w:t xml:space="preserve">Zorgt er voor dat het verstuurde bericht van de </w:t>
-      </w:r>
-      <w:proofErr w:type="spellStart"/>
-      <w:r>
-        <w:rPr>
-          <w:lang w:val="nl-NL"/>
-        </w:rPr>
-        <w:t>websocket</w:t>
-      </w:r>
-      <w:proofErr w:type="spellEnd"/>
-      <w:r>
-        <w:rPr>
-          <w:lang w:val="nl-NL"/>
-        </w:rPr>
-        <w:t xml:space="preserve"> goed neer gezet word in de </w:t>
-      </w:r>
-      <w:proofErr w:type="spellStart"/>
+        <w:t xml:space="preserve">Zorgt er voor dat het verstuurde bericht van de websocket goed neer gezet word in de </w:t>
+      </w:r>
       <w:r>
         <w:rPr>
           <w:lang w:val="nl-NL"/>
         </w:rPr>
         <w:t>massageQueue</w:t>
       </w:r>
-      <w:proofErr w:type="spellEnd"/>
       <w:r>
         <w:rPr>
           <w:lang w:val="nl-NL"/>
@@ -3129,7 +2806,7 @@
     </w:p>
     <w:p>
       <w:pPr>
-        <w:pStyle w:val="Lijstalinea"/>
+        <w:pStyle w:val="Kop3"/>
         <w:numPr>
           <w:ilvl w:val="2"/>
           <w:numId w:val="9"/>
@@ -3138,24 +2815,12 @@
           <w:lang w:val="nl-NL"/>
         </w:rPr>
       </w:pPr>
-      <w:proofErr w:type="spellStart"/>
-      <w:r>
-        <w:rPr>
-          <w:lang w:val="nl-NL"/>
-        </w:rPr>
-        <w:lastRenderedPageBreak/>
+      <w:r>
+        <w:rPr>
+          <w:lang w:val="nl-NL"/>
+        </w:rPr>
         <w:t>MessageQueue</w:t>
       </w:r>
-      <w:proofErr w:type="spellEnd"/>
-    </w:p>
-    <w:p>
-      <w:pPr>
-        <w:pStyle w:val="Lijstalinea"/>
-        <w:ind w:left="1224"/>
-        <w:rPr>
-          <w:lang w:val="nl-NL"/>
-        </w:rPr>
-      </w:pPr>
     </w:p>
     <w:p>
       <w:pPr>
@@ -3169,39 +2834,32 @@
         <w:rPr>
           <w:lang w:val="nl-NL"/>
         </w:rPr>
-        <w:t>Een lijst  met alle opdrachten (berichten) die naar RTOS door gegeven moeten worden om uitgevoed te kunnen worden.</w:t>
-      </w:r>
-    </w:p>
-    <w:p>
-      <w:pPr>
-        <w:rPr>
-          <w:lang w:val="nl-NL"/>
-        </w:rPr>
-      </w:pPr>
-    </w:p>
-    <w:p>
-      <w:pPr>
-        <w:ind w:left="720"/>
-        <w:rPr>
-          <w:lang w:val="nl-NL"/>
-        </w:rPr>
-      </w:pPr>
-    </w:p>
-    <w:p>
-      <w:pPr>
-        <w:ind w:left="720"/>
-        <w:rPr>
-          <w:lang w:val="nl-NL"/>
-        </w:rPr>
-      </w:pPr>
-    </w:p>
-    <w:p>
-      <w:pPr>
-        <w:jc w:val="both"/>
-        <w:rPr>
-          <w:lang w:val="nl-NL"/>
-        </w:rPr>
-      </w:pPr>
+        <w:t xml:space="preserve">Een </w:t>
+      </w:r>
+      <w:r>
+        <w:rPr>
+          <w:lang w:val="nl-NL"/>
+        </w:rPr>
+        <w:t xml:space="preserve">lijst </w:t>
+      </w:r>
+      <w:r>
+        <w:rPr>
+          <w:lang w:val="nl-NL"/>
+        </w:rPr>
+        <w:t xml:space="preserve">met alle opdrachten (berichten) die naar RTOS door gegeven moeten worden om </w:t>
+      </w:r>
+      <w:r>
+        <w:rPr>
+          <w:lang w:val="nl-NL"/>
+        </w:rPr>
+        <w:t>uitgevoerd</w:t>
+      </w:r>
+      <w:r>
+        <w:rPr>
+          <w:lang w:val="nl-NL"/>
+        </w:rPr>
+        <w:t xml:space="preserve"> te kunnen worden.</w:t>
+      </w:r>
     </w:p>
     <w:p>
       <w:pPr>
@@ -3230,20 +2888,12 @@
         </w:rPr>
       </w:pPr>
       <w:bookmarkStart w:id="6" w:name="_Toc437959336"/>
-      <w:proofErr w:type="spellStart"/>
       <w:r>
         <w:rPr>
           <w:lang w:val="nl-NL"/>
         </w:rPr>
         <w:lastRenderedPageBreak/>
-        <w:t>Concurrency</w:t>
-      </w:r>
-      <w:proofErr w:type="spellEnd"/>
-      <w:r>
-        <w:rPr>
-          <w:lang w:val="nl-NL"/>
-        </w:rPr>
-        <w:t xml:space="preserve"> </w:t>
+        <w:t xml:space="preserve">Concurrency </w:t>
       </w:r>
       <w:r>
         <w:rPr>
@@ -3266,19 +2916,11 @@
         </w:rPr>
         <w:t xml:space="preserve">In dit hoofdstuk is het </w:t>
       </w:r>
-      <w:proofErr w:type="spellStart"/>
-      <w:r>
-        <w:rPr>
-          <w:lang w:val="nl-NL"/>
-        </w:rPr>
-        <w:t>Concurrency</w:t>
-      </w:r>
-      <w:proofErr w:type="spellEnd"/>
-      <w:r>
-        <w:rPr>
-          <w:lang w:val="nl-NL"/>
-        </w:rPr>
-        <w:t xml:space="preserve"> </w:t>
+      <w:r>
+        <w:rPr>
+          <w:lang w:val="nl-NL"/>
+        </w:rPr>
+        <w:t xml:space="preserve">Concurrency </w:t>
       </w:r>
       <w:r>
         <w:rPr>
@@ -3309,6 +2951,7 @@
       <w:r>
         <w:rPr>
           <w:rStyle w:val="Verwijzingopmerking"/>
+          <w:lang w:val="nl-NL"/>
         </w:rPr>
         <w:commentReference w:id="7"/>
       </w:r>
@@ -3329,9 +2972,10 @@
       <w:r>
         <w:rPr>
           <w:noProof/>
+          <w:lang w:val="nl-NL" w:eastAsia="nl-NL"/>
         </w:rPr>
         <w:drawing>
-          <wp:inline distT="0" distB="0" distL="0" distR="0">
+          <wp:inline distT="0" distB="0" distL="0" distR="0" wp14:anchorId="491AA5AC" wp14:editId="1E52996B">
             <wp:extent cx="5943600" cy="3346450"/>
             <wp:effectExtent l="0" t="0" r="0" b="6350"/>
             <wp:docPr id="3" name="Afbeelding 3"/>
@@ -3346,10 +2990,10 @@
                     <pic:cNvPicPr/>
                   </pic:nvPicPr>
                   <pic:blipFill>
-                    <a:blip r:embed="rId11" cstate="print">
+                    <a:blip r:embed="rId12" cstate="print">
                       <a:extLst>
                         <a:ext uri="{28A0092B-C50C-407E-A947-70E740481C1C}">
-                          <a14:useLocalDpi xmlns:a14="http://schemas.microsoft.com/office/drawing/2010/main" xmlns:wps="http://schemas.microsoft.com/office/word/2010/wordprocessingShape" xmlns:wpi="http://schemas.microsoft.com/office/word/2010/wordprocessingInk" xmlns:wpg="http://schemas.microsoft.com/office/word/2010/wordprocessingGroup" xmlns:w15="http://schemas.microsoft.com/office/word/2012/wordml" xmlns:w14="http://schemas.microsoft.com/office/word/2010/wordml" xmlns:w="http://schemas.openxmlformats.org/wordprocessingml/2006/main" xmlns:w10="urn:schemas-microsoft-com:office:word" xmlns:wp14="http://schemas.microsoft.com/office/word/2010/wordprocessingDrawing" xmlns:v="urn:schemas-microsoft-com:vml" xmlns:o="urn:schemas-microsoft-com:office:office" xmlns:mc="http://schemas.openxmlformats.org/markup-compatibility/2006" xmlns:wpc="http://schemas.microsoft.com/office/word/2010/wordprocessingCanvas" xmlns="" val="0"/>
+                          <a14:useLocalDpi xmlns:a14="http://schemas.microsoft.com/office/drawing/2010/main" val="0"/>
                         </a:ext>
                       </a:extLst>
                     </a:blip>
@@ -3411,31 +3055,9 @@
           <w:lang w:val="nl-NL"/>
         </w:rPr>
         <w:lastRenderedPageBreak/>
-        <w:t xml:space="preserve">Protocol communicatie van </w:t>
-      </w:r>
-      <w:proofErr w:type="spellStart"/>
-      <w:r>
-        <w:rPr>
-          <w:lang w:val="nl-NL"/>
-        </w:rPr>
-        <w:t>webserver</w:t>
-      </w:r>
-      <w:proofErr w:type="spellEnd"/>
-      <w:r>
-        <w:rPr>
-          <w:lang w:val="nl-NL"/>
-        </w:rPr>
-        <w:t xml:space="preserve"> naar </w:t>
-      </w:r>
-      <w:proofErr w:type="spellStart"/>
-      <w:r>
-        <w:rPr>
-          <w:lang w:val="nl-NL"/>
-        </w:rPr>
-        <w:t>websocket</w:t>
+        <w:t>Protocol communicatie van webserver naar websocket</w:t>
       </w:r>
       <w:bookmarkEnd w:id="8"/>
-      <w:proofErr w:type="spellEnd"/>
     </w:p>
     <w:p>
       <w:pPr>
@@ -3448,7 +3070,7 @@
       <w:tblPr>
         <w:tblStyle w:val="Tabelraster"/>
         <w:tblW w:w="9535" w:type="dxa"/>
-        <w:tblLook w:val="04A0"/>
+        <w:tblLook w:val="04A0" w:firstRow="1" w:lastRow="0" w:firstColumn="1" w:lastColumn="0" w:noHBand="0" w:noVBand="1"/>
       </w:tblPr>
       <w:tblGrid>
         <w:gridCol w:w="2580"/>
@@ -3464,7 +3086,15 @@
             <w:tcW w:w="2580" w:type="dxa"/>
           </w:tcPr>
           <w:p>
-            <w:r>
+            <w:pPr>
+              <w:rPr>
+                <w:lang w:val="nl-NL"/>
+              </w:rPr>
+            </w:pPr>
+            <w:r>
+              <w:rPr>
+                <w:lang w:val="nl-NL"/>
+              </w:rPr>
               <w:t>Request</w:t>
             </w:r>
           </w:p>
@@ -3473,63 +3103,13 @@
           <w:tcPr>
             <w:tcW w:w="1108" w:type="dxa"/>
           </w:tcPr>
-          <w:p/>
-        </w:tc>
-        <w:tc>
-          <w:tcPr>
-            <w:tcW w:w="2044" w:type="dxa"/>
-          </w:tcPr>
           <w:p>
-            <w:r>
-              <w:t>Command</w:t>
-            </w:r>
+            <w:pPr>
+              <w:rPr>
+                <w:lang w:val="nl-NL"/>
+              </w:rPr>
+            </w:pPr>
           </w:p>
-        </w:tc>
-        <w:tc>
-          <w:tcPr>
-            <w:tcW w:w="1165" w:type="dxa"/>
-          </w:tcPr>
-          <w:p>
-            <w:r>
-              <w:t>parameter</w:t>
-            </w:r>
-          </w:p>
-        </w:tc>
-        <w:tc>
-          <w:tcPr>
-            <w:tcW w:w="1341" w:type="dxa"/>
-          </w:tcPr>
-          <w:p>
-            <w:proofErr w:type="spellStart"/>
-            <w:r>
-              <w:t>Antwoord</w:t>
-            </w:r>
-            <w:proofErr w:type="spellEnd"/>
-          </w:p>
-        </w:tc>
-        <w:tc>
-          <w:tcPr>
-            <w:tcW w:w="1297" w:type="dxa"/>
-          </w:tcPr>
-          <w:p/>
-        </w:tc>
-      </w:tr>
-      <w:tr>
-        <w:tc>
-          <w:tcPr>
-            <w:tcW w:w="2580" w:type="dxa"/>
-          </w:tcPr>
-          <w:p>
-            <w:r>
-              <w:t>WASPROGRAMMA_START</w:t>
-            </w:r>
-          </w:p>
-        </w:tc>
-        <w:tc>
-          <w:tcPr>
-            <w:tcW w:w="1108" w:type="dxa"/>
-          </w:tcPr>
-          <w:p/>
         </w:tc>
         <w:tc>
           <w:tcPr>
@@ -3545,43 +3125,7 @@
               <w:rPr>
                 <w:lang w:val="nl-NL"/>
               </w:rPr>
-              <w:t>STATUS_WAS</w:t>
-            </w:r>
-          </w:p>
-          <w:p>
-            <w:pPr>
-              <w:rPr>
-                <w:lang w:val="nl-NL"/>
-              </w:rPr>
-            </w:pPr>
-            <w:r>
-              <w:rPr>
-                <w:lang w:val="nl-NL"/>
-              </w:rPr>
-              <w:t>START_BONTE_WAS</w:t>
-            </w:r>
-          </w:p>
-          <w:p>
-            <w:pPr>
-              <w:rPr>
-                <w:lang w:val="nl-NL"/>
-              </w:rPr>
-            </w:pPr>
-            <w:r>
-              <w:rPr>
-                <w:lang w:val="nl-NL"/>
-              </w:rPr>
-              <w:t>START_KOOK_WAS</w:t>
-            </w:r>
-          </w:p>
-          <w:p>
-            <w:r>
-              <w:t>START_WITTE_WAS</w:t>
-            </w:r>
-          </w:p>
-          <w:p>
-            <w:r>
-              <w:t>START_WOL_WAS</w:t>
+              <w:t>Command</w:t>
             </w:r>
           </w:p>
         </w:tc>
@@ -3599,59 +3143,7 @@
               <w:rPr>
                 <w:lang w:val="nl-NL"/>
               </w:rPr>
-              <w:t>-</w:t>
-            </w:r>
-          </w:p>
-          <w:p>
-            <w:pPr>
-              <w:rPr>
-                <w:lang w:val="nl-NL"/>
-              </w:rPr>
-            </w:pPr>
-            <w:r>
-              <w:rPr>
-                <w:lang w:val="nl-NL"/>
-              </w:rPr>
-              <w:t>Temp</w:t>
-            </w:r>
-          </w:p>
-          <w:p>
-            <w:pPr>
-              <w:rPr>
-                <w:lang w:val="nl-NL"/>
-              </w:rPr>
-            </w:pPr>
-            <w:r>
-              <w:rPr>
-                <w:lang w:val="nl-NL"/>
-              </w:rPr>
-              <w:t>Temp</w:t>
-            </w:r>
-          </w:p>
-          <w:p>
-            <w:pPr>
-              <w:rPr>
-                <w:lang w:val="nl-NL"/>
-              </w:rPr>
-            </w:pPr>
-            <w:r>
-              <w:rPr>
-                <w:lang w:val="nl-NL"/>
-              </w:rPr>
-              <w:t>Temp</w:t>
-            </w:r>
-          </w:p>
-          <w:p>
-            <w:pPr>
-              <w:rPr>
-                <w:lang w:val="nl-NL"/>
-              </w:rPr>
-            </w:pPr>
-            <w:r>
-              <w:rPr>
-                <w:lang w:val="nl-NL"/>
-              </w:rPr>
-              <w:t>Temp</w:t>
+              <w:t>parameter</w:t>
             </w:r>
           </w:p>
         </w:tc>
@@ -3669,46 +3161,7 @@
               <w:rPr>
                 <w:lang w:val="nl-NL"/>
               </w:rPr>
-              <w:t>IDLE</w:t>
-            </w:r>
-          </w:p>
-          <w:p>
-            <w:pPr>
-              <w:rPr>
-                <w:lang w:val="nl-NL"/>
-              </w:rPr>
-            </w:pPr>
-            <w:r>
-              <w:rPr>
-                <w:lang w:val="nl-NL"/>
-              </w:rPr>
-              <w:t>HALTED</w:t>
-            </w:r>
-          </w:p>
-          <w:p>
-            <w:pPr>
-              <w:rPr>
-                <w:lang w:val="nl-NL"/>
-              </w:rPr>
-            </w:pPr>
-            <w:r>
-              <w:rPr>
-                <w:lang w:val="nl-NL"/>
-              </w:rPr>
-              <w:t>RUNNING</w:t>
-            </w:r>
-          </w:p>
-          <w:p>
-            <w:pPr>
-              <w:rPr>
-                <w:lang w:val="nl-NL"/>
-              </w:rPr>
-            </w:pPr>
-            <w:r>
-              <w:rPr>
-                <w:lang w:val="nl-NL"/>
-              </w:rPr>
-              <w:t>STOPPED</w:t>
+              <w:t>Antwoord</w:t>
             </w:r>
           </w:p>
         </w:tc>
@@ -3731,8 +3184,16 @@
             <w:tcW w:w="2580" w:type="dxa"/>
           </w:tcPr>
           <w:p>
-            <w:r>
-              <w:t>DOOR_LOCK_REQ</w:t>
+            <w:pPr>
+              <w:rPr>
+                <w:lang w:val="nl-NL"/>
+              </w:rPr>
+            </w:pPr>
+            <w:r>
+              <w:rPr>
+                <w:lang w:val="nl-NL"/>
+              </w:rPr>
+              <w:t>WASPROGRAMMA_START</w:t>
             </w:r>
           </w:p>
         </w:tc>
@@ -3740,7 +3201,13 @@
           <w:tcPr>
             <w:tcW w:w="1108" w:type="dxa"/>
           </w:tcPr>
-          <w:p/>
+          <w:p>
+            <w:pPr>
+              <w:rPr>
+                <w:lang w:val="nl-NL"/>
+              </w:rPr>
+            </w:pPr>
+          </w:p>
         </w:tc>
         <w:tc>
           <w:tcPr>
@@ -3756,7 +3223,7 @@
               <w:rPr>
                 <w:lang w:val="nl-NL"/>
               </w:rPr>
-              <w:t>STATUS_DOOR</w:t>
+              <w:t>STATUS_WAS</w:t>
             </w:r>
           </w:p>
           <w:p>
@@ -3769,7 +3236,7 @@
               <w:rPr>
                 <w:lang w:val="nl-NL"/>
               </w:rPr>
-              <w:t>LOCK_DOOR</w:t>
+              <w:t>START_BONTE_WAS</w:t>
             </w:r>
           </w:p>
           <w:p>
@@ -3782,7 +3249,33 @@
               <w:rPr>
                 <w:lang w:val="nl-NL"/>
               </w:rPr>
-              <w:t>UNLOCK_DOOR</w:t>
+              <w:t>START_KOOK_WAS</w:t>
+            </w:r>
+          </w:p>
+          <w:p>
+            <w:pPr>
+              <w:rPr>
+                <w:lang w:val="nl-NL"/>
+              </w:rPr>
+            </w:pPr>
+            <w:r>
+              <w:rPr>
+                <w:lang w:val="nl-NL"/>
+              </w:rPr>
+              <w:t>START_WITTE_WAS</w:t>
+            </w:r>
+          </w:p>
+          <w:p>
+            <w:pPr>
+              <w:rPr>
+                <w:lang w:val="nl-NL"/>
+              </w:rPr>
+            </w:pPr>
+            <w:r>
+              <w:rPr>
+                <w:lang w:val="nl-NL"/>
+              </w:rPr>
+              <w:t>START_WOL_WAS</w:t>
             </w:r>
           </w:p>
         </w:tc>
@@ -3796,6 +3289,64 @@
                 <w:lang w:val="nl-NL"/>
               </w:rPr>
             </w:pPr>
+            <w:r>
+              <w:rPr>
+                <w:lang w:val="nl-NL"/>
+              </w:rPr>
+              <w:t>-</w:t>
+            </w:r>
+          </w:p>
+          <w:p>
+            <w:pPr>
+              <w:rPr>
+                <w:lang w:val="nl-NL"/>
+              </w:rPr>
+            </w:pPr>
+            <w:r>
+              <w:rPr>
+                <w:lang w:val="nl-NL"/>
+              </w:rPr>
+              <w:t>Temp</w:t>
+            </w:r>
+          </w:p>
+          <w:p>
+            <w:pPr>
+              <w:rPr>
+                <w:lang w:val="nl-NL"/>
+              </w:rPr>
+            </w:pPr>
+            <w:r>
+              <w:rPr>
+                <w:lang w:val="nl-NL"/>
+              </w:rPr>
+              <w:t>Temp</w:t>
+            </w:r>
+          </w:p>
+          <w:p>
+            <w:pPr>
+              <w:rPr>
+                <w:lang w:val="nl-NL"/>
+              </w:rPr>
+            </w:pPr>
+            <w:r>
+              <w:rPr>
+                <w:lang w:val="nl-NL"/>
+              </w:rPr>
+              <w:t>Temp</w:t>
+            </w:r>
+          </w:p>
+          <w:p>
+            <w:pPr>
+              <w:rPr>
+                <w:lang w:val="nl-NL"/>
+              </w:rPr>
+            </w:pPr>
+            <w:r>
+              <w:rPr>
+                <w:lang w:val="nl-NL"/>
+              </w:rPr>
+              <w:t>Temp</w:t>
+            </w:r>
           </w:p>
         </w:tc>
         <w:tc>
@@ -3812,7 +3363,7 @@
               <w:rPr>
                 <w:lang w:val="nl-NL"/>
               </w:rPr>
-              <w:t>OPENED</w:t>
+              <w:t>IDLE</w:t>
             </w:r>
           </w:p>
           <w:p>
@@ -3825,7 +3376,7 @@
               <w:rPr>
                 <w:lang w:val="nl-NL"/>
               </w:rPr>
-              <w:t>CLOSED</w:t>
+              <w:t>HALTED</w:t>
             </w:r>
           </w:p>
           <w:p>
@@ -3838,7 +3389,20 @@
               <w:rPr>
                 <w:lang w:val="nl-NL"/>
               </w:rPr>
-              <w:t>LOCKED</w:t>
+              <w:t>RUNNING</w:t>
+            </w:r>
+          </w:p>
+          <w:p>
+            <w:pPr>
+              <w:rPr>
+                <w:lang w:val="nl-NL"/>
+              </w:rPr>
+            </w:pPr>
+            <w:r>
+              <w:rPr>
+                <w:lang w:val="nl-NL"/>
+              </w:rPr>
+              <w:t>STOPPED</w:t>
             </w:r>
           </w:p>
         </w:tc>
@@ -3861,8 +3425,16 @@
             <w:tcW w:w="2580" w:type="dxa"/>
           </w:tcPr>
           <w:p>
-            <w:r>
-              <w:t>WATER_LEVEL_REQ</w:t>
+            <w:pPr>
+              <w:rPr>
+                <w:lang w:val="nl-NL"/>
+              </w:rPr>
+            </w:pPr>
+            <w:r>
+              <w:rPr>
+                <w:lang w:val="nl-NL"/>
+              </w:rPr>
+              <w:t>DOOR_LOCK_REQ</w:t>
             </w:r>
           </w:p>
         </w:tc>
@@ -3870,15 +3442,55 @@
           <w:tcPr>
             <w:tcW w:w="1108" w:type="dxa"/>
           </w:tcPr>
-          <w:p/>
+          <w:p>
+            <w:pPr>
+              <w:rPr>
+                <w:lang w:val="nl-NL"/>
+              </w:rPr>
+            </w:pPr>
+          </w:p>
         </w:tc>
         <w:tc>
           <w:tcPr>
             <w:tcW w:w="2044" w:type="dxa"/>
           </w:tcPr>
           <w:p>
-            <w:r>
-              <w:t>-</w:t>
+            <w:pPr>
+              <w:rPr>
+                <w:lang w:val="nl-NL"/>
+              </w:rPr>
+            </w:pPr>
+            <w:r>
+              <w:rPr>
+                <w:lang w:val="nl-NL"/>
+              </w:rPr>
+              <w:t>STATUS_DOOR</w:t>
+            </w:r>
+          </w:p>
+          <w:p>
+            <w:pPr>
+              <w:rPr>
+                <w:lang w:val="nl-NL"/>
+              </w:rPr>
+            </w:pPr>
+            <w:r>
+              <w:rPr>
+                <w:lang w:val="nl-NL"/>
+              </w:rPr>
+              <w:t>LOCK_DOOR</w:t>
+            </w:r>
+          </w:p>
+          <w:p>
+            <w:pPr>
+              <w:rPr>
+                <w:lang w:val="nl-NL"/>
+              </w:rPr>
+            </w:pPr>
+            <w:r>
+              <w:rPr>
+                <w:lang w:val="nl-NL"/>
+              </w:rPr>
+              <w:t>UNLOCK_DOOR</w:t>
             </w:r>
           </w:p>
         </w:tc>
@@ -3886,20 +3498,55 @@
           <w:tcPr>
             <w:tcW w:w="1165" w:type="dxa"/>
           </w:tcPr>
-          <w:p/>
+          <w:p>
+            <w:pPr>
+              <w:rPr>
+                <w:lang w:val="nl-NL"/>
+              </w:rPr>
+            </w:pPr>
+          </w:p>
         </w:tc>
         <w:tc>
           <w:tcPr>
             <w:tcW w:w="1341" w:type="dxa"/>
           </w:tcPr>
           <w:p>
-            <w:proofErr w:type="spellStart"/>
-            <w:r>
-              <w:t>Niveau</w:t>
-            </w:r>
-            <w:proofErr w:type="spellEnd"/>
-            <w:r>
-              <w:t xml:space="preserve"> in %</w:t>
+            <w:pPr>
+              <w:rPr>
+                <w:lang w:val="nl-NL"/>
+              </w:rPr>
+            </w:pPr>
+            <w:r>
+              <w:rPr>
+                <w:lang w:val="nl-NL"/>
+              </w:rPr>
+              <w:t>OPENED</w:t>
+            </w:r>
+          </w:p>
+          <w:p>
+            <w:pPr>
+              <w:rPr>
+                <w:lang w:val="nl-NL"/>
+              </w:rPr>
+            </w:pPr>
+            <w:r>
+              <w:rPr>
+                <w:lang w:val="nl-NL"/>
+              </w:rPr>
+              <w:t>CLOSED</w:t>
+            </w:r>
+          </w:p>
+          <w:p>
+            <w:pPr>
+              <w:rPr>
+                <w:lang w:val="nl-NL"/>
+              </w:rPr>
+            </w:pPr>
+            <w:r>
+              <w:rPr>
+                <w:lang w:val="nl-NL"/>
+              </w:rPr>
+              <w:t>LOCKED</w:t>
             </w:r>
           </w:p>
         </w:tc>
@@ -3907,7 +3554,13 @@
           <w:tcPr>
             <w:tcW w:w="1297" w:type="dxa"/>
           </w:tcPr>
-          <w:p/>
+          <w:p>
+            <w:pPr>
+              <w:rPr>
+                <w:lang w:val="nl-NL"/>
+              </w:rPr>
+            </w:pPr>
+          </w:p>
         </w:tc>
       </w:tr>
       <w:tr>
@@ -3916,8 +3569,16 @@
             <w:tcW w:w="2580" w:type="dxa"/>
           </w:tcPr>
           <w:p>
-            <w:r>
-              <w:t>TEMPERATURE_REQ</w:t>
+            <w:pPr>
+              <w:rPr>
+                <w:lang w:val="nl-NL"/>
+              </w:rPr>
+            </w:pPr>
+            <w:r>
+              <w:rPr>
+                <w:lang w:val="nl-NL"/>
+              </w:rPr>
+              <w:t>WATER_LEVEL_REQ</w:t>
             </w:r>
           </w:p>
         </w:tc>
@@ -3925,15 +3586,29 @@
           <w:tcPr>
             <w:tcW w:w="1108" w:type="dxa"/>
           </w:tcPr>
-          <w:p/>
+          <w:p>
+            <w:pPr>
+              <w:rPr>
+                <w:lang w:val="nl-NL"/>
+              </w:rPr>
+            </w:pPr>
+          </w:p>
         </w:tc>
         <w:tc>
           <w:tcPr>
             <w:tcW w:w="2044" w:type="dxa"/>
           </w:tcPr>
           <w:p>
-            <w:r>
-              <w:t>GET_WATER_LEVEL</w:t>
+            <w:pPr>
+              <w:rPr>
+                <w:lang w:val="nl-NL"/>
+              </w:rPr>
+            </w:pPr>
+            <w:r>
+              <w:rPr>
+                <w:lang w:val="nl-NL"/>
+              </w:rPr>
+              <w:t>-</w:t>
             </w:r>
           </w:p>
         </w:tc>
@@ -3941,28 +3616,43 @@
           <w:tcPr>
             <w:tcW w:w="1165" w:type="dxa"/>
           </w:tcPr>
-          <w:p/>
+          <w:p>
+            <w:pPr>
+              <w:rPr>
+                <w:lang w:val="nl-NL"/>
+              </w:rPr>
+            </w:pPr>
+          </w:p>
         </w:tc>
         <w:tc>
           <w:tcPr>
             <w:tcW w:w="1341" w:type="dxa"/>
           </w:tcPr>
           <w:p>
-            <w:r>
-              <w:t xml:space="preserve">Temp in </w:t>
-            </w:r>
-            <w:proofErr w:type="spellStart"/>
-            <w:r>
-              <w:t>celcius</w:t>
-            </w:r>
-            <w:proofErr w:type="spellEnd"/>
+            <w:pPr>
+              <w:rPr>
+                <w:lang w:val="nl-NL"/>
+              </w:rPr>
+            </w:pPr>
+            <w:r>
+              <w:rPr>
+                <w:lang w:val="nl-NL"/>
+              </w:rPr>
+              <w:t>Niveau in %</w:t>
+            </w:r>
           </w:p>
         </w:tc>
         <w:tc>
           <w:tcPr>
             <w:tcW w:w="1297" w:type="dxa"/>
           </w:tcPr>
-          <w:p/>
+          <w:p>
+            <w:pPr>
+              <w:rPr>
+                <w:lang w:val="nl-NL"/>
+              </w:rPr>
+            </w:pPr>
+          </w:p>
         </w:tc>
       </w:tr>
       <w:tr>
@@ -3971,8 +3661,16 @@
             <w:tcW w:w="2580" w:type="dxa"/>
           </w:tcPr>
           <w:p>
-            <w:r>
-              <w:t>GET_RPM_REQ</w:t>
+            <w:pPr>
+              <w:rPr>
+                <w:lang w:val="nl-NL"/>
+              </w:rPr>
+            </w:pPr>
+            <w:r>
+              <w:rPr>
+                <w:lang w:val="nl-NL"/>
+              </w:rPr>
+              <w:t>TEMPERATURE_REQ</w:t>
             </w:r>
           </w:p>
         </w:tc>
@@ -3980,15 +3678,29 @@
           <w:tcPr>
             <w:tcW w:w="1108" w:type="dxa"/>
           </w:tcPr>
-          <w:p/>
+          <w:p>
+            <w:pPr>
+              <w:rPr>
+                <w:lang w:val="nl-NL"/>
+              </w:rPr>
+            </w:pPr>
+          </w:p>
         </w:tc>
         <w:tc>
           <w:tcPr>
             <w:tcW w:w="2044" w:type="dxa"/>
           </w:tcPr>
           <w:p>
-            <w:r>
-              <w:t>GET_RPM</w:t>
+            <w:pPr>
+              <w:rPr>
+                <w:lang w:val="nl-NL"/>
+              </w:rPr>
+            </w:pPr>
+            <w:r>
+              <w:rPr>
+                <w:lang w:val="nl-NL"/>
+              </w:rPr>
+              <w:t>GET_WATER_LEVEL</w:t>
             </w:r>
           </w:p>
         </w:tc>
@@ -3996,15 +3708,35 @@
           <w:tcPr>
             <w:tcW w:w="1165" w:type="dxa"/>
           </w:tcPr>
-          <w:p/>
+          <w:p>
+            <w:pPr>
+              <w:rPr>
+                <w:lang w:val="nl-NL"/>
+              </w:rPr>
+            </w:pPr>
+          </w:p>
         </w:tc>
         <w:tc>
           <w:tcPr>
             <w:tcW w:w="1341" w:type="dxa"/>
           </w:tcPr>
           <w:p>
-            <w:r>
-              <w:t>RPM</w:t>
+            <w:pPr>
+              <w:rPr>
+                <w:lang w:val="nl-NL"/>
+              </w:rPr>
+            </w:pPr>
+            <w:r>
+              <w:rPr>
+                <w:lang w:val="nl-NL"/>
+              </w:rPr>
+              <w:t xml:space="preserve">Temp in </w:t>
+            </w:r>
+            <w:r>
+              <w:rPr>
+                <w:lang w:val="nl-NL"/>
+              </w:rPr>
+              <w:t>Celsius</w:t>
             </w:r>
           </w:p>
         </w:tc>
@@ -4012,7 +3744,13 @@
           <w:tcPr>
             <w:tcW w:w="1297" w:type="dxa"/>
           </w:tcPr>
-          <w:p/>
+          <w:p>
+            <w:pPr>
+              <w:rPr>
+                <w:lang w:val="nl-NL"/>
+              </w:rPr>
+            </w:pPr>
+          </w:p>
         </w:tc>
       </w:tr>
       <w:tr>
@@ -4020,55 +3758,189 @@
           <w:tcPr>
             <w:tcW w:w="2580" w:type="dxa"/>
           </w:tcPr>
-          <w:p/>
+          <w:p>
+            <w:pPr>
+              <w:rPr>
+                <w:lang w:val="nl-NL"/>
+              </w:rPr>
+            </w:pPr>
+            <w:r>
+              <w:rPr>
+                <w:lang w:val="nl-NL"/>
+              </w:rPr>
+              <w:t>GET_RPM_REQ</w:t>
+            </w:r>
+          </w:p>
         </w:tc>
         <w:tc>
           <w:tcPr>
             <w:tcW w:w="1108" w:type="dxa"/>
           </w:tcPr>
-          <w:p/>
+          <w:p>
+            <w:pPr>
+              <w:rPr>
+                <w:lang w:val="nl-NL"/>
+              </w:rPr>
+            </w:pPr>
+          </w:p>
         </w:tc>
         <w:tc>
           <w:tcPr>
             <w:tcW w:w="2044" w:type="dxa"/>
           </w:tcPr>
-          <w:p/>
+          <w:p>
+            <w:pPr>
+              <w:rPr>
+                <w:lang w:val="nl-NL"/>
+              </w:rPr>
+            </w:pPr>
+            <w:r>
+              <w:rPr>
+                <w:lang w:val="nl-NL"/>
+              </w:rPr>
+              <w:t>GET_RPM</w:t>
+            </w:r>
+          </w:p>
         </w:tc>
         <w:tc>
           <w:tcPr>
             <w:tcW w:w="1165" w:type="dxa"/>
           </w:tcPr>
-          <w:p/>
+          <w:p>
+            <w:pPr>
+              <w:rPr>
+                <w:lang w:val="nl-NL"/>
+              </w:rPr>
+            </w:pPr>
+          </w:p>
         </w:tc>
         <w:tc>
           <w:tcPr>
             <w:tcW w:w="1341" w:type="dxa"/>
           </w:tcPr>
-          <w:p/>
+          <w:p>
+            <w:pPr>
+              <w:rPr>
+                <w:lang w:val="nl-NL"/>
+              </w:rPr>
+            </w:pPr>
+            <w:r>
+              <w:rPr>
+                <w:lang w:val="nl-NL"/>
+              </w:rPr>
+              <w:t>RPM</w:t>
+            </w:r>
+          </w:p>
         </w:tc>
         <w:tc>
           <w:tcPr>
             <w:tcW w:w="1297" w:type="dxa"/>
           </w:tcPr>
-          <w:p/>
+          <w:p>
+            <w:pPr>
+              <w:rPr>
+                <w:lang w:val="nl-NL"/>
+              </w:rPr>
+            </w:pPr>
+          </w:p>
+        </w:tc>
+      </w:tr>
+      <w:tr>
+        <w:tc>
+          <w:tcPr>
+            <w:tcW w:w="2580" w:type="dxa"/>
+          </w:tcPr>
+          <w:p>
+            <w:pPr>
+              <w:rPr>
+                <w:lang w:val="nl-NL"/>
+              </w:rPr>
+            </w:pPr>
+          </w:p>
+        </w:tc>
+        <w:tc>
+          <w:tcPr>
+            <w:tcW w:w="1108" w:type="dxa"/>
+          </w:tcPr>
+          <w:p>
+            <w:pPr>
+              <w:rPr>
+                <w:lang w:val="nl-NL"/>
+              </w:rPr>
+            </w:pPr>
+          </w:p>
+        </w:tc>
+        <w:tc>
+          <w:tcPr>
+            <w:tcW w:w="2044" w:type="dxa"/>
+          </w:tcPr>
+          <w:p>
+            <w:pPr>
+              <w:rPr>
+                <w:lang w:val="nl-NL"/>
+              </w:rPr>
+            </w:pPr>
+          </w:p>
+        </w:tc>
+        <w:tc>
+          <w:tcPr>
+            <w:tcW w:w="1165" w:type="dxa"/>
+          </w:tcPr>
+          <w:p>
+            <w:pPr>
+              <w:rPr>
+                <w:lang w:val="nl-NL"/>
+              </w:rPr>
+            </w:pPr>
+          </w:p>
+        </w:tc>
+        <w:tc>
+          <w:tcPr>
+            <w:tcW w:w="1341" w:type="dxa"/>
+          </w:tcPr>
+          <w:p>
+            <w:pPr>
+              <w:rPr>
+                <w:lang w:val="nl-NL"/>
+              </w:rPr>
+            </w:pPr>
+          </w:p>
+        </w:tc>
+        <w:tc>
+          <w:tcPr>
+            <w:tcW w:w="1297" w:type="dxa"/>
+          </w:tcPr>
+          <w:p>
+            <w:pPr>
+              <w:rPr>
+                <w:lang w:val="nl-NL"/>
+              </w:rPr>
+            </w:pPr>
+          </w:p>
         </w:tc>
       </w:tr>
     </w:tbl>
-    <w:p/>
+    <w:p>
+      <w:pPr>
+        <w:rPr>
+          <w:lang w:val="nl-NL"/>
+        </w:rPr>
+      </w:pPr>
+    </w:p>
     <w:p>
       <w:pPr>
         <w:rPr>
           <w:b/>
-        </w:rPr>
-      </w:pPr>
-      <w:proofErr w:type="spellStart"/>
+          <w:lang w:val="nl-NL"/>
+        </w:rPr>
+      </w:pPr>
       <w:r>
         <w:rPr>
           <w:b/>
+          <w:lang w:val="nl-NL"/>
         </w:rPr>
         <w:t>Uitzonderingen</w:t>
       </w:r>
-      <w:proofErr w:type="spellEnd"/>
     </w:p>
     <w:p>
       <w:pPr>
@@ -4085,27 +3957,7 @@
         <w:rPr>
           <w:lang w:val="nl-NL"/>
         </w:rPr>
-        <w:t xml:space="preserve">Onbekende </w:t>
-      </w:r>
-      <w:proofErr w:type="spellStart"/>
-      <w:r>
-        <w:rPr>
-          <w:lang w:val="nl-NL"/>
-        </w:rPr>
-        <w:t>req</w:t>
-      </w:r>
-      <w:r>
-        <w:rPr>
-          <w:lang w:val="nl-NL"/>
-        </w:rPr>
-        <w:t>uests</w:t>
-      </w:r>
-      <w:proofErr w:type="spellEnd"/>
-      <w:r>
-        <w:rPr>
-          <w:lang w:val="nl-NL"/>
-        </w:rPr>
-        <w:t xml:space="preserve"> worden beantwoord met “UKNOWN REQUEST”</w:t>
+        <w:t>Onbekende requests worden beantwoord met “UKNOWN REQUEST”</w:t>
       </w:r>
     </w:p>
     <w:p>
@@ -4123,7 +3975,19 @@
         <w:rPr>
           <w:lang w:val="nl-NL"/>
         </w:rPr>
-        <w:t>Stroomuitval word beantwoord met “POWER ERROR”</w:t>
+        <w:t xml:space="preserve">Stroomuitval </w:t>
+      </w:r>
+      <w:r>
+        <w:rPr>
+          <w:lang w:val="nl-NL"/>
+        </w:rPr>
+        <w:t>wordt</w:t>
+      </w:r>
+      <w:r>
+        <w:rPr>
+          <w:lang w:val="nl-NL"/>
+        </w:rPr>
+        <w:t xml:space="preserve"> beantwoord met “POWER ERROR”</w:t>
       </w:r>
     </w:p>
     <w:p>
@@ -4141,21 +4005,7 @@
         <w:rPr>
           <w:lang w:val="nl-NL"/>
         </w:rPr>
-        <w:t xml:space="preserve">Ineffectieve </w:t>
-      </w:r>
-      <w:proofErr w:type="spellStart"/>
-      <w:r>
-        <w:rPr>
-          <w:lang w:val="nl-NL"/>
-        </w:rPr>
-        <w:t>requests</w:t>
-      </w:r>
-      <w:proofErr w:type="spellEnd"/>
-      <w:r>
-        <w:rPr>
-          <w:lang w:val="nl-NL"/>
-        </w:rPr>
-        <w:t xml:space="preserve"> worden beantwoord met “BAD REQUEST”</w:t>
+        <w:t>Ineffectieve requests worden beantwoord met “BAD REQUEST”</w:t>
       </w:r>
     </w:p>
     <w:p>
@@ -4178,7 +4028,7 @@
 </file>
 
 <file path=word/comments.xml><?xml version="1.0" encoding="utf-8"?>
-<w:comments xmlns:ve="http://schemas.openxmlformats.org/markup-compatibility/2006" xmlns:o="urn:schemas-microsoft-com:office:office" xmlns:r="http://schemas.openxmlformats.org/officeDocument/2006/relationships" xmlns:m="http://schemas.openxmlformats.org/officeDocument/2006/math" xmlns:v="urn:schemas-microsoft-com:vml" xmlns:wp="http://schemas.openxmlformats.org/drawingml/2006/wordprocessingDrawing" xmlns:w10="urn:schemas-microsoft-com:office:word" xmlns:w="http://schemas.openxmlformats.org/wordprocessingml/2006/main" xmlns:wne="http://schemas.microsoft.com/office/word/2006/wordml">
+<w:comments xmlns:wpc="http://schemas.microsoft.com/office/word/2010/wordprocessingCanvas" xmlns:mc="http://schemas.openxmlformats.org/markup-compatibility/2006" xmlns:o="urn:schemas-microsoft-com:office:office" xmlns:r="http://schemas.openxmlformats.org/officeDocument/2006/relationships" xmlns:m="http://schemas.openxmlformats.org/officeDocument/2006/math" xmlns:v="urn:schemas-microsoft-com:vml" xmlns:wp14="http://schemas.microsoft.com/office/word/2010/wordprocessingDrawing" xmlns:wp="http://schemas.openxmlformats.org/drawingml/2006/wordprocessingDrawing" xmlns:w10="urn:schemas-microsoft-com:office:word" xmlns:w="http://schemas.openxmlformats.org/wordprocessingml/2006/main" xmlns:w14="http://schemas.microsoft.com/office/word/2010/wordml" xmlns:w15="http://schemas.microsoft.com/office/word/2012/wordml" xmlns:wpg="http://schemas.microsoft.com/office/word/2010/wordprocessingGroup" xmlns:wpi="http://schemas.microsoft.com/office/word/2010/wordprocessingInk" xmlns:wne="http://schemas.microsoft.com/office/word/2006/wordml" xmlns:wps="http://schemas.microsoft.com/office/word/2010/wordprocessingShape" mc:Ignorable="w14 w15 wp14">
   <w:comment w:id="1" w:author="Joost Wagensveld" w:date="2015-12-15T16:46:00Z" w:initials="JW">
     <w:p>
       <w:pPr>
@@ -4234,13 +4084,13 @@
 
 <file path=word/commentsExtended.xml><?xml version="1.0" encoding="utf-8"?>
 <w15:commentsEx xmlns:wpc="http://schemas.microsoft.com/office/word/2010/wordprocessingCanvas" xmlns:mc="http://schemas.openxmlformats.org/markup-compatibility/2006" xmlns:o="urn:schemas-microsoft-com:office:office" xmlns:r="http://schemas.openxmlformats.org/officeDocument/2006/relationships" xmlns:m="http://schemas.openxmlformats.org/officeDocument/2006/math" xmlns:v="urn:schemas-microsoft-com:vml" xmlns:wp14="http://schemas.microsoft.com/office/word/2010/wordprocessingDrawing" xmlns:wp="http://schemas.openxmlformats.org/drawingml/2006/wordprocessingDrawing" xmlns:w10="urn:schemas-microsoft-com:office:word" xmlns:w="http://schemas.openxmlformats.org/wordprocessingml/2006/main" xmlns:w14="http://schemas.microsoft.com/office/word/2010/wordml" xmlns:w15="http://schemas.microsoft.com/office/word/2012/wordml" xmlns:wpg="http://schemas.microsoft.com/office/word/2010/wordprocessingGroup" xmlns:wpi="http://schemas.microsoft.com/office/word/2010/wordprocessingInk" xmlns:wne="http://schemas.microsoft.com/office/word/2006/wordml" xmlns:wps="http://schemas.microsoft.com/office/word/2010/wordprocessingShape" mc:Ignorable="w14 w15 wp14">
-  <w15:commentEx w15:paraId="4136E6CE" w15:done="0"/>
-  <w15:commentEx w15:paraId="61A160EC" w15:done="0"/>
+  <w15:commentEx w15:paraId="61D460DB" w15:done="0"/>
+  <w15:commentEx w15:paraId="2B949A3C" w15:done="0"/>
 </w15:commentsEx>
 </file>
 
 <file path=word/endnotes.xml><?xml version="1.0" encoding="utf-8"?>
-<w:endnotes xmlns:ve="http://schemas.openxmlformats.org/markup-compatibility/2006" xmlns:o="urn:schemas-microsoft-com:office:office" xmlns:r="http://schemas.openxmlformats.org/officeDocument/2006/relationships" xmlns:m="http://schemas.openxmlformats.org/officeDocument/2006/math" xmlns:v="urn:schemas-microsoft-com:vml" xmlns:wp="http://schemas.openxmlformats.org/drawingml/2006/wordprocessingDrawing" xmlns:w10="urn:schemas-microsoft-com:office:word" xmlns:w="http://schemas.openxmlformats.org/wordprocessingml/2006/main" xmlns:wne="http://schemas.microsoft.com/office/word/2006/wordml">
+<w:endnotes xmlns:wpc="http://schemas.microsoft.com/office/word/2010/wordprocessingCanvas" xmlns:mc="http://schemas.openxmlformats.org/markup-compatibility/2006" xmlns:o="urn:schemas-microsoft-com:office:office" xmlns:r="http://schemas.openxmlformats.org/officeDocument/2006/relationships" xmlns:m="http://schemas.openxmlformats.org/officeDocument/2006/math" xmlns:v="urn:schemas-microsoft-com:vml" xmlns:wp14="http://schemas.microsoft.com/office/word/2010/wordprocessingDrawing" xmlns:wp="http://schemas.openxmlformats.org/drawingml/2006/wordprocessingDrawing" xmlns:w10="urn:schemas-microsoft-com:office:word" xmlns:w="http://schemas.openxmlformats.org/wordprocessingml/2006/main" xmlns:w14="http://schemas.microsoft.com/office/word/2010/wordml" xmlns:w15="http://schemas.microsoft.com/office/word/2012/wordml" xmlns:wpg="http://schemas.microsoft.com/office/word/2010/wordprocessingGroup" xmlns:wpi="http://schemas.microsoft.com/office/word/2010/wordprocessingInk" xmlns:wne="http://schemas.microsoft.com/office/word/2006/wordml" xmlns:wps="http://schemas.microsoft.com/office/word/2010/wordprocessingShape" mc:Ignorable="w14 w15 wp14">
   <w:endnote w:type="separator" w:id="-1">
     <w:p>
       <w:pPr>
@@ -4265,7 +4115,7 @@
 </file>
 
 <file path=word/footnotes.xml><?xml version="1.0" encoding="utf-8"?>
-<w:footnotes xmlns:ve="http://schemas.openxmlformats.org/markup-compatibility/2006" xmlns:o="urn:schemas-microsoft-com:office:office" xmlns:r="http://schemas.openxmlformats.org/officeDocument/2006/relationships" xmlns:m="http://schemas.openxmlformats.org/officeDocument/2006/math" xmlns:v="urn:schemas-microsoft-com:vml" xmlns:wp="http://schemas.openxmlformats.org/drawingml/2006/wordprocessingDrawing" xmlns:w10="urn:schemas-microsoft-com:office:word" xmlns:w="http://schemas.openxmlformats.org/wordprocessingml/2006/main" xmlns:wne="http://schemas.microsoft.com/office/word/2006/wordml">
+<w:footnotes xmlns:wpc="http://schemas.microsoft.com/office/word/2010/wordprocessingCanvas" xmlns:mc="http://schemas.openxmlformats.org/markup-compatibility/2006" xmlns:o="urn:schemas-microsoft-com:office:office" xmlns:r="http://schemas.openxmlformats.org/officeDocument/2006/relationships" xmlns:m="http://schemas.openxmlformats.org/officeDocument/2006/math" xmlns:v="urn:schemas-microsoft-com:vml" xmlns:wp14="http://schemas.microsoft.com/office/word/2010/wordprocessingDrawing" xmlns:wp="http://schemas.openxmlformats.org/drawingml/2006/wordprocessingDrawing" xmlns:w10="urn:schemas-microsoft-com:office:word" xmlns:w="http://schemas.openxmlformats.org/wordprocessingml/2006/main" xmlns:w14="http://schemas.microsoft.com/office/word/2010/wordml" xmlns:w15="http://schemas.microsoft.com/office/word/2012/wordml" xmlns:wpg="http://schemas.microsoft.com/office/word/2010/wordprocessingGroup" xmlns:wpi="http://schemas.microsoft.com/office/word/2010/wordprocessingInk" xmlns:wne="http://schemas.microsoft.com/office/word/2006/wordml" xmlns:wps="http://schemas.microsoft.com/office/word/2010/wordprocessingShape" mc:Ignorable="w14 w15 wp14">
   <w:footnote w:type="separator" w:id="-1">
     <w:p>
       <w:pPr>
@@ -4290,8 +4140,8 @@
 </file>
 
 <file path=word/numbering.xml><?xml version="1.0" encoding="utf-8"?>
-<w:numbering xmlns:ve="http://schemas.openxmlformats.org/markup-compatibility/2006" xmlns:o="urn:schemas-microsoft-com:office:office" xmlns:r="http://schemas.openxmlformats.org/officeDocument/2006/relationships" xmlns:m="http://schemas.openxmlformats.org/officeDocument/2006/math" xmlns:v="urn:schemas-microsoft-com:vml" xmlns:wp="http://schemas.openxmlformats.org/drawingml/2006/wordprocessingDrawing" xmlns:w10="urn:schemas-microsoft-com:office:word" xmlns:w="http://schemas.openxmlformats.org/wordprocessingml/2006/main" xmlns:wne="http://schemas.microsoft.com/office/word/2006/wordml">
-  <w:abstractNum w:abstractNumId="0">
+<w:numbering xmlns:wpc="http://schemas.microsoft.com/office/word/2010/wordprocessingCanvas" xmlns:mc="http://schemas.openxmlformats.org/markup-compatibility/2006" xmlns:o="urn:schemas-microsoft-com:office:office" xmlns:r="http://schemas.openxmlformats.org/officeDocument/2006/relationships" xmlns:m="http://schemas.openxmlformats.org/officeDocument/2006/math" xmlns:v="urn:schemas-microsoft-com:vml" xmlns:wp14="http://schemas.microsoft.com/office/word/2010/wordprocessingDrawing" xmlns:wp="http://schemas.openxmlformats.org/drawingml/2006/wordprocessingDrawing" xmlns:w10="urn:schemas-microsoft-com:office:word" xmlns:w="http://schemas.openxmlformats.org/wordprocessingml/2006/main" xmlns:w14="http://schemas.microsoft.com/office/word/2010/wordml" xmlns:w15="http://schemas.microsoft.com/office/word/2012/wordml" xmlns:wpg="http://schemas.microsoft.com/office/word/2010/wordprocessingGroup" xmlns:wpi="http://schemas.microsoft.com/office/word/2010/wordprocessingInk" xmlns:wne="http://schemas.microsoft.com/office/word/2006/wordml" xmlns:wps="http://schemas.microsoft.com/office/word/2010/wordprocessingShape" mc:Ignorable="w14 w15 wp14">
+  <w:abstractNum w:abstractNumId="0" w15:restartNumberingAfterBreak="0">
     <w:nsid w:val="15836C95"/>
     <w:multiLevelType w:val="multilevel"/>
     <w:tmpl w:val="0413001F"/>
@@ -4377,7 +4227,7 @@
       </w:pPr>
     </w:lvl>
   </w:abstractNum>
-  <w:abstractNum w:abstractNumId="1">
+  <w:abstractNum w:abstractNumId="1" w15:restartNumberingAfterBreak="0">
     <w:nsid w:val="181D5092"/>
     <w:multiLevelType w:val="hybridMultilevel"/>
     <w:tmpl w:val="69BA81FE"/>
@@ -4463,7 +4313,7 @@
       </w:pPr>
     </w:lvl>
   </w:abstractNum>
-  <w:abstractNum w:abstractNumId="2">
+  <w:abstractNum w:abstractNumId="2" w15:restartNumberingAfterBreak="0">
     <w:nsid w:val="1E1C5964"/>
     <w:multiLevelType w:val="hybridMultilevel"/>
     <w:tmpl w:val="19042528"/>
@@ -4549,7 +4399,7 @@
       </w:pPr>
     </w:lvl>
   </w:abstractNum>
-  <w:abstractNum w:abstractNumId="3">
+  <w:abstractNum w:abstractNumId="3" w15:restartNumberingAfterBreak="0">
     <w:nsid w:val="234A08D7"/>
     <w:multiLevelType w:val="hybridMultilevel"/>
     <w:tmpl w:val="8DDCD2AE"/>
@@ -4635,7 +4485,7 @@
       </w:pPr>
     </w:lvl>
   </w:abstractNum>
-  <w:abstractNum w:abstractNumId="4">
+  <w:abstractNum w:abstractNumId="4" w15:restartNumberingAfterBreak="0">
     <w:nsid w:val="26CC0BD9"/>
     <w:multiLevelType w:val="multilevel"/>
     <w:tmpl w:val="0413001F"/>
@@ -4721,7 +4571,7 @@
       </w:pPr>
     </w:lvl>
   </w:abstractNum>
-  <w:abstractNum w:abstractNumId="5">
+  <w:abstractNum w:abstractNumId="5" w15:restartNumberingAfterBreak="0">
     <w:nsid w:val="27D70A93"/>
     <w:multiLevelType w:val="multilevel"/>
     <w:tmpl w:val="0413001F"/>
@@ -4807,7 +4657,7 @@
       </w:pPr>
     </w:lvl>
   </w:abstractNum>
-  <w:abstractNum w:abstractNumId="6">
+  <w:abstractNum w:abstractNumId="6" w15:restartNumberingAfterBreak="0">
     <w:nsid w:val="3AB44468"/>
     <w:multiLevelType w:val="multilevel"/>
     <w:tmpl w:val="0413001F"/>
@@ -4893,7 +4743,7 @@
       </w:pPr>
     </w:lvl>
   </w:abstractNum>
-  <w:abstractNum w:abstractNumId="7">
+  <w:abstractNum w:abstractNumId="7" w15:restartNumberingAfterBreak="0">
     <w:nsid w:val="3C0417B3"/>
     <w:multiLevelType w:val="multilevel"/>
     <w:tmpl w:val="0413001F"/>
@@ -4979,7 +4829,7 @@
       </w:pPr>
     </w:lvl>
   </w:abstractNum>
-  <w:abstractNum w:abstractNumId="8">
+  <w:abstractNum w:abstractNumId="8" w15:restartNumberingAfterBreak="0">
     <w:nsid w:val="3E1C6631"/>
     <w:multiLevelType w:val="hybridMultilevel"/>
     <w:tmpl w:val="4580CE28"/>
@@ -5092,7 +4942,7 @@
       </w:rPr>
     </w:lvl>
   </w:abstractNum>
-  <w:abstractNum w:abstractNumId="9">
+  <w:abstractNum w:abstractNumId="9" w15:restartNumberingAfterBreak="0">
     <w:nsid w:val="610A74C9"/>
     <w:multiLevelType w:val="multilevel"/>
     <w:tmpl w:val="0413001F"/>
@@ -5178,7 +5028,93 @@
       </w:pPr>
     </w:lvl>
   </w:abstractNum>
-  <w:abstractNum w:abstractNumId="10">
+  <w:abstractNum w:abstractNumId="10" w15:restartNumberingAfterBreak="0">
+    <w:nsid w:val="64B259EA"/>
+    <w:multiLevelType w:val="hybridMultilevel"/>
+    <w:tmpl w:val="5F966286"/>
+    <w:lvl w:ilvl="0" w:tplc="0413000F">
+      <w:start w:val="1"/>
+      <w:numFmt w:val="decimal"/>
+      <w:lvlText w:val="%1."/>
+      <w:lvlJc w:val="left"/>
+      <w:pPr>
+        <w:ind w:left="1080" w:hanging="360"/>
+      </w:pPr>
+    </w:lvl>
+    <w:lvl w:ilvl="1" w:tplc="04130019" w:tentative="1">
+      <w:start w:val="1"/>
+      <w:numFmt w:val="lowerLetter"/>
+      <w:lvlText w:val="%2."/>
+      <w:lvlJc w:val="left"/>
+      <w:pPr>
+        <w:ind w:left="1800" w:hanging="360"/>
+      </w:pPr>
+    </w:lvl>
+    <w:lvl w:ilvl="2" w:tplc="0413001B" w:tentative="1">
+      <w:start w:val="1"/>
+      <w:numFmt w:val="lowerRoman"/>
+      <w:lvlText w:val="%3."/>
+      <w:lvlJc w:val="right"/>
+      <w:pPr>
+        <w:ind w:left="2520" w:hanging="180"/>
+      </w:pPr>
+    </w:lvl>
+    <w:lvl w:ilvl="3" w:tplc="0413000F" w:tentative="1">
+      <w:start w:val="1"/>
+      <w:numFmt w:val="decimal"/>
+      <w:lvlText w:val="%4."/>
+      <w:lvlJc w:val="left"/>
+      <w:pPr>
+        <w:ind w:left="3240" w:hanging="360"/>
+      </w:pPr>
+    </w:lvl>
+    <w:lvl w:ilvl="4" w:tplc="04130019" w:tentative="1">
+      <w:start w:val="1"/>
+      <w:numFmt w:val="lowerLetter"/>
+      <w:lvlText w:val="%5."/>
+      <w:lvlJc w:val="left"/>
+      <w:pPr>
+        <w:ind w:left="3960" w:hanging="360"/>
+      </w:pPr>
+    </w:lvl>
+    <w:lvl w:ilvl="5" w:tplc="0413001B" w:tentative="1">
+      <w:start w:val="1"/>
+      <w:numFmt w:val="lowerRoman"/>
+      <w:lvlText w:val="%6."/>
+      <w:lvlJc w:val="right"/>
+      <w:pPr>
+        <w:ind w:left="4680" w:hanging="180"/>
+      </w:pPr>
+    </w:lvl>
+    <w:lvl w:ilvl="6" w:tplc="0413000F" w:tentative="1">
+      <w:start w:val="1"/>
+      <w:numFmt w:val="decimal"/>
+      <w:lvlText w:val="%7."/>
+      <w:lvlJc w:val="left"/>
+      <w:pPr>
+        <w:ind w:left="5400" w:hanging="360"/>
+      </w:pPr>
+    </w:lvl>
+    <w:lvl w:ilvl="7" w:tplc="04130019" w:tentative="1">
+      <w:start w:val="1"/>
+      <w:numFmt w:val="lowerLetter"/>
+      <w:lvlText w:val="%8."/>
+      <w:lvlJc w:val="left"/>
+      <w:pPr>
+        <w:ind w:left="6120" w:hanging="360"/>
+      </w:pPr>
+    </w:lvl>
+    <w:lvl w:ilvl="8" w:tplc="0413001B" w:tentative="1">
+      <w:start w:val="1"/>
+      <w:numFmt w:val="lowerRoman"/>
+      <w:lvlText w:val="%9."/>
+      <w:lvlJc w:val="right"/>
+      <w:pPr>
+        <w:ind w:left="6840" w:hanging="180"/>
+      </w:pPr>
+    </w:lvl>
+  </w:abstractNum>
+  <w:abstractNum w:abstractNumId="11" w15:restartNumberingAfterBreak="0">
     <w:nsid w:val="6A8A0B81"/>
     <w:multiLevelType w:val="hybridMultilevel"/>
     <w:tmpl w:val="11703CB8"/>
@@ -5290,7 +5226,7 @@
       </w:rPr>
     </w:lvl>
   </w:abstractNum>
-  <w:abstractNum w:abstractNumId="11">
+  <w:abstractNum w:abstractNumId="12" w15:restartNumberingAfterBreak="0">
     <w:nsid w:val="6B991528"/>
     <w:multiLevelType w:val="multilevel"/>
     <w:tmpl w:val="0413001F"/>
@@ -5376,7 +5312,7 @@
       </w:pPr>
     </w:lvl>
   </w:abstractNum>
-  <w:abstractNum w:abstractNumId="12">
+  <w:abstractNum w:abstractNumId="13" w15:restartNumberingAfterBreak="0">
     <w:nsid w:val="7DA62101"/>
     <w:multiLevelType w:val="multilevel"/>
     <w:tmpl w:val="0413001F"/>
@@ -5463,10 +5399,10 @@
     </w:lvl>
   </w:abstractNum>
   <w:num w:numId="1">
-    <w:abstractNumId w:val="10"/>
+    <w:abstractNumId w:val="11"/>
   </w:num>
   <w:num w:numId="2">
-    <w:abstractNumId w:val="12"/>
+    <w:abstractNumId w:val="13"/>
   </w:num>
   <w:num w:numId="3">
     <w:abstractNumId w:val="1"/>
@@ -5481,7 +5417,7 @@
     <w:abstractNumId w:val="5"/>
   </w:num>
   <w:num w:numId="7">
-    <w:abstractNumId w:val="11"/>
+    <w:abstractNumId w:val="12"/>
   </w:num>
   <w:num w:numId="8">
     <w:abstractNumId w:val="9"/>
@@ -5501,6 +5437,9 @@
   <w:num w:numId="13">
     <w:abstractNumId w:val="3"/>
   </w:num>
+  <w:num w:numId="14">
+    <w:abstractNumId w:val="10"/>
+  </w:num>
 </w:numbering>
 </file>
 
@@ -5513,7 +5452,7 @@
 </file>
 
 <file path=word/styles.xml><?xml version="1.0" encoding="utf-8"?>
-<w:styles xmlns:r="http://schemas.openxmlformats.org/officeDocument/2006/relationships" xmlns:w="http://schemas.openxmlformats.org/wordprocessingml/2006/main">
+<w:styles xmlns:mc="http://schemas.openxmlformats.org/markup-compatibility/2006" xmlns:r="http://schemas.openxmlformats.org/officeDocument/2006/relationships" xmlns:w="http://schemas.openxmlformats.org/wordprocessingml/2006/main" xmlns:w14="http://schemas.microsoft.com/office/word/2010/wordml" xmlns:w15="http://schemas.microsoft.com/office/word/2012/wordml" mc:Ignorable="w14 w15">
   <w:docDefaults>
     <w:rPrDefault>
       <w:rPr>
@@ -5529,144 +5468,378 @@
       </w:pPr>
     </w:pPrDefault>
   </w:docDefaults>
-  <w:latentStyles w:defLockedState="0" w:defUIPriority="99" w:defSemiHidden="1" w:defUnhideWhenUsed="1" w:defQFormat="0" w:count="267">
-    <w:lsdException w:name="Normal" w:semiHidden="0" w:uiPriority="0" w:unhideWhenUsed="0" w:qFormat="1"/>
-    <w:lsdException w:name="heading 1" w:semiHidden="0" w:uiPriority="9" w:unhideWhenUsed="0" w:qFormat="1"/>
-    <w:lsdException w:name="heading 2" w:uiPriority="9" w:qFormat="1"/>
-    <w:lsdException w:name="heading 3" w:uiPriority="9" w:qFormat="1"/>
-    <w:lsdException w:name="heading 4" w:uiPriority="9" w:qFormat="1"/>
-    <w:lsdException w:name="heading 5" w:uiPriority="9" w:qFormat="1"/>
-    <w:lsdException w:name="heading 6" w:uiPriority="9" w:qFormat="1"/>
-    <w:lsdException w:name="heading 7" w:uiPriority="9" w:qFormat="1"/>
-    <w:lsdException w:name="heading 8" w:uiPriority="9" w:qFormat="1"/>
-    <w:lsdException w:name="heading 9" w:uiPriority="9" w:qFormat="1"/>
-    <w:lsdException w:name="toc 1" w:uiPriority="39"/>
-    <w:lsdException w:name="toc 2" w:uiPriority="39"/>
-    <w:lsdException w:name="toc 3" w:uiPriority="39"/>
-    <w:lsdException w:name="toc 4" w:uiPriority="39"/>
-    <w:lsdException w:name="toc 5" w:uiPriority="39"/>
-    <w:lsdException w:name="toc 6" w:uiPriority="39"/>
-    <w:lsdException w:name="toc 7" w:uiPriority="39"/>
-    <w:lsdException w:name="toc 8" w:uiPriority="39"/>
-    <w:lsdException w:name="toc 9" w:uiPriority="39"/>
-    <w:lsdException w:name="caption" w:uiPriority="35" w:qFormat="1"/>
-    <w:lsdException w:name="Title" w:semiHidden="0" w:uiPriority="10" w:unhideWhenUsed="0" w:qFormat="1"/>
-    <w:lsdException w:name="Default Paragraph Font" w:uiPriority="1"/>
-    <w:lsdException w:name="Subtitle" w:semiHidden="0" w:uiPriority="11" w:unhideWhenUsed="0" w:qFormat="1"/>
-    <w:lsdException w:name="Strong" w:semiHidden="0" w:uiPriority="22" w:unhideWhenUsed="0" w:qFormat="1"/>
-    <w:lsdException w:name="Emphasis" w:semiHidden="0" w:uiPriority="20" w:unhideWhenUsed="0" w:qFormat="1"/>
-    <w:lsdException w:name="Table Grid" w:semiHidden="0" w:uiPriority="39" w:unhideWhenUsed="0"/>
-    <w:lsdException w:name="Placeholder Text" w:unhideWhenUsed="0"/>
-    <w:lsdException w:name="No Spacing" w:semiHidden="0" w:uiPriority="1" w:unhideWhenUsed="0" w:qFormat="1"/>
-    <w:lsdException w:name="Light Shading" w:semiHidden="0" w:uiPriority="60" w:unhideWhenUsed="0"/>
-    <w:lsdException w:name="Light List" w:semiHidden="0" w:uiPriority="61" w:unhideWhenUsed="0"/>
-    <w:lsdException w:name="Light Grid" w:semiHidden="0" w:uiPriority="62" w:unhideWhenUsed="0"/>
-    <w:lsdException w:name="Medium Shading 1" w:semiHidden="0" w:uiPriority="63" w:unhideWhenUsed="0"/>
-    <w:lsdException w:name="Medium Shading 2" w:semiHidden="0" w:uiPriority="64" w:unhideWhenUsed="0"/>
-    <w:lsdException w:name="Medium List 1" w:semiHidden="0" w:uiPriority="65" w:unhideWhenUsed="0"/>
-    <w:lsdException w:name="Medium List 2" w:semiHidden="0" w:uiPriority="66" w:unhideWhenUsed="0"/>
-    <w:lsdException w:name="Medium Grid 1" w:semiHidden="0" w:uiPriority="67" w:unhideWhenUsed="0"/>
-    <w:lsdException w:name="Medium Grid 2" w:semiHidden="0" w:uiPriority="68" w:unhideWhenUsed="0"/>
-    <w:lsdException w:name="Medium Grid 3" w:semiHidden="0" w:uiPriority="69" w:unhideWhenUsed="0"/>
-    <w:lsdException w:name="Dark List" w:semiHidden="0" w:uiPriority="70" w:unhideWhenUsed="0"/>
-    <w:lsdException w:name="Colorful Shading" w:semiHidden="0" w:uiPriority="71" w:unhideWhenUsed="0"/>
-    <w:lsdException w:name="Colorful List" w:semiHidden="0" w:uiPriority="72" w:unhideWhenUsed="0"/>
-    <w:lsdException w:name="Colorful Grid" w:semiHidden="0" w:uiPriority="73" w:unhideWhenUsed="0"/>
-    <w:lsdException w:name="Light Shading Accent 1" w:semiHidden="0" w:uiPriority="60" w:unhideWhenUsed="0"/>
-    <w:lsdException w:name="Light List Accent 1" w:semiHidden="0" w:uiPriority="61" w:unhideWhenUsed="0"/>
-    <w:lsdException w:name="Light Grid Accent 1" w:semiHidden="0" w:uiPriority="62" w:unhideWhenUsed="0"/>
-    <w:lsdException w:name="Medium Shading 1 Accent 1" w:semiHidden="0" w:uiPriority="63" w:unhideWhenUsed="0"/>
-    <w:lsdException w:name="Medium Shading 2 Accent 1" w:semiHidden="0" w:uiPriority="64" w:unhideWhenUsed="0"/>
-    <w:lsdException w:name="Medium List 1 Accent 1" w:semiHidden="0" w:uiPriority="65" w:unhideWhenUsed="0"/>
-    <w:lsdException w:name="Revision" w:unhideWhenUsed="0"/>
-    <w:lsdException w:name="List Paragraph" w:semiHidden="0" w:uiPriority="34" w:unhideWhenUsed="0" w:qFormat="1"/>
-    <w:lsdException w:name="Quote" w:semiHidden="0" w:uiPriority="29" w:unhideWhenUsed="0" w:qFormat="1"/>
-    <w:lsdException w:name="Intense Quote" w:semiHidden="0" w:uiPriority="30" w:unhideWhenUsed="0" w:qFormat="1"/>
-    <w:lsdException w:name="Medium List 2 Accent 1" w:semiHidden="0" w:uiPriority="66" w:unhideWhenUsed="0"/>
-    <w:lsdException w:name="Medium Grid 1 Accent 1" w:semiHidden="0" w:uiPriority="67" w:unhideWhenUsed="0"/>
-    <w:lsdException w:name="Medium Grid 2 Accent 1" w:semiHidden="0" w:uiPriority="68" w:unhideWhenUsed="0"/>
-    <w:lsdException w:name="Medium Grid 3 Accent 1" w:semiHidden="0" w:uiPriority="69" w:unhideWhenUsed="0"/>
-    <w:lsdException w:name="Dark List Accent 1" w:semiHidden="0" w:uiPriority="70" w:unhideWhenUsed="0"/>
-    <w:lsdException w:name="Colorful Shading Accent 1" w:semiHidden="0" w:uiPriority="71" w:unhideWhenUsed="0"/>
-    <w:lsdException w:name="Colorful List Accent 1" w:semiHidden="0" w:uiPriority="72" w:unhideWhenUsed="0"/>
-    <w:lsdException w:name="Colorful Grid Accent 1" w:semiHidden="0" w:uiPriority="73" w:unhideWhenUsed="0"/>
-    <w:lsdException w:name="Light Shading Accent 2" w:semiHidden="0" w:uiPriority="60" w:unhideWhenUsed="0"/>
-    <w:lsdException w:name="Light List Accent 2" w:semiHidden="0" w:uiPriority="61" w:unhideWhenUsed="0"/>
-    <w:lsdException w:name="Light Grid Accent 2" w:semiHidden="0" w:uiPriority="62" w:unhideWhenUsed="0"/>
-    <w:lsdException w:name="Medium Shading 1 Accent 2" w:semiHidden="0" w:uiPriority="63" w:unhideWhenUsed="0"/>
-    <w:lsdException w:name="Medium Shading 2 Accent 2" w:semiHidden="0" w:uiPriority="64" w:unhideWhenUsed="0"/>
-    <w:lsdException w:name="Medium List 1 Accent 2" w:semiHidden="0" w:uiPriority="65" w:unhideWhenUsed="0"/>
-    <w:lsdException w:name="Medium List 2 Accent 2" w:semiHidden="0" w:uiPriority="66" w:unhideWhenUsed="0"/>
-    <w:lsdException w:name="Medium Grid 1 Accent 2" w:semiHidden="0" w:uiPriority="67" w:unhideWhenUsed="0"/>
-    <w:lsdException w:name="Medium Grid 2 Accent 2" w:semiHidden="0" w:uiPriority="68" w:unhideWhenUsed="0"/>
-    <w:lsdException w:name="Medium Grid 3 Accent 2" w:semiHidden="0" w:uiPriority="69" w:unhideWhenUsed="0"/>
-    <w:lsdException w:name="Dark List Accent 2" w:semiHidden="0" w:uiPriority="70" w:unhideWhenUsed="0"/>
-    <w:lsdException w:name="Colorful Shading Accent 2" w:semiHidden="0" w:uiPriority="71" w:unhideWhenUsed="0"/>
-    <w:lsdException w:name="Colorful List Accent 2" w:semiHidden="0" w:uiPriority="72" w:unhideWhenUsed="0"/>
-    <w:lsdException w:name="Colorful Grid Accent 2" w:semiHidden="0" w:uiPriority="73" w:unhideWhenUsed="0"/>
-    <w:lsdException w:name="Light Shading Accent 3" w:semiHidden="0" w:uiPriority="60" w:unhideWhenUsed="0"/>
-    <w:lsdException w:name="Light List Accent 3" w:semiHidden="0" w:uiPriority="61" w:unhideWhenUsed="0"/>
-    <w:lsdException w:name="Light Grid Accent 3" w:semiHidden="0" w:uiPriority="62" w:unhideWhenUsed="0"/>
-    <w:lsdException w:name="Medium Shading 1 Accent 3" w:semiHidden="0" w:uiPriority="63" w:unhideWhenUsed="0"/>
-    <w:lsdException w:name="Medium Shading 2 Accent 3" w:semiHidden="0" w:uiPriority="64" w:unhideWhenUsed="0"/>
-    <w:lsdException w:name="Medium List 1 Accent 3" w:semiHidden="0" w:uiPriority="65" w:unhideWhenUsed="0"/>
-    <w:lsdException w:name="Medium List 2 Accent 3" w:semiHidden="0" w:uiPriority="66" w:unhideWhenUsed="0"/>
-    <w:lsdException w:name="Medium Grid 1 Accent 3" w:semiHidden="0" w:uiPriority="67" w:unhideWhenUsed="0"/>
-    <w:lsdException w:name="Medium Grid 2 Accent 3" w:semiHidden="0" w:uiPriority="68" w:unhideWhenUsed="0"/>
-    <w:lsdException w:name="Medium Grid 3 Accent 3" w:semiHidden="0" w:uiPriority="69" w:unhideWhenUsed="0"/>
-    <w:lsdException w:name="Dark List Accent 3" w:semiHidden="0" w:uiPriority="70" w:unhideWhenUsed="0"/>
-    <w:lsdException w:name="Colorful Shading Accent 3" w:semiHidden="0" w:uiPriority="71" w:unhideWhenUsed="0"/>
-    <w:lsdException w:name="Colorful List Accent 3" w:semiHidden="0" w:uiPriority="72" w:unhideWhenUsed="0"/>
-    <w:lsdException w:name="Colorful Grid Accent 3" w:semiHidden="0" w:uiPriority="73" w:unhideWhenUsed="0"/>
-    <w:lsdException w:name="Light Shading Accent 4" w:semiHidden="0" w:uiPriority="60" w:unhideWhenUsed="0"/>
-    <w:lsdException w:name="Light List Accent 4" w:semiHidden="0" w:uiPriority="61" w:unhideWhenUsed="0"/>
-    <w:lsdException w:name="Light Grid Accent 4" w:semiHidden="0" w:uiPriority="62" w:unhideWhenUsed="0"/>
-    <w:lsdException w:name="Medium Shading 1 Accent 4" w:semiHidden="0" w:uiPriority="63" w:unhideWhenUsed="0"/>
-    <w:lsdException w:name="Medium Shading 2 Accent 4" w:semiHidden="0" w:uiPriority="64" w:unhideWhenUsed="0"/>
-    <w:lsdException w:name="Medium List 1 Accent 4" w:semiHidden="0" w:uiPriority="65" w:unhideWhenUsed="0"/>
-    <w:lsdException w:name="Medium List 2 Accent 4" w:semiHidden="0" w:uiPriority="66" w:unhideWhenUsed="0"/>
-    <w:lsdException w:name="Medium Grid 1 Accent 4" w:semiHidden="0" w:uiPriority="67" w:unhideWhenUsed="0"/>
-    <w:lsdException w:name="Medium Grid 2 Accent 4" w:semiHidden="0" w:uiPriority="68" w:unhideWhenUsed="0"/>
-    <w:lsdException w:name="Medium Grid 3 Accent 4" w:semiHidden="0" w:uiPriority="69" w:unhideWhenUsed="0"/>
-    <w:lsdException w:name="Dark List Accent 4" w:semiHidden="0" w:uiPriority="70" w:unhideWhenUsed="0"/>
-    <w:lsdException w:name="Colorful Shading Accent 4" w:semiHidden="0" w:uiPriority="71" w:unhideWhenUsed="0"/>
-    <w:lsdException w:name="Colorful List Accent 4" w:semiHidden="0" w:uiPriority="72" w:unhideWhenUsed="0"/>
-    <w:lsdException w:name="Colorful Grid Accent 4" w:semiHidden="0" w:uiPriority="73" w:unhideWhenUsed="0"/>
-    <w:lsdException w:name="Light Shading Accent 5" w:semiHidden="0" w:uiPriority="60" w:unhideWhenUsed="0"/>
-    <w:lsdException w:name="Light List Accent 5" w:semiHidden="0" w:uiPriority="61" w:unhideWhenUsed="0"/>
-    <w:lsdException w:name="Light Grid Accent 5" w:semiHidden="0" w:uiPriority="62" w:unhideWhenUsed="0"/>
-    <w:lsdException w:name="Medium Shading 1 Accent 5" w:semiHidden="0" w:uiPriority="63" w:unhideWhenUsed="0"/>
-    <w:lsdException w:name="Medium Shading 2 Accent 5" w:semiHidden="0" w:uiPriority="64" w:unhideWhenUsed="0"/>
-    <w:lsdException w:name="Medium List 1 Accent 5" w:semiHidden="0" w:uiPriority="65" w:unhideWhenUsed="0"/>
-    <w:lsdException w:name="Medium List 2 Accent 5" w:semiHidden="0" w:uiPriority="66" w:unhideWhenUsed="0"/>
-    <w:lsdException w:name="Medium Grid 1 Accent 5" w:semiHidden="0" w:uiPriority="67" w:unhideWhenUsed="0"/>
-    <w:lsdException w:name="Medium Grid 2 Accent 5" w:semiHidden="0" w:uiPriority="68" w:unhideWhenUsed="0"/>
-    <w:lsdException w:name="Medium Grid 3 Accent 5" w:semiHidden="0" w:uiPriority="69" w:unhideWhenUsed="0"/>
-    <w:lsdException w:name="Dark List Accent 5" w:semiHidden="0" w:uiPriority="70" w:unhideWhenUsed="0"/>
-    <w:lsdException w:name="Colorful Shading Accent 5" w:semiHidden="0" w:uiPriority="71" w:unhideWhenUsed="0"/>
-    <w:lsdException w:name="Colorful List Accent 5" w:semiHidden="0" w:uiPriority="72" w:unhideWhenUsed="0"/>
-    <w:lsdException w:name="Colorful Grid Accent 5" w:semiHidden="0" w:uiPriority="73" w:unhideWhenUsed="0"/>
-    <w:lsdException w:name="Light Shading Accent 6" w:semiHidden="0" w:uiPriority="60" w:unhideWhenUsed="0"/>
-    <w:lsdException w:name="Light List Accent 6" w:semiHidden="0" w:uiPriority="61" w:unhideWhenUsed="0"/>
-    <w:lsdException w:name="Light Grid Accent 6" w:semiHidden="0" w:uiPriority="62" w:unhideWhenUsed="0"/>
-    <w:lsdException w:name="Medium Shading 1 Accent 6" w:semiHidden="0" w:uiPriority="63" w:unhideWhenUsed="0"/>
-    <w:lsdException w:name="Medium Shading 2 Accent 6" w:semiHidden="0" w:uiPriority="64" w:unhideWhenUsed="0"/>
-    <w:lsdException w:name="Medium List 1 Accent 6" w:semiHidden="0" w:uiPriority="65" w:unhideWhenUsed="0"/>
-    <w:lsdException w:name="Medium List 2 Accent 6" w:semiHidden="0" w:uiPriority="66" w:unhideWhenUsed="0"/>
-    <w:lsdException w:name="Medium Grid 1 Accent 6" w:semiHidden="0" w:uiPriority="67" w:unhideWhenUsed="0"/>
-    <w:lsdException w:name="Medium Grid 2 Accent 6" w:semiHidden="0" w:uiPriority="68" w:unhideWhenUsed="0"/>
-    <w:lsdException w:name="Medium Grid 3 Accent 6" w:semiHidden="0" w:uiPriority="69" w:unhideWhenUsed="0"/>
-    <w:lsdException w:name="Dark List Accent 6" w:semiHidden="0" w:uiPriority="70" w:unhideWhenUsed="0"/>
-    <w:lsdException w:name="Colorful Shading Accent 6" w:semiHidden="0" w:uiPriority="71" w:unhideWhenUsed="0"/>
-    <w:lsdException w:name="Colorful List Accent 6" w:semiHidden="0" w:uiPriority="72" w:unhideWhenUsed="0"/>
-    <w:lsdException w:name="Colorful Grid Accent 6" w:semiHidden="0" w:uiPriority="73" w:unhideWhenUsed="0"/>
-    <w:lsdException w:name="Subtle Emphasis" w:semiHidden="0" w:uiPriority="19" w:unhideWhenUsed="0" w:qFormat="1"/>
-    <w:lsdException w:name="Intense Emphasis" w:semiHidden="0" w:uiPriority="21" w:unhideWhenUsed="0" w:qFormat="1"/>
-    <w:lsdException w:name="Subtle Reference" w:semiHidden="0" w:uiPriority="31" w:unhideWhenUsed="0" w:qFormat="1"/>
-    <w:lsdException w:name="Intense Reference" w:semiHidden="0" w:uiPriority="32" w:unhideWhenUsed="0" w:qFormat="1"/>
-    <w:lsdException w:name="Book Title" w:semiHidden="0" w:uiPriority="33" w:unhideWhenUsed="0" w:qFormat="1"/>
-    <w:lsdException w:name="Bibliography" w:uiPriority="37"/>
-    <w:lsdException w:name="TOC Heading" w:uiPriority="39" w:qFormat="1"/>
+  <w:latentStyles w:defLockedState="0" w:defUIPriority="99" w:defSemiHidden="0" w:defUnhideWhenUsed="0" w:defQFormat="0" w:count="371">
+    <w:lsdException w:name="Normal" w:uiPriority="0" w:qFormat="1"/>
+    <w:lsdException w:name="heading 1" w:uiPriority="9" w:qFormat="1"/>
+    <w:lsdException w:name="heading 2" w:semiHidden="1" w:uiPriority="9" w:unhideWhenUsed="1" w:qFormat="1"/>
+    <w:lsdException w:name="heading 3" w:semiHidden="1" w:uiPriority="9" w:unhideWhenUsed="1" w:qFormat="1"/>
+    <w:lsdException w:name="heading 4" w:semiHidden="1" w:uiPriority="9" w:unhideWhenUsed="1" w:qFormat="1"/>
+    <w:lsdException w:name="heading 5" w:semiHidden="1" w:uiPriority="9" w:unhideWhenUsed="1" w:qFormat="1"/>
+    <w:lsdException w:name="heading 6" w:semiHidden="1" w:uiPriority="9" w:unhideWhenUsed="1" w:qFormat="1"/>
+    <w:lsdException w:name="heading 7" w:semiHidden="1" w:uiPriority="9" w:unhideWhenUsed="1" w:qFormat="1"/>
+    <w:lsdException w:name="heading 8" w:semiHidden="1" w:uiPriority="9" w:unhideWhenUsed="1" w:qFormat="1"/>
+    <w:lsdException w:name="heading 9" w:semiHidden="1" w:uiPriority="9" w:unhideWhenUsed="1" w:qFormat="1"/>
+    <w:lsdException w:name="index 1" w:semiHidden="1" w:unhideWhenUsed="1"/>
+    <w:lsdException w:name="index 2" w:semiHidden="1" w:unhideWhenUsed="1"/>
+    <w:lsdException w:name="index 3" w:semiHidden="1" w:unhideWhenUsed="1"/>
+    <w:lsdException w:name="index 4" w:semiHidden="1" w:unhideWhenUsed="1"/>
+    <w:lsdException w:name="index 5" w:semiHidden="1" w:unhideWhenUsed="1"/>
+    <w:lsdException w:name="index 6" w:semiHidden="1" w:unhideWhenUsed="1"/>
+    <w:lsdException w:name="index 7" w:semiHidden="1" w:unhideWhenUsed="1"/>
+    <w:lsdException w:name="index 8" w:semiHidden="1" w:unhideWhenUsed="1"/>
+    <w:lsdException w:name="index 9" w:semiHidden="1" w:unhideWhenUsed="1"/>
+    <w:lsdException w:name="toc 1" w:semiHidden="1" w:uiPriority="39" w:unhideWhenUsed="1"/>
+    <w:lsdException w:name="toc 2" w:semiHidden="1" w:uiPriority="39" w:unhideWhenUsed="1"/>
+    <w:lsdException w:name="toc 3" w:semiHidden="1" w:uiPriority="39" w:unhideWhenUsed="1"/>
+    <w:lsdException w:name="toc 4" w:semiHidden="1" w:uiPriority="39" w:unhideWhenUsed="1"/>
+    <w:lsdException w:name="toc 5" w:semiHidden="1" w:uiPriority="39" w:unhideWhenUsed="1"/>
+    <w:lsdException w:name="toc 6" w:semiHidden="1" w:uiPriority="39" w:unhideWhenUsed="1"/>
+    <w:lsdException w:name="toc 7" w:semiHidden="1" w:uiPriority="39" w:unhideWhenUsed="1"/>
+    <w:lsdException w:name="toc 8" w:semiHidden="1" w:uiPriority="39" w:unhideWhenUsed="1"/>
+    <w:lsdException w:name="toc 9" w:semiHidden="1" w:uiPriority="39" w:unhideWhenUsed="1"/>
+    <w:lsdException w:name="Normal Indent" w:semiHidden="1" w:unhideWhenUsed="1"/>
+    <w:lsdException w:name="footnote text" w:semiHidden="1" w:unhideWhenUsed="1"/>
+    <w:lsdException w:name="annotation text" w:semiHidden="1" w:unhideWhenUsed="1"/>
+    <w:lsdException w:name="header" w:semiHidden="1" w:unhideWhenUsed="1"/>
+    <w:lsdException w:name="footer" w:semiHidden="1" w:unhideWhenUsed="1"/>
+    <w:lsdException w:name="index heading" w:semiHidden="1" w:unhideWhenUsed="1"/>
+    <w:lsdException w:name="caption" w:semiHidden="1" w:uiPriority="35" w:unhideWhenUsed="1" w:qFormat="1"/>
+    <w:lsdException w:name="table of figures" w:semiHidden="1" w:unhideWhenUsed="1"/>
+    <w:lsdException w:name="envelope address" w:semiHidden="1" w:unhideWhenUsed="1"/>
+    <w:lsdException w:name="envelope return" w:semiHidden="1" w:unhideWhenUsed="1"/>
+    <w:lsdException w:name="footnote reference" w:semiHidden="1" w:unhideWhenUsed="1"/>
+    <w:lsdException w:name="annotation reference" w:semiHidden="1" w:unhideWhenUsed="1"/>
+    <w:lsdException w:name="line number" w:semiHidden="1" w:unhideWhenUsed="1"/>
+    <w:lsdException w:name="page number" w:semiHidden="1" w:unhideWhenUsed="1"/>
+    <w:lsdException w:name="endnote reference" w:semiHidden="1" w:unhideWhenUsed="1"/>
+    <w:lsdException w:name="endnote text" w:semiHidden="1" w:unhideWhenUsed="1"/>
+    <w:lsdException w:name="table of authorities" w:semiHidden="1" w:unhideWhenUsed="1"/>
+    <w:lsdException w:name="macro" w:semiHidden="1" w:unhideWhenUsed="1"/>
+    <w:lsdException w:name="toa heading" w:semiHidden="1" w:unhideWhenUsed="1"/>
+    <w:lsdException w:name="List" w:semiHidden="1" w:unhideWhenUsed="1"/>
+    <w:lsdException w:name="List Bullet" w:semiHidden="1" w:unhideWhenUsed="1"/>
+    <w:lsdException w:name="List Number" w:semiHidden="1" w:unhideWhenUsed="1"/>
+    <w:lsdException w:name="List 2" w:semiHidden="1" w:unhideWhenUsed="1"/>
+    <w:lsdException w:name="List 3" w:semiHidden="1" w:unhideWhenUsed="1"/>
+    <w:lsdException w:name="List 4" w:semiHidden="1" w:unhideWhenUsed="1"/>
+    <w:lsdException w:name="List 5" w:semiHidden="1" w:unhideWhenUsed="1"/>
+    <w:lsdException w:name="List Bullet 2" w:semiHidden="1" w:unhideWhenUsed="1"/>
+    <w:lsdException w:name="List Bullet 3" w:semiHidden="1" w:unhideWhenUsed="1"/>
+    <w:lsdException w:name="List Bullet 4" w:semiHidden="1" w:unhideWhenUsed="1"/>
+    <w:lsdException w:name="List Bullet 5" w:semiHidden="1" w:unhideWhenUsed="1"/>
+    <w:lsdException w:name="List Number 2" w:semiHidden="1" w:unhideWhenUsed="1"/>
+    <w:lsdException w:name="List Number 3" w:semiHidden="1" w:unhideWhenUsed="1"/>
+    <w:lsdException w:name="List Number 4" w:semiHidden="1" w:unhideWhenUsed="1"/>
+    <w:lsdException w:name="List Number 5" w:semiHidden="1" w:unhideWhenUsed="1"/>
+    <w:lsdException w:name="Title" w:uiPriority="10" w:qFormat="1"/>
+    <w:lsdException w:name="Closing" w:semiHidden="1" w:unhideWhenUsed="1"/>
+    <w:lsdException w:name="Signature" w:semiHidden="1" w:unhideWhenUsed="1"/>
+    <w:lsdException w:name="Default Paragraph Font" w:semiHidden="1" w:uiPriority="1" w:unhideWhenUsed="1"/>
+    <w:lsdException w:name="Body Text" w:semiHidden="1" w:unhideWhenUsed="1"/>
+    <w:lsdException w:name="Body Text Indent" w:semiHidden="1" w:unhideWhenUsed="1"/>
+    <w:lsdException w:name="List Continue" w:semiHidden="1" w:unhideWhenUsed="1"/>
+    <w:lsdException w:name="List Continue 2" w:semiHidden="1" w:unhideWhenUsed="1"/>
+    <w:lsdException w:name="List Continue 3" w:semiHidden="1" w:unhideWhenUsed="1"/>
+    <w:lsdException w:name="List Continue 4" w:semiHidden="1" w:unhideWhenUsed="1"/>
+    <w:lsdException w:name="List Continue 5" w:semiHidden="1" w:unhideWhenUsed="1"/>
+    <w:lsdException w:name="Message Header" w:semiHidden="1" w:unhideWhenUsed="1"/>
+    <w:lsdException w:name="Subtitle" w:uiPriority="11" w:qFormat="1"/>
+    <w:lsdException w:name="Salutation" w:semiHidden="1" w:unhideWhenUsed="1"/>
+    <w:lsdException w:name="Date" w:semiHidden="1" w:unhideWhenUsed="1"/>
+    <w:lsdException w:name="Body Text First Indent" w:semiHidden="1" w:unhideWhenUsed="1"/>
+    <w:lsdException w:name="Body Text First Indent 2" w:semiHidden="1" w:unhideWhenUsed="1"/>
+    <w:lsdException w:name="Note Heading" w:semiHidden="1" w:unhideWhenUsed="1"/>
+    <w:lsdException w:name="Body Text 2" w:semiHidden="1" w:unhideWhenUsed="1"/>
+    <w:lsdException w:name="Body Text 3" w:semiHidden="1" w:unhideWhenUsed="1"/>
+    <w:lsdException w:name="Body Text Indent 2" w:semiHidden="1" w:unhideWhenUsed="1"/>
+    <w:lsdException w:name="Body Text Indent 3" w:semiHidden="1" w:unhideWhenUsed="1"/>
+    <w:lsdException w:name="Block Text" w:semiHidden="1" w:unhideWhenUsed="1"/>
+    <w:lsdException w:name="Hyperlink" w:semiHidden="1" w:unhideWhenUsed="1"/>
+    <w:lsdException w:name="FollowedHyperlink" w:semiHidden="1" w:unhideWhenUsed="1"/>
+    <w:lsdException w:name="Strong" w:uiPriority="22" w:qFormat="1"/>
+    <w:lsdException w:name="Emphasis" w:uiPriority="20" w:qFormat="1"/>
+    <w:lsdException w:name="Document Map" w:semiHidden="1" w:unhideWhenUsed="1"/>
+    <w:lsdException w:name="Plain Text" w:semiHidden="1" w:unhideWhenUsed="1"/>
+    <w:lsdException w:name="E-mail Signature" w:semiHidden="1" w:unhideWhenUsed="1"/>
+    <w:lsdException w:name="HTML Top of Form" w:semiHidden="1" w:unhideWhenUsed="1"/>
+    <w:lsdException w:name="HTML Bottom of Form" w:semiHidden="1" w:unhideWhenUsed="1"/>
+    <w:lsdException w:name="Normal (Web)" w:semiHidden="1" w:unhideWhenUsed="1"/>
+    <w:lsdException w:name="HTML Acronym" w:semiHidden="1" w:unhideWhenUsed="1"/>
+    <w:lsdException w:name="HTML Address" w:semiHidden="1" w:unhideWhenUsed="1"/>
+    <w:lsdException w:name="HTML Cite" w:semiHidden="1" w:unhideWhenUsed="1"/>
+    <w:lsdException w:name="HTML Code" w:semiHidden="1" w:unhideWhenUsed="1"/>
+    <w:lsdException w:name="HTML Definition" w:semiHidden="1" w:unhideWhenUsed="1"/>
+    <w:lsdException w:name="HTML Keyboard" w:semiHidden="1" w:unhideWhenUsed="1"/>
+    <w:lsdException w:name="HTML Preformatted" w:semiHidden="1" w:unhideWhenUsed="1"/>
+    <w:lsdException w:name="HTML Sample" w:semiHidden="1" w:unhideWhenUsed="1"/>
+    <w:lsdException w:name="HTML Typewriter" w:semiHidden="1" w:unhideWhenUsed="1"/>
+    <w:lsdException w:name="HTML Variable" w:semiHidden="1" w:unhideWhenUsed="1"/>
+    <w:lsdException w:name="Normal Table" w:semiHidden="1" w:unhideWhenUsed="1"/>
+    <w:lsdException w:name="annotation subject" w:semiHidden="1" w:unhideWhenUsed="1"/>
+    <w:lsdException w:name="No List" w:semiHidden="1" w:unhideWhenUsed="1"/>
+    <w:lsdException w:name="Outline List 1" w:semiHidden="1" w:unhideWhenUsed="1"/>
+    <w:lsdException w:name="Outline List 2" w:semiHidden="1" w:unhideWhenUsed="1"/>
+    <w:lsdException w:name="Outline List 3" w:semiHidden="1" w:unhideWhenUsed="1"/>
+    <w:lsdException w:name="Table Simple 1" w:semiHidden="1" w:unhideWhenUsed="1"/>
+    <w:lsdException w:name="Table Simple 2" w:semiHidden="1" w:unhideWhenUsed="1"/>
+    <w:lsdException w:name="Table Simple 3" w:semiHidden="1" w:unhideWhenUsed="1"/>
+    <w:lsdException w:name="Table Classic 1" w:semiHidden="1" w:unhideWhenUsed="1"/>
+    <w:lsdException w:name="Table Classic 2" w:semiHidden="1" w:unhideWhenUsed="1"/>
+    <w:lsdException w:name="Table Classic 3" w:semiHidden="1" w:unhideWhenUsed="1"/>
+    <w:lsdException w:name="Table Classic 4" w:semiHidden="1" w:unhideWhenUsed="1"/>
+    <w:lsdException w:name="Table Colorful 1" w:semiHidden="1" w:unhideWhenUsed="1"/>
+    <w:lsdException w:name="Table Colorful 2" w:semiHidden="1" w:unhideWhenUsed="1"/>
+    <w:lsdException w:name="Table Colorful 3" w:semiHidden="1" w:unhideWhenUsed="1"/>
+    <w:lsdException w:name="Table Columns 1" w:semiHidden="1" w:unhideWhenUsed="1"/>
+    <w:lsdException w:name="Table Columns 2" w:semiHidden="1" w:unhideWhenUsed="1"/>
+    <w:lsdException w:name="Table Columns 3" w:semiHidden="1" w:unhideWhenUsed="1"/>
+    <w:lsdException w:name="Table Columns 4" w:semiHidden="1" w:unhideWhenUsed="1"/>
+    <w:lsdException w:name="Table Columns 5" w:semiHidden="1" w:unhideWhenUsed="1"/>
+    <w:lsdException w:name="Table Grid 1" w:semiHidden="1" w:unhideWhenUsed="1"/>
+    <w:lsdException w:name="Table Grid 2" w:semiHidden="1" w:unhideWhenUsed="1"/>
+    <w:lsdException w:name="Table Grid 3" w:semiHidden="1" w:unhideWhenUsed="1"/>
+    <w:lsdException w:name="Table Grid 4" w:semiHidden="1" w:unhideWhenUsed="1"/>
+    <w:lsdException w:name="Table Grid 5" w:semiHidden="1" w:unhideWhenUsed="1"/>
+    <w:lsdException w:name="Table Grid 6" w:semiHidden="1" w:unhideWhenUsed="1"/>
+    <w:lsdException w:name="Table Grid 7" w:semiHidden="1" w:unhideWhenUsed="1"/>
+    <w:lsdException w:name="Table Grid 8" w:semiHidden="1" w:unhideWhenUsed="1"/>
+    <w:lsdException w:name="Table List 1" w:semiHidden="1" w:unhideWhenUsed="1"/>
+    <w:lsdException w:name="Table List 2" w:semiHidden="1" w:unhideWhenUsed="1"/>
+    <w:lsdException w:name="Table List 3" w:semiHidden="1" w:unhideWhenUsed="1"/>
+    <w:lsdException w:name="Table List 4" w:semiHidden="1" w:unhideWhenUsed="1"/>
+    <w:lsdException w:name="Table List 5" w:semiHidden="1" w:unhideWhenUsed="1"/>
+    <w:lsdException w:name="Table List 6" w:semiHidden="1" w:unhideWhenUsed="1"/>
+    <w:lsdException w:name="Table List 7" w:semiHidden="1" w:unhideWhenUsed="1"/>
+    <w:lsdException w:name="Table List 8" w:semiHidden="1" w:unhideWhenUsed="1"/>
+    <w:lsdException w:name="Table 3D effects 1" w:semiHidden="1" w:unhideWhenUsed="1"/>
+    <w:lsdException w:name="Table 3D effects 2" w:semiHidden="1" w:unhideWhenUsed="1"/>
+    <w:lsdException w:name="Table 3D effects 3" w:semiHidden="1" w:unhideWhenUsed="1"/>
+    <w:lsdException w:name="Table Contemporary" w:semiHidden="1" w:unhideWhenUsed="1"/>
+    <w:lsdException w:name="Table Elegant" w:semiHidden="1" w:unhideWhenUsed="1"/>
+    <w:lsdException w:name="Table Professional" w:semiHidden="1" w:unhideWhenUsed="1"/>
+    <w:lsdException w:name="Table Subtle 1" w:semiHidden="1" w:unhideWhenUsed="1"/>
+    <w:lsdException w:name="Table Subtle 2" w:semiHidden="1" w:unhideWhenUsed="1"/>
+    <w:lsdException w:name="Table Web 1" w:semiHidden="1" w:unhideWhenUsed="1"/>
+    <w:lsdException w:name="Table Web 2" w:semiHidden="1" w:unhideWhenUsed="1"/>
+    <w:lsdException w:name="Table Web 3" w:semiHidden="1" w:unhideWhenUsed="1"/>
+    <w:lsdException w:name="Balloon Text" w:semiHidden="1" w:unhideWhenUsed="1"/>
+    <w:lsdException w:name="Table Grid" w:uiPriority="39"/>
+    <w:lsdException w:name="Table Theme" w:semiHidden="1" w:unhideWhenUsed="1"/>
+    <w:lsdException w:name="Placeholder Text" w:semiHidden="1"/>
+    <w:lsdException w:name="No Spacing" w:uiPriority="1" w:qFormat="1"/>
+    <w:lsdException w:name="Light Shading" w:uiPriority="60"/>
+    <w:lsdException w:name="Light List" w:uiPriority="61"/>
+    <w:lsdException w:name="Light Grid" w:uiPriority="62"/>
+    <w:lsdException w:name="Medium Shading 1" w:uiPriority="63"/>
+    <w:lsdException w:name="Medium Shading 2" w:uiPriority="64"/>
+    <w:lsdException w:name="Medium List 1" w:uiPriority="65"/>
+    <w:lsdException w:name="Medium List 2" w:uiPriority="66"/>
+    <w:lsdException w:name="Medium Grid 1" w:uiPriority="67"/>
+    <w:lsdException w:name="Medium Grid 2" w:uiPriority="68"/>
+    <w:lsdException w:name="Medium Grid 3" w:uiPriority="69"/>
+    <w:lsdException w:name="Dark List" w:uiPriority="70"/>
+    <w:lsdException w:name="Colorful Shading" w:uiPriority="71"/>
+    <w:lsdException w:name="Colorful List" w:uiPriority="72"/>
+    <w:lsdException w:name="Colorful Grid" w:uiPriority="73"/>
+    <w:lsdException w:name="Light Shading Accent 1" w:uiPriority="60"/>
+    <w:lsdException w:name="Light List Accent 1" w:uiPriority="61"/>
+    <w:lsdException w:name="Light Grid Accent 1" w:uiPriority="62"/>
+    <w:lsdException w:name="Medium Shading 1 Accent 1" w:uiPriority="63"/>
+    <w:lsdException w:name="Medium Shading 2 Accent 1" w:uiPriority="64"/>
+    <w:lsdException w:name="Medium List 1 Accent 1" w:uiPriority="65"/>
+    <w:lsdException w:name="Revision" w:semiHidden="1"/>
+    <w:lsdException w:name="List Paragraph" w:uiPriority="34" w:qFormat="1"/>
+    <w:lsdException w:name="Quote" w:uiPriority="29" w:qFormat="1"/>
+    <w:lsdException w:name="Intense Quote" w:uiPriority="30" w:qFormat="1"/>
+    <w:lsdException w:name="Medium List 2 Accent 1" w:uiPriority="66"/>
+    <w:lsdException w:name="Medium Grid 1 Accent 1" w:uiPriority="67"/>
+    <w:lsdException w:name="Medium Grid 2 Accent 1" w:uiPriority="68"/>
+    <w:lsdException w:name="Medium Grid 3 Accent 1" w:uiPriority="69"/>
+    <w:lsdException w:name="Dark List Accent 1" w:uiPriority="70"/>
+    <w:lsdException w:name="Colorful Shading Accent 1" w:uiPriority="71"/>
+    <w:lsdException w:name="Colorful List Accent 1" w:uiPriority="72"/>
+    <w:lsdException w:name="Colorful Grid Accent 1" w:uiPriority="73"/>
+    <w:lsdException w:name="Light Shading Accent 2" w:uiPriority="60"/>
+    <w:lsdException w:name="Light List Accent 2" w:uiPriority="61"/>
+    <w:lsdException w:name="Light Grid Accent 2" w:uiPriority="62"/>
+    <w:lsdException w:name="Medium Shading 1 Accent 2" w:uiPriority="63"/>
+    <w:lsdException w:name="Medium Shading 2 Accent 2" w:uiPriority="64"/>
+    <w:lsdException w:name="Medium List 1 Accent 2" w:uiPriority="65"/>
+    <w:lsdException w:name="Medium List 2 Accent 2" w:uiPriority="66"/>
+    <w:lsdException w:name="Medium Grid 1 Accent 2" w:uiPriority="67"/>
+    <w:lsdException w:name="Medium Grid 2 Accent 2" w:uiPriority="68"/>
+    <w:lsdException w:name="Medium Grid 3 Accent 2" w:uiPriority="69"/>
+    <w:lsdException w:name="Dark List Accent 2" w:uiPriority="70"/>
+    <w:lsdException w:name="Colorful Shading Accent 2" w:uiPriority="71"/>
+    <w:lsdException w:name="Colorful List Accent 2" w:uiPriority="72"/>
+    <w:lsdException w:name="Colorful Grid Accent 2" w:uiPriority="73"/>
+    <w:lsdException w:name="Light Shading Accent 3" w:uiPriority="60"/>
+    <w:lsdException w:name="Light List Accent 3" w:uiPriority="61"/>
+    <w:lsdException w:name="Light Grid Accent 3" w:uiPriority="62"/>
+    <w:lsdException w:name="Medium Shading 1 Accent 3" w:uiPriority="63"/>
+    <w:lsdException w:name="Medium Shading 2 Accent 3" w:uiPriority="64"/>
+    <w:lsdException w:name="Medium List 1 Accent 3" w:uiPriority="65"/>
+    <w:lsdException w:name="Medium List 2 Accent 3" w:uiPriority="66"/>
+    <w:lsdException w:name="Medium Grid 1 Accent 3" w:uiPriority="67"/>
+    <w:lsdException w:name="Medium Grid 2 Accent 3" w:uiPriority="68"/>
+    <w:lsdException w:name="Medium Grid 3 Accent 3" w:uiPriority="69"/>
+    <w:lsdException w:name="Dark List Accent 3" w:uiPriority="70"/>
+    <w:lsdException w:name="Colorful Shading Accent 3" w:uiPriority="71"/>
+    <w:lsdException w:name="Colorful List Accent 3" w:uiPriority="72"/>
+    <w:lsdException w:name="Colorful Grid Accent 3" w:uiPriority="73"/>
+    <w:lsdException w:name="Light Shading Accent 4" w:uiPriority="60"/>
+    <w:lsdException w:name="Light List Accent 4" w:uiPriority="61"/>
+    <w:lsdException w:name="Light Grid Accent 4" w:uiPriority="62"/>
+    <w:lsdException w:name="Medium Shading 1 Accent 4" w:uiPriority="63"/>
+    <w:lsdException w:name="Medium Shading 2 Accent 4" w:uiPriority="64"/>
+    <w:lsdException w:name="Medium List 1 Accent 4" w:uiPriority="65"/>
+    <w:lsdException w:name="Medium List 2 Accent 4" w:uiPriority="66"/>
+    <w:lsdException w:name="Medium Grid 1 Accent 4" w:uiPriority="67"/>
+    <w:lsdException w:name="Medium Grid 2 Accent 4" w:uiPriority="68"/>
+    <w:lsdException w:name="Medium Grid 3 Accent 4" w:uiPriority="69"/>
+    <w:lsdException w:name="Dark List Accent 4" w:uiPriority="70"/>
+    <w:lsdException w:name="Colorful Shading Accent 4" w:uiPriority="71"/>
+    <w:lsdException w:name="Colorful List Accent 4" w:uiPriority="72"/>
+    <w:lsdException w:name="Colorful Grid Accent 4" w:uiPriority="73"/>
+    <w:lsdException w:name="Light Shading Accent 5" w:uiPriority="60"/>
+    <w:lsdException w:name="Light List Accent 5" w:uiPriority="61"/>
+    <w:lsdException w:name="Light Grid Accent 5" w:uiPriority="62"/>
+    <w:lsdException w:name="Medium Shading 1 Accent 5" w:uiPriority="63"/>
+    <w:lsdException w:name="Medium Shading 2 Accent 5" w:uiPriority="64"/>
+    <w:lsdException w:name="Medium List 1 Accent 5" w:uiPriority="65"/>
+    <w:lsdException w:name="Medium List 2 Accent 5" w:uiPriority="66"/>
+    <w:lsdException w:name="Medium Grid 1 Accent 5" w:uiPriority="67"/>
+    <w:lsdException w:name="Medium Grid 2 Accent 5" w:uiPriority="68"/>
+    <w:lsdException w:name="Medium Grid 3 Accent 5" w:uiPriority="69"/>
+    <w:lsdException w:name="Dark List Accent 5" w:uiPriority="70"/>
+    <w:lsdException w:name="Colorful Shading Accent 5" w:uiPriority="71"/>
+    <w:lsdException w:name="Colorful List Accent 5" w:uiPriority="72"/>
+    <w:lsdException w:name="Colorful Grid Accent 5" w:uiPriority="73"/>
+    <w:lsdException w:name="Light Shading Accent 6" w:uiPriority="60"/>
+    <w:lsdException w:name="Light List Accent 6" w:uiPriority="61"/>
+    <w:lsdException w:name="Light Grid Accent 6" w:uiPriority="62"/>
+    <w:lsdException w:name="Medium Shading 1 Accent 6" w:uiPriority="63"/>
+    <w:lsdException w:name="Medium Shading 2 Accent 6" w:uiPriority="64"/>
+    <w:lsdException w:name="Medium List 1 Accent 6" w:uiPriority="65"/>
+    <w:lsdException w:name="Medium List 2 Accent 6" w:uiPriority="66"/>
+    <w:lsdException w:name="Medium Grid 1 Accent 6" w:uiPriority="67"/>
+    <w:lsdException w:name="Medium Grid 2 Accent 6" w:uiPriority="68"/>
+    <w:lsdException w:name="Medium Grid 3 Accent 6" w:uiPriority="69"/>
+    <w:lsdException w:name="Dark List Accent 6" w:uiPriority="70"/>
+    <w:lsdException w:name="Colorful Shading Accent 6" w:uiPriority="71"/>
+    <w:lsdException w:name="Colorful List Accent 6" w:uiPriority="72"/>
+    <w:lsdException w:name="Colorful Grid Accent 6" w:uiPriority="73"/>
+    <w:lsdException w:name="Subtle Emphasis" w:uiPriority="19" w:qFormat="1"/>
+    <w:lsdException w:name="Intense Emphasis" w:uiPriority="21" w:qFormat="1"/>
+    <w:lsdException w:name="Subtle Reference" w:uiPriority="31" w:qFormat="1"/>
+    <w:lsdException w:name="Intense Reference" w:uiPriority="32" w:qFormat="1"/>
+    <w:lsdException w:name="Book Title" w:uiPriority="33" w:qFormat="1"/>
+    <w:lsdException w:name="Bibliography" w:semiHidden="1" w:uiPriority="37" w:unhideWhenUsed="1"/>
+    <w:lsdException w:name="TOC Heading" w:semiHidden="1" w:uiPriority="39" w:unhideWhenUsed="1" w:qFormat="1"/>
+    <w:lsdException w:name="Plain Table 1" w:uiPriority="41"/>
+    <w:lsdException w:name="Plain Table 2" w:uiPriority="42"/>
+    <w:lsdException w:name="Plain Table 3" w:uiPriority="43"/>
+    <w:lsdException w:name="Plain Table 4" w:uiPriority="44"/>
+    <w:lsdException w:name="Plain Table 5" w:uiPriority="45"/>
+    <w:lsdException w:name="Grid Table Light" w:uiPriority="40"/>
+    <w:lsdException w:name="Grid Table 1 Light" w:uiPriority="46"/>
+    <w:lsdException w:name="Grid Table 2" w:uiPriority="47"/>
+    <w:lsdException w:name="Grid Table 3" w:uiPriority="48"/>
+    <w:lsdException w:name="Grid Table 4" w:uiPriority="49"/>
+    <w:lsdException w:name="Grid Table 5 Dark" w:uiPriority="50"/>
+    <w:lsdException w:name="Grid Table 6 Colorful" w:uiPriority="51"/>
+    <w:lsdException w:name="Grid Table 7 Colorful" w:uiPriority="52"/>
+    <w:lsdException w:name="Grid Table 1 Light Accent 1" w:uiPriority="46"/>
+    <w:lsdException w:name="Grid Table 2 Accent 1" w:uiPriority="47"/>
+    <w:lsdException w:name="Grid Table 3 Accent 1" w:uiPriority="48"/>
+    <w:lsdException w:name="Grid Table 4 Accent 1" w:uiPriority="49"/>
+    <w:lsdException w:name="Grid Table 5 Dark Accent 1" w:uiPriority="50"/>
+    <w:lsdException w:name="Grid Table 6 Colorful Accent 1" w:uiPriority="51"/>
+    <w:lsdException w:name="Grid Table 7 Colorful Accent 1" w:uiPriority="52"/>
+    <w:lsdException w:name="Grid Table 1 Light Accent 2" w:uiPriority="46"/>
+    <w:lsdException w:name="Grid Table 2 Accent 2" w:uiPriority="47"/>
+    <w:lsdException w:name="Grid Table 3 Accent 2" w:uiPriority="48"/>
+    <w:lsdException w:name="Grid Table 4 Accent 2" w:uiPriority="49"/>
+    <w:lsdException w:name="Grid Table 5 Dark Accent 2" w:uiPriority="50"/>
+    <w:lsdException w:name="Grid Table 6 Colorful Accent 2" w:uiPriority="51"/>
+    <w:lsdException w:name="Grid Table 7 Colorful Accent 2" w:uiPriority="52"/>
+    <w:lsdException w:name="Grid Table 1 Light Accent 3" w:uiPriority="46"/>
+    <w:lsdException w:name="Grid Table 2 Accent 3" w:uiPriority="47"/>
+    <w:lsdException w:name="Grid Table 3 Accent 3" w:uiPriority="48"/>
+    <w:lsdException w:name="Grid Table 4 Accent 3" w:uiPriority="49"/>
+    <w:lsdException w:name="Grid Table 5 Dark Accent 3" w:uiPriority="50"/>
+    <w:lsdException w:name="Grid Table 6 Colorful Accent 3" w:uiPriority="51"/>
+    <w:lsdException w:name="Grid Table 7 Colorful Accent 3" w:uiPriority="52"/>
+    <w:lsdException w:name="Grid Table 1 Light Accent 4" w:uiPriority="46"/>
+    <w:lsdException w:name="Grid Table 2 Accent 4" w:uiPriority="47"/>
+    <w:lsdException w:name="Grid Table 3 Accent 4" w:uiPriority="48"/>
+    <w:lsdException w:name="Grid Table 4 Accent 4" w:uiPriority="49"/>
+    <w:lsdException w:name="Grid Table 5 Dark Accent 4" w:uiPriority="50"/>
+    <w:lsdException w:name="Grid Table 6 Colorful Accent 4" w:uiPriority="51"/>
+    <w:lsdException w:name="Grid Table 7 Colorful Accent 4" w:uiPriority="52"/>
+    <w:lsdException w:name="Grid Table 1 Light Accent 5" w:uiPriority="46"/>
+    <w:lsdException w:name="Grid Table 2 Accent 5" w:uiPriority="47"/>
+    <w:lsdException w:name="Grid Table 3 Accent 5" w:uiPriority="48"/>
+    <w:lsdException w:name="Grid Table 4 Accent 5" w:uiPriority="49"/>
+    <w:lsdException w:name="Grid Table 5 Dark Accent 5" w:uiPriority="50"/>
+    <w:lsdException w:name="Grid Table 6 Colorful Accent 5" w:uiPriority="51"/>
+    <w:lsdException w:name="Grid Table 7 Colorful Accent 5" w:uiPriority="52"/>
+    <w:lsdException w:name="Grid Table 1 Light Accent 6" w:uiPriority="46"/>
+    <w:lsdException w:name="Grid Table 2 Accent 6" w:uiPriority="47"/>
+    <w:lsdException w:name="Grid Table 3 Accent 6" w:uiPriority="48"/>
+    <w:lsdException w:name="Grid Table 4 Accent 6" w:uiPriority="49"/>
+    <w:lsdException w:name="Grid Table 5 Dark Accent 6" w:uiPriority="50"/>
+    <w:lsdException w:name="Grid Table 6 Colorful Accent 6" w:uiPriority="51"/>
+    <w:lsdException w:name="Grid Table 7 Colorful Accent 6" w:uiPriority="52"/>
+    <w:lsdException w:name="List Table 1 Light" w:uiPriority="46"/>
+    <w:lsdException w:name="List Table 2" w:uiPriority="47"/>
+    <w:lsdException w:name="List Table 3" w:uiPriority="48"/>
+    <w:lsdException w:name="List Table 4" w:uiPriority="49"/>
+    <w:lsdException w:name="List Table 5 Dark" w:uiPriority="50"/>
+    <w:lsdException w:name="List Table 6 Colorful" w:uiPriority="51"/>
+    <w:lsdException w:name="List Table 7 Colorful" w:uiPriority="52"/>
+    <w:lsdException w:name="List Table 1 Light Accent 1" w:uiPriority="46"/>
+    <w:lsdException w:name="List Table 2 Accent 1" w:uiPriority="47"/>
+    <w:lsdException w:name="List Table 3 Accent 1" w:uiPriority="48"/>
+    <w:lsdException w:name="List Table 4 Accent 1" w:uiPriority="49"/>
+    <w:lsdException w:name="List Table 5 Dark Accent 1" w:uiPriority="50"/>
+    <w:lsdException w:name="List Table 6 Colorful Accent 1" w:uiPriority="51"/>
+    <w:lsdException w:name="List Table 7 Colorful Accent 1" w:uiPriority="52"/>
+    <w:lsdException w:name="List Table 1 Light Accent 2" w:uiPriority="46"/>
+    <w:lsdException w:name="List Table 2 Accent 2" w:uiPriority="47"/>
+    <w:lsdException w:name="List Table 3 Accent 2" w:uiPriority="48"/>
+    <w:lsdException w:name="List Table 4 Accent 2" w:uiPriority="49"/>
+    <w:lsdException w:name="List Table 5 Dark Accent 2" w:uiPriority="50"/>
+    <w:lsdException w:name="List Table 6 Colorful Accent 2" w:uiPriority="51"/>
+    <w:lsdException w:name="List Table 7 Colorful Accent 2" w:uiPriority="52"/>
+    <w:lsdException w:name="List Table 1 Light Accent 3" w:uiPriority="46"/>
+    <w:lsdException w:name="List Table 2 Accent 3" w:uiPriority="47"/>
+    <w:lsdException w:name="List Table 3 Accent 3" w:uiPriority="48"/>
+    <w:lsdException w:name="List Table 4 Accent 3" w:uiPriority="49"/>
+    <w:lsdException w:name="List Table 5 Dark Accent 3" w:uiPriority="50"/>
+    <w:lsdException w:name="List Table 6 Colorful Accent 3" w:uiPriority="51"/>
+    <w:lsdException w:name="List Table 7 Colorful Accent 3" w:uiPriority="52"/>
+    <w:lsdException w:name="List Table 1 Light Accent 4" w:uiPriority="46"/>
+    <w:lsdException w:name="List Table 2 Accent 4" w:uiPriority="47"/>
+    <w:lsdException w:name="List Table 3 Accent 4" w:uiPriority="48"/>
+    <w:lsdException w:name="List Table 4 Accent 4" w:uiPriority="49"/>
+    <w:lsdException w:name="List Table 5 Dark Accent 4" w:uiPriority="50"/>
+    <w:lsdException w:name="List Table 6 Colorful Accent 4" w:uiPriority="51"/>
+    <w:lsdException w:name="List Table 7 Colorful Accent 4" w:uiPriority="52"/>
+    <w:lsdException w:name="List Table 1 Light Accent 5" w:uiPriority="46"/>
+    <w:lsdException w:name="List Table 2 Accent 5" w:uiPriority="47"/>
+    <w:lsdException w:name="List Table 3 Accent 5" w:uiPriority="48"/>
+    <w:lsdException w:name="List Table 4 Accent 5" w:uiPriority="49"/>
+    <w:lsdException w:name="List Table 5 Dark Accent 5" w:uiPriority="50"/>
+    <w:lsdException w:name="List Table 6 Colorful Accent 5" w:uiPriority="51"/>
+    <w:lsdException w:name="List Table 7 Colorful Accent 5" w:uiPriority="52"/>
+    <w:lsdException w:name="List Table 1 Light Accent 6" w:uiPriority="46"/>
+    <w:lsdException w:name="List Table 2 Accent 6" w:uiPriority="47"/>
+    <w:lsdException w:name="List Table 3 Accent 6" w:uiPriority="48"/>
+    <w:lsdException w:name="List Table 4 Accent 6" w:uiPriority="49"/>
+    <w:lsdException w:name="List Table 5 Dark Accent 6" w:uiPriority="50"/>
+    <w:lsdException w:name="List Table 6 Colorful Accent 6" w:uiPriority="51"/>
+    <w:lsdException w:name="List Table 7 Colorful Accent 6" w:uiPriority="52"/>
   </w:latentStyles>
   <w:style w:type="paragraph" w:default="1" w:styleId="Standaard">
     <w:name w:val="Normal"/>
@@ -5749,7 +5922,6 @@
     <w:uiPriority w:val="99"/>
     <w:semiHidden/>
     <w:unhideWhenUsed/>
-    <w:qFormat/>
     <w:tblPr>
       <w:tblInd w:w="0" w:type="dxa"/>
       <w:tblCellMar>
@@ -5775,7 +5947,6 @@
       <w:spacing w:after="0" w:line="240" w:lineRule="auto"/>
     </w:pPr>
     <w:tblPr>
-      <w:tblInd w:w="0" w:type="dxa"/>
       <w:tblBorders>
         <w:top w:val="single" w:sz="4" w:space="0" w:color="auto"/>
         <w:left w:val="single" w:sz="4" w:space="0" w:color="auto"/>
@@ -5784,12 +5955,6 @@
         <w:insideH w:val="single" w:sz="4" w:space="0" w:color="auto"/>
         <w:insideV w:val="single" w:sz="4" w:space="0" w:color="auto"/>
       </w:tblBorders>
-      <w:tblCellMar>
-        <w:top w:w="0" w:type="dxa"/>
-        <w:left w:w="108" w:type="dxa"/>
-        <w:bottom w:w="0" w:type="dxa"/>
-        <w:right w:w="108" w:type="dxa"/>
-      </w:tblCellMar>
     </w:tblPr>
   </w:style>
   <w:style w:type="paragraph" w:styleId="Lijstalinea">
@@ -6331,7 +6496,7 @@
   <a:extraClrSchemeLst/>
   <a:extLst>
     <a:ext uri="{05A4C25C-085E-4340-85A3-A5531E510DB2}">
-      <thm15:themeFamily xmlns:thm15="http://schemas.microsoft.com/office/thememl/2012/main" xmlns="" name="Office Theme" id="{62F939B6-93AF-4DB8-9C6B-D6C7DFDC589F}" vid="{4A3C46E8-61CC-4603-A589-7422A47A8E4A}"/>
+      <thm15:themeFamily xmlns:thm15="http://schemas.microsoft.com/office/thememl/2012/main" name="Office Theme" id="{62F939B6-93AF-4DB8-9C6B-D6C7DFDC589F}" vid="{4A3C46E8-61CC-4603-A589-7422A47A8E4A}"/>
     </a:ext>
   </a:extLst>
 </a:theme>
@@ -6361,7 +6526,7 @@
 </file>
 
 <file path=customXml/itemProps2.xml><?xml version="1.0" encoding="utf-8"?>
-<ds:datastoreItem xmlns:ds="http://schemas.openxmlformats.org/officeDocument/2006/customXml" ds:itemID="{AAFA7FC2-BA7D-4649-AE00-288BCDDBD3D7}">
+<ds:datastoreItem xmlns:ds="http://schemas.openxmlformats.org/officeDocument/2006/customXml" ds:itemID="{5943A669-D7E4-4117-9BE6-443B41A70C55}">
   <ds:schemaRefs>
     <ds:schemaRef ds:uri="http://schemas.openxmlformats.org/officeDocument/2006/bibliography"/>
   </ds:schemaRefs>

</xml_diff>